<commit_message>
koubias doc mikro update
</commit_message>
<xml_diff>
--- a/Documentation/koubias deliverable.docx
+++ b/Documentation/koubias deliverable.docx
@@ -601,7 +601,7 @@
         <mc:AlternateContent>
           <mc:Choice Requires="wpg">
             <w:drawing>
-              <wp:anchor distT="0" distB="0" distL="114300" distR="114300" simplePos="0" relativeHeight="251660288" behindDoc="0" locked="0" layoutInCell="1" allowOverlap="1" wp14:anchorId="0A06A68A" wp14:editId="71705B7B">
+              <wp:anchor distT="0" distB="0" distL="114300" distR="114300" simplePos="0" relativeHeight="251660288" behindDoc="0" locked="0" layoutInCell="1" allowOverlap="1" wp14:anchorId="0A06A68A" wp14:editId="4C9CF89E">
                 <wp:simplePos x="0" y="0"/>
                 <wp:positionH relativeFrom="column">
                   <wp:posOffset>258792</wp:posOffset>
@@ -682,24 +682,14 @@
                               <w:r>
                                 <w:t xml:space="preserve">Figure </w:t>
                               </w:r>
-                              <w:r>
-                                <w:fldChar w:fldCharType="begin"/>
-                              </w:r>
-                              <w:r>
-                                <w:instrText xml:space="preserve"> SEQ Figure \* ARABIC </w:instrText>
-                              </w:r>
-                              <w:r>
-                                <w:fldChar w:fldCharType="separate"/>
-                              </w:r>
-                              <w:r>
-                                <w:rPr>
-                                  <w:noProof/>
-                                </w:rPr>
-                                <w:t>1</w:t>
-                              </w:r>
-                              <w:r>
-                                <w:fldChar w:fldCharType="end"/>
-                              </w:r>
+                              <w:fldSimple w:instr=" SEQ Figure \* ARABIC ">
+                                <w:r>
+                                  <w:rPr>
+                                    <w:noProof/>
+                                  </w:rPr>
+                                  <w:t>1</w:t>
+                                </w:r>
+                              </w:fldSimple>
                               <w:r>
                                 <w:t>:Rest phase side by side for multiple participants</w:t>
                               </w:r>
@@ -758,24 +748,14 @@
                         <w:r>
                           <w:t xml:space="preserve">Figure </w:t>
                         </w:r>
-                        <w:r>
-                          <w:fldChar w:fldCharType="begin"/>
-                        </w:r>
-                        <w:r>
-                          <w:instrText xml:space="preserve"> SEQ Figure \* ARABIC </w:instrText>
-                        </w:r>
-                        <w:r>
-                          <w:fldChar w:fldCharType="separate"/>
-                        </w:r>
-                        <w:r>
-                          <w:rPr>
-                            <w:noProof/>
-                          </w:rPr>
-                          <w:t>1</w:t>
-                        </w:r>
-                        <w:r>
-                          <w:fldChar w:fldCharType="end"/>
-                        </w:r>
+                        <w:fldSimple w:instr=" SEQ Figure \* ARABIC ">
+                          <w:r>
+                            <w:rPr>
+                              <w:noProof/>
+                            </w:rPr>
+                            <w:t>1</w:t>
+                          </w:r>
+                        </w:fldSimple>
                         <w:r>
                           <w:t>:Rest phase side by side for multiple participants</w:t>
                         </w:r>
@@ -900,7 +880,7 @@
         <mc:AlternateContent>
           <mc:Choice Requires="wpg">
             <w:drawing>
-              <wp:anchor distT="0" distB="0" distL="114300" distR="114300" simplePos="0" relativeHeight="251663360" behindDoc="0" locked="0" layoutInCell="1" allowOverlap="1" wp14:anchorId="16B34358" wp14:editId="60D8B4C6">
+              <wp:anchor distT="0" distB="0" distL="114300" distR="114300" simplePos="0" relativeHeight="251663360" behindDoc="0" locked="0" layoutInCell="1" allowOverlap="1" wp14:anchorId="16B34358" wp14:editId="0CEF1FA0">
                 <wp:simplePos x="0" y="0"/>
                 <wp:positionH relativeFrom="column">
                   <wp:posOffset>633374</wp:posOffset>
@@ -981,24 +961,14 @@
                               <w:r>
                                 <w:t xml:space="preserve">Figure </w:t>
                               </w:r>
-                              <w:r>
-                                <w:fldChar w:fldCharType="begin"/>
-                              </w:r>
-                              <w:r>
-                                <w:instrText xml:space="preserve"> SEQ Figure \* ARABIC </w:instrText>
-                              </w:r>
-                              <w:r>
-                                <w:fldChar w:fldCharType="separate"/>
-                              </w:r>
-                              <w:r>
-                                <w:rPr>
-                                  <w:noProof/>
-                                </w:rPr>
-                                <w:t>2</w:t>
-                              </w:r>
-                              <w:r>
-                                <w:fldChar w:fldCharType="end"/>
-                              </w:r>
+                              <w:fldSimple w:instr=" SEQ Figure \* ARABIC ">
+                                <w:r>
+                                  <w:rPr>
+                                    <w:noProof/>
+                                  </w:rPr>
+                                  <w:t>2</w:t>
+                                </w:r>
+                              </w:fldSimple>
                               <w:r>
                                 <w:t>:Activation phase side by side for multiple participants</w:t>
                               </w:r>
@@ -1034,24 +1004,14 @@
                         <w:r>
                           <w:t xml:space="preserve">Figure </w:t>
                         </w:r>
-                        <w:r>
-                          <w:fldChar w:fldCharType="begin"/>
-                        </w:r>
-                        <w:r>
-                          <w:instrText xml:space="preserve"> SEQ Figure \* ARABIC </w:instrText>
-                        </w:r>
-                        <w:r>
-                          <w:fldChar w:fldCharType="separate"/>
-                        </w:r>
-                        <w:r>
-                          <w:rPr>
-                            <w:noProof/>
-                          </w:rPr>
-                          <w:t>2</w:t>
-                        </w:r>
-                        <w:r>
-                          <w:fldChar w:fldCharType="end"/>
-                        </w:r>
+                        <w:fldSimple w:instr=" SEQ Figure \* ARABIC ">
+                          <w:r>
+                            <w:rPr>
+                              <w:noProof/>
+                            </w:rPr>
+                            <w:t>2</w:t>
+                          </w:r>
+                        </w:fldSimple>
                         <w:r>
                           <w:t>:Activation phase side by side for multiple participants</w:t>
                         </w:r>
@@ -1085,7 +1045,7 @@
         <mc:AlternateContent>
           <mc:Choice Requires="wpg">
             <w:drawing>
-              <wp:anchor distT="0" distB="0" distL="114300" distR="114300" simplePos="0" relativeHeight="251666432" behindDoc="0" locked="0" layoutInCell="1" allowOverlap="1" wp14:anchorId="41496BED" wp14:editId="54822848">
+              <wp:anchor distT="0" distB="0" distL="114300" distR="114300" simplePos="0" relativeHeight="251666432" behindDoc="0" locked="0" layoutInCell="1" allowOverlap="1" wp14:anchorId="41496BED" wp14:editId="2BF5BA0C">
                 <wp:simplePos x="0" y="0"/>
                 <wp:positionH relativeFrom="column">
                   <wp:posOffset>592150</wp:posOffset>
@@ -1166,24 +1126,14 @@
                               <w:r>
                                 <w:t xml:space="preserve">Figure </w:t>
                               </w:r>
-                              <w:r>
-                                <w:fldChar w:fldCharType="begin"/>
-                              </w:r>
-                              <w:r>
-                                <w:instrText xml:space="preserve"> SEQ Figure \* ARABIC </w:instrText>
-                              </w:r>
-                              <w:r>
-                                <w:fldChar w:fldCharType="separate"/>
-                              </w:r>
-                              <w:r>
-                                <w:rPr>
-                                  <w:noProof/>
-                                </w:rPr>
-                                <w:t>3</w:t>
-                              </w:r>
-                              <w:r>
-                                <w:fldChar w:fldCharType="end"/>
-                              </w:r>
+                              <w:fldSimple w:instr=" SEQ Figure \* ARABIC ">
+                                <w:r>
+                                  <w:rPr>
+                                    <w:noProof/>
+                                  </w:rPr>
+                                  <w:t>3</w:t>
+                                </w:r>
+                              </w:fldSimple>
                               <w:r>
                                 <w:t>:Active phase side by side for multiple participants</w:t>
                               </w:r>
@@ -1219,24 +1169,14 @@
                         <w:r>
                           <w:t xml:space="preserve">Figure </w:t>
                         </w:r>
-                        <w:r>
-                          <w:fldChar w:fldCharType="begin"/>
-                        </w:r>
-                        <w:r>
-                          <w:instrText xml:space="preserve"> SEQ Figure \* ARABIC </w:instrText>
-                        </w:r>
-                        <w:r>
-                          <w:fldChar w:fldCharType="separate"/>
-                        </w:r>
-                        <w:r>
-                          <w:rPr>
-                            <w:noProof/>
-                          </w:rPr>
-                          <w:t>3</w:t>
-                        </w:r>
-                        <w:r>
-                          <w:fldChar w:fldCharType="end"/>
-                        </w:r>
+                        <w:fldSimple w:instr=" SEQ Figure \* ARABIC ">
+                          <w:r>
+                            <w:rPr>
+                              <w:noProof/>
+                            </w:rPr>
+                            <w:t>3</w:t>
+                          </w:r>
+                        </w:fldSimple>
                         <w:r>
                           <w:t>:Active phase side by side for multiple participants</w:t>
                         </w:r>
@@ -1534,14 +1474,14 @@
           <w:sz w:val="22"/>
           <w:szCs w:val="22"/>
         </w:rPr>
-        <w:t xml:space="preserve">From the </w:t>
-      </w:r>
-      <w:r>
-        <w:rPr>
-          <w:sz w:val="22"/>
-          <w:szCs w:val="22"/>
-        </w:rPr>
-        <w:t xml:space="preserve">study of additional </w:t>
+        <w:t xml:space="preserve">While studying </w:t>
+      </w:r>
+      <w:r>
+        <w:rPr>
+          <w:sz w:val="22"/>
+          <w:szCs w:val="22"/>
+        </w:rPr>
+        <w:t xml:space="preserve">additional </w:t>
       </w:r>
       <w:r>
         <w:rPr>
@@ -1572,9 +1512,10 @@
       </w:r>
       <w:r>
         <w:rPr>
-          <w:sz w:val="22"/>
-          <w:szCs w:val="22"/>
-          <w:highlight w:val="yellow"/>
+          <w:b/>
+          <w:bCs/>
+          <w:sz w:val="22"/>
+          <w:szCs w:val="22"/>
         </w:rPr>
         <w:t>MNF/ARV ratio</w:t>
       </w:r>
@@ -1609,15 +1550,7 @@
             <w:sz w:val="22"/>
             <w:szCs w:val="22"/>
           </w:rPr>
-          <w:t>https://ieeexplore.ieee.org/document/98228</w:t>
-        </w:r>
-        <w:r>
-          <w:rPr>
-            <w:rStyle w:val="Hyperlink"/>
-            <w:sz w:val="22"/>
-            <w:szCs w:val="22"/>
-          </w:rPr>
-          <w:t>3</w:t>
+          <w:t>https://ieeexplore.ieee.org/document/982283</w:t>
         </w:r>
       </w:hyperlink>
       <w:r>
@@ -1632,13 +1565,9 @@
           <w:sz w:val="22"/>
           <w:szCs w:val="22"/>
         </w:rPr>
-        <w:t xml:space="preserve"> is calculated and regarded as an index of muscle</w:t>
-      </w:r>
-      <w:r>
-        <w:rPr>
-          <w:sz w:val="22"/>
-          <w:szCs w:val="22"/>
-        </w:rPr>
+        <w:t xml:space="preserve"> is calculated and regarded as an index of muscle fatigue, where the ratio gradually decreases as fatigue progresses. Fatigue exists once the ratio reaches a specific baseline, which is defined as the inverse value of the MNF/ARV.</w:t>
+      </w:r>
+      <w:r>
         <w:t xml:space="preserve"> </w:t>
       </w:r>
       <w:r>
@@ -1646,41 +1575,30 @@
           <w:sz w:val="22"/>
           <w:szCs w:val="22"/>
         </w:rPr>
-        <w:t xml:space="preserve">fatigue, where the </w:t>
-      </w:r>
-      <w:r>
-        <w:rPr>
-          <w:sz w:val="22"/>
-          <w:szCs w:val="22"/>
-        </w:rPr>
-        <w:t>ratio</w:t>
-      </w:r>
-      <w:r>
-        <w:rPr>
-          <w:sz w:val="22"/>
-          <w:szCs w:val="22"/>
-        </w:rPr>
-        <w:t xml:space="preserve"> gradually decreases as fatigue progresses</w:t>
-      </w:r>
-      <w:r>
-        <w:rPr>
-          <w:sz w:val="22"/>
-          <w:szCs w:val="22"/>
-        </w:rPr>
-        <w:t xml:space="preserve">. </w:t>
-      </w:r>
-      <w:r>
-        <w:rPr>
-          <w:sz w:val="22"/>
-          <w:szCs w:val="22"/>
-        </w:rPr>
-        <w:t>Fatigue exists once the ratio reaches a specific baseline, which is defined as the inverse</w:t>
-      </w:r>
-      <w:r>
-        <w:rPr>
-          <w:sz w:val="22"/>
-          <w:szCs w:val="22"/>
-        </w:rPr>
+        <w:t>As reported by the authors, the initial values of the MNF and ARV</w:t>
+      </w:r>
+      <w:r>
+        <w:rPr>
+          <w:sz w:val="22"/>
+          <w:szCs w:val="22"/>
+        </w:rPr>
+        <w:t xml:space="preserve"> (Absolute Recti</w:t>
+      </w:r>
+      <w:r>
+        <w:rPr>
+          <w:sz w:val="22"/>
+          <w:szCs w:val="22"/>
+        </w:rPr>
+        <w:t>fied Value)</w:t>
+      </w:r>
+      <w:r>
+        <w:rPr>
+          <w:sz w:val="22"/>
+          <w:szCs w:val="22"/>
+        </w:rPr>
+        <w:t xml:space="preserve"> are taken as the reference values for the baseline to eliminate individual differences.</w:t>
+      </w:r>
+      <w:r>
         <w:t xml:space="preserve"> </w:t>
       </w:r>
       <w:r>
@@ -1688,7 +1606,31 @@
           <w:sz w:val="22"/>
           <w:szCs w:val="22"/>
         </w:rPr>
-        <w:t>value of the MNF/ARV</w:t>
+        <w:t>The correlation coefficient between MNF and ARV is taken as an index of fatigue. The</w:t>
+      </w:r>
+      <w:r>
+        <w:rPr>
+          <w:sz w:val="22"/>
+          <w:szCs w:val="22"/>
+        </w:rPr>
+        <w:t xml:space="preserve"> </w:t>
+      </w:r>
+      <w:r>
+        <w:rPr>
+          <w:sz w:val="22"/>
+          <w:szCs w:val="22"/>
+        </w:rPr>
+        <w:t>conversion of the correlation coefficient from positive to negative is regarded as a sign of</w:t>
+      </w:r>
+      <w:r>
+        <w:t xml:space="preserve"> </w:t>
+      </w:r>
+      <w:r>
+        <w:rPr>
+          <w:sz w:val="22"/>
+          <w:szCs w:val="22"/>
+        </w:rPr>
+        <w:t>muscle fatigue</w:t>
       </w:r>
       <w:r>
         <w:rPr>
@@ -1698,28 +1640,30 @@
         <w:t>.</w:t>
       </w:r>
       <w:r>
+        <w:rPr>
+          <w:sz w:val="22"/>
+          <w:szCs w:val="22"/>
+        </w:rPr>
+        <w:t xml:space="preserve"> Below, there are the plots of the MNF/ARV ratio which as mentioned in the bibliography</w:t>
+      </w:r>
+      <w:r>
+        <w:rPr>
+          <w:noProof/>
+        </w:rPr>
         <w:t xml:space="preserve"> </w:t>
       </w:r>
       <w:r>
         <w:rPr>
-          <w:sz w:val="22"/>
-          <w:szCs w:val="22"/>
-        </w:rPr>
-        <w:t>As reported by the authors, the initial values of the MNF and ARV</w:t>
-      </w:r>
-      <w:r>
-        <w:rPr>
-          <w:sz w:val="22"/>
-          <w:szCs w:val="22"/>
-        </w:rPr>
-        <w:t xml:space="preserve"> (Absolute Recti</w:t>
-      </w:r>
-      <w:r>
-        <w:rPr>
-          <w:sz w:val="22"/>
-          <w:szCs w:val="22"/>
-        </w:rPr>
-        <w:t>fied Value)</w:t>
+          <w:noProof/>
+        </w:rPr>
+        <w:t xml:space="preserve">it </w:t>
+      </w:r>
+      <w:r>
+        <w:rPr>
+          <w:sz w:val="22"/>
+          <w:szCs w:val="22"/>
+        </w:rPr>
+        <w:t>gradually decreases</w:t>
       </w:r>
       <w:r>
         <w:rPr>
@@ -1733,41 +1677,7 @@
           <w:sz w:val="22"/>
           <w:szCs w:val="22"/>
         </w:rPr>
-        <w:t>are taken as the reference values for the baseline to eliminate individual differences.</w:t>
-      </w:r>
-      <w:r>
-        <w:t xml:space="preserve"> </w:t>
-      </w:r>
-      <w:r>
-        <w:rPr>
-          <w:sz w:val="22"/>
-          <w:szCs w:val="22"/>
-        </w:rPr>
-        <w:t>The correlation coefficient between MNF and ARV is taken as an index of fatigue. The</w:t>
-      </w:r>
-      <w:r>
-        <w:rPr>
-          <w:sz w:val="22"/>
-          <w:szCs w:val="22"/>
-        </w:rPr>
-        <w:t xml:space="preserve"> </w:t>
-      </w:r>
-      <w:r>
-        <w:rPr>
-          <w:sz w:val="22"/>
-          <w:szCs w:val="22"/>
-        </w:rPr>
-        <w:t>conversion of the correlation coefficient from positive to negative is regarded as a sign of</w:t>
-      </w:r>
-      <w:r>
-        <w:t xml:space="preserve"> </w:t>
-      </w:r>
-      <w:r>
-        <w:rPr>
-          <w:sz w:val="22"/>
-          <w:szCs w:val="22"/>
-        </w:rPr>
-        <w:t>muscle fatigue</w:t>
+        <w:t>as fatigue progresses</w:t>
       </w:r>
       <w:r>
         <w:rPr>
@@ -1776,53 +1686,6 @@
         </w:rPr>
         <w:t>.</w:t>
       </w:r>
-      <w:r>
-        <w:rPr>
-          <w:sz w:val="22"/>
-          <w:szCs w:val="22"/>
-        </w:rPr>
-        <w:t xml:space="preserve"> Below, there are the plots of the MNF/ARV ratio which as mentioned in the bibliography</w:t>
-      </w:r>
-      <w:r>
-        <w:rPr>
-          <w:noProof/>
-        </w:rPr>
-        <w:t xml:space="preserve"> </w:t>
-      </w:r>
-      <w:r>
-        <w:rPr>
-          <w:noProof/>
-        </w:rPr>
-        <w:t xml:space="preserve">it </w:t>
-      </w:r>
-      <w:r>
-        <w:rPr>
-          <w:sz w:val="22"/>
-          <w:szCs w:val="22"/>
-        </w:rPr>
-        <w:t>gradually decreases</w:t>
-      </w:r>
-      <w:r>
-        <w:rPr>
-          <w:sz w:val="22"/>
-          <w:szCs w:val="22"/>
-        </w:rPr>
-        <w:t xml:space="preserve"> </w:t>
-      </w:r>
-      <w:r>
-        <w:rPr>
-          <w:sz w:val="22"/>
-          <w:szCs w:val="22"/>
-        </w:rPr>
-        <w:t>as fatigue progresses</w:t>
-      </w:r>
-      <w:r>
-        <w:rPr>
-          <w:sz w:val="22"/>
-          <w:szCs w:val="22"/>
-        </w:rPr>
-        <w:t>.</w:t>
-      </w:r>
     </w:p>
     <w:p>
       <w:pPr>
@@ -1835,7 +1698,6 @@
     </w:p>
     <w:p>
       <w:pPr>
-        <w:pStyle w:val="ListParagraph"/>
         <w:rPr>
           <w:sz w:val="22"/>
           <w:szCs w:val="22"/>
@@ -1847,156 +1709,6 @@
           <w:szCs w:val="22"/>
         </w:rPr>
         <w:lastRenderedPageBreak/>
-        <w:drawing>
-          <wp:inline distT="0" distB="0" distL="0" distR="0" wp14:anchorId="50AD1A0A" wp14:editId="1FB9345E">
-            <wp:extent cx="5295900" cy="3290134"/>
-            <wp:effectExtent l="0" t="0" r="0" b="5715"/>
-            <wp:docPr id="11" name="Picture 11"/>
-            <wp:cNvGraphicFramePr>
-              <a:graphicFrameLocks xmlns:a="http://schemas.openxmlformats.org/drawingml/2006/main" noChangeAspect="1"/>
-            </wp:cNvGraphicFramePr>
-            <a:graphic xmlns:a="http://schemas.openxmlformats.org/drawingml/2006/main">
-              <a:graphicData uri="http://schemas.openxmlformats.org/drawingml/2006/picture">
-                <pic:pic xmlns:pic="http://schemas.openxmlformats.org/drawingml/2006/picture">
-                  <pic:nvPicPr>
-                    <pic:cNvPr id="1" name=""/>
-                    <pic:cNvPicPr/>
-                  </pic:nvPicPr>
-                  <pic:blipFill>
-                    <a:blip r:embed="rId14"/>
-                    <a:stretch>
-                      <a:fillRect/>
-                    </a:stretch>
-                  </pic:blipFill>
-                  <pic:spPr>
-                    <a:xfrm>
-                      <a:off x="0" y="0"/>
-                      <a:ext cx="5301716" cy="3293747"/>
-                    </a:xfrm>
-                    <a:prstGeom prst="rect">
-                      <a:avLst/>
-                    </a:prstGeom>
-                  </pic:spPr>
-                </pic:pic>
-              </a:graphicData>
-            </a:graphic>
-          </wp:inline>
-        </w:drawing>
-      </w:r>
-    </w:p>
-    <w:p>
-      <w:pPr>
-        <w:jc w:val="center"/>
-        <w:rPr>
-          <w:sz w:val="22"/>
-          <w:szCs w:val="22"/>
-        </w:rPr>
-      </w:pPr>
-      <w:r>
-        <w:rPr>
-          <w:sz w:val="22"/>
-          <w:szCs w:val="22"/>
-        </w:rPr>
-        <w:drawing>
-          <wp:inline distT="0" distB="0" distL="0" distR="0" wp14:anchorId="3A82BBCF" wp14:editId="249746F7">
-            <wp:extent cx="5254831" cy="3556555"/>
-            <wp:effectExtent l="0" t="0" r="3175" b="6350"/>
-            <wp:docPr id="13" name="Picture 13"/>
-            <wp:cNvGraphicFramePr>
-              <a:graphicFrameLocks xmlns:a="http://schemas.openxmlformats.org/drawingml/2006/main" noChangeAspect="1"/>
-            </wp:cNvGraphicFramePr>
-            <a:graphic xmlns:a="http://schemas.openxmlformats.org/drawingml/2006/main">
-              <a:graphicData uri="http://schemas.openxmlformats.org/drawingml/2006/picture">
-                <pic:pic xmlns:pic="http://schemas.openxmlformats.org/drawingml/2006/picture">
-                  <pic:nvPicPr>
-                    <pic:cNvPr id="1" name=""/>
-                    <pic:cNvPicPr/>
-                  </pic:nvPicPr>
-                  <pic:blipFill>
-                    <a:blip r:embed="rId15"/>
-                    <a:stretch>
-                      <a:fillRect/>
-                    </a:stretch>
-                  </pic:blipFill>
-                  <pic:spPr>
-                    <a:xfrm>
-                      <a:off x="0" y="0"/>
-                      <a:ext cx="5262489" cy="3561738"/>
-                    </a:xfrm>
-                    <a:prstGeom prst="rect">
-                      <a:avLst/>
-                    </a:prstGeom>
-                  </pic:spPr>
-                </pic:pic>
-              </a:graphicData>
-            </a:graphic>
-          </wp:inline>
-        </w:drawing>
-      </w:r>
-    </w:p>
-    <w:p>
-      <w:pPr>
-        <w:jc w:val="center"/>
-        <w:rPr>
-          <w:sz w:val="22"/>
-          <w:szCs w:val="22"/>
-        </w:rPr>
-      </w:pPr>
-      <w:r>
-        <w:rPr>
-          <w:sz w:val="22"/>
-          <w:szCs w:val="22"/>
-        </w:rPr>
-        <w:lastRenderedPageBreak/>
-        <w:drawing>
-          <wp:inline distT="0" distB="0" distL="0" distR="0" wp14:anchorId="632ABCF3" wp14:editId="21FAB500">
-            <wp:extent cx="5943600" cy="3872865"/>
-            <wp:effectExtent l="0" t="0" r="0" b="0"/>
-            <wp:docPr id="15" name="Picture 15"/>
-            <wp:cNvGraphicFramePr>
-              <a:graphicFrameLocks xmlns:a="http://schemas.openxmlformats.org/drawingml/2006/main" noChangeAspect="1"/>
-            </wp:cNvGraphicFramePr>
-            <a:graphic xmlns:a="http://schemas.openxmlformats.org/drawingml/2006/main">
-              <a:graphicData uri="http://schemas.openxmlformats.org/drawingml/2006/picture">
-                <pic:pic xmlns:pic="http://schemas.openxmlformats.org/drawingml/2006/picture">
-                  <pic:nvPicPr>
-                    <pic:cNvPr id="1" name=""/>
-                    <pic:cNvPicPr/>
-                  </pic:nvPicPr>
-                  <pic:blipFill>
-                    <a:blip r:embed="rId16"/>
-                    <a:stretch>
-                      <a:fillRect/>
-                    </a:stretch>
-                  </pic:blipFill>
-                  <pic:spPr>
-                    <a:xfrm>
-                      <a:off x="0" y="0"/>
-                      <a:ext cx="5943600" cy="3872865"/>
-                    </a:xfrm>
-                    <a:prstGeom prst="rect">
-                      <a:avLst/>
-                    </a:prstGeom>
-                  </pic:spPr>
-                </pic:pic>
-              </a:graphicData>
-            </a:graphic>
-          </wp:inline>
-        </w:drawing>
-      </w:r>
-    </w:p>
-    <w:p>
-      <w:pPr>
-        <w:rPr>
-          <w:sz w:val="22"/>
-          <w:szCs w:val="22"/>
-        </w:rPr>
-      </w:pPr>
-      <w:r>
-        <w:rPr>
-          <w:sz w:val="22"/>
-          <w:szCs w:val="22"/>
-        </w:rPr>
         <w:t xml:space="preserve">More research </w:t>
       </w:r>
       <w:proofErr w:type="gramStart"/>
@@ -2059,21 +1771,7 @@
           <w:sz w:val="22"/>
           <w:szCs w:val="22"/>
         </w:rPr>
-        <w:t xml:space="preserve">the initial values of the MNF and </w:t>
-      </w:r>
-      <w:r>
-        <w:rPr>
-          <w:sz w:val="22"/>
-          <w:szCs w:val="22"/>
-        </w:rPr>
-        <w:t>ARV to</w:t>
-      </w:r>
-      <w:r>
-        <w:rPr>
-          <w:sz w:val="22"/>
-          <w:szCs w:val="22"/>
-        </w:rPr>
-        <w:t xml:space="preserve"> eliminate individual differences.</w:t>
+        <w:t>the initial values of the MNF and ARV to eliminate individual differences.</w:t>
       </w:r>
     </w:p>
     <w:p>
@@ -2119,288 +1817,18 @@
       </w:pPr>
       <w:r>
         <w:rPr>
-          <w:sz w:val="22"/>
-          <w:szCs w:val="22"/>
-        </w:rPr>
-        <w:t>Algorithm B of thesis</w:t>
-      </w:r>
-      <w:r>
-        <w:rPr>
-          <w:sz w:val="22"/>
-          <w:szCs w:val="22"/>
-        </w:rPr>
-        <w:t xml:space="preserve"> (</w:t>
-      </w:r>
-      <w:hyperlink r:id="rId17" w:history="1">
-        <w:r>
-          <w:rPr>
-            <w:rStyle w:val="Hyperlink"/>
-            <w:sz w:val="22"/>
-            <w:szCs w:val="22"/>
-          </w:rPr>
-          <w:t>https://doi.org/10.3390/s22051900</w:t>
-        </w:r>
-      </w:hyperlink>
-      <w:proofErr w:type="gramStart"/>
-      <w:r>
-        <w:rPr>
-          <w:sz w:val="22"/>
-          <w:szCs w:val="22"/>
-        </w:rPr>
-        <w:t>)</w:t>
-      </w:r>
-      <w:r>
-        <w:rPr>
-          <w:sz w:val="22"/>
-          <w:szCs w:val="22"/>
-        </w:rPr>
-        <w:t>, but</w:t>
-      </w:r>
-      <w:proofErr w:type="gramEnd"/>
-      <w:r>
-        <w:rPr>
-          <w:sz w:val="22"/>
-          <w:szCs w:val="22"/>
-        </w:rPr>
-        <w:t xml:space="preserve"> improved. This algorithm divides the segmented signal in a</w:t>
-      </w:r>
-      <w:r>
-        <w:rPr>
-          <w:sz w:val="22"/>
-          <w:szCs w:val="22"/>
-        </w:rPr>
-        <w:t xml:space="preserve"> high-frequency sub-signal (</w:t>
-      </w:r>
-      <w:r>
-        <w:rPr>
-          <w:sz w:val="22"/>
-          <w:szCs w:val="22"/>
-          <w:highlight w:val="yellow"/>
-        </w:rPr>
-        <w:t>HFSS</w:t>
-      </w:r>
-      <w:r>
-        <w:rPr>
-          <w:sz w:val="22"/>
-          <w:szCs w:val="22"/>
-        </w:rPr>
-        <w:t>) and</w:t>
-      </w:r>
-      <w:r>
-        <w:rPr>
-          <w:sz w:val="22"/>
-          <w:szCs w:val="22"/>
-        </w:rPr>
-        <w:t xml:space="preserve"> </w:t>
-      </w:r>
-      <w:r>
-        <w:rPr>
-          <w:sz w:val="22"/>
-          <w:szCs w:val="22"/>
-        </w:rPr>
-        <w:t>a low-frequency sub-signal (</w:t>
-      </w:r>
-      <w:r>
-        <w:rPr>
-          <w:sz w:val="22"/>
-          <w:szCs w:val="22"/>
-          <w:highlight w:val="yellow"/>
-        </w:rPr>
-        <w:t>LFSS</w:t>
-      </w:r>
-      <w:r>
-        <w:rPr>
-          <w:sz w:val="22"/>
-          <w:szCs w:val="22"/>
-        </w:rPr>
-        <w:t>). Then, the instantaneous mean amplitude (IMA) was calculated for the two sub-signals to ultimately obtain the fatigue index, which represents</w:t>
-      </w:r>
-      <w:r>
-        <w:rPr>
-          <w:sz w:val="22"/>
-          <w:szCs w:val="22"/>
-        </w:rPr>
-        <w:t xml:space="preserve"> </w:t>
-      </w:r>
-      <w:r>
-        <w:rPr>
-          <w:sz w:val="22"/>
-          <w:szCs w:val="22"/>
-        </w:rPr>
-        <w:t xml:space="preserve">the </w:t>
-      </w:r>
-      <w:r>
-        <w:rPr>
-          <w:sz w:val="22"/>
-          <w:szCs w:val="22"/>
-          <w:highlight w:val="yellow"/>
-        </w:rPr>
-        <w:t>difference between the IMA values of the LFSS and HFSS</w:t>
-      </w:r>
-      <w:r>
-        <w:rPr>
-          <w:sz w:val="22"/>
-          <w:szCs w:val="22"/>
-        </w:rPr>
-        <w:t>, respectively.</w:t>
-      </w:r>
-      <w:r>
-        <w:rPr>
-          <w:sz w:val="22"/>
-          <w:szCs w:val="22"/>
-        </w:rPr>
-        <w:t xml:space="preserve"> </w:t>
-      </w:r>
-      <w:r>
-        <w:rPr>
-          <w:sz w:val="22"/>
-          <w:szCs w:val="22"/>
-        </w:rPr>
-        <w:t xml:space="preserve">The </w:t>
-      </w:r>
-      <w:r>
-        <w:rPr>
-          <w:sz w:val="22"/>
-          <w:szCs w:val="22"/>
-          <w:u w:val="single"/>
-        </w:rPr>
-        <w:t>high-frequency components</w:t>
-      </w:r>
-      <w:r>
-        <w:rPr>
-          <w:sz w:val="22"/>
-          <w:szCs w:val="22"/>
-        </w:rPr>
-        <w:t xml:space="preserve"> had been identified to be in the range of </w:t>
-      </w:r>
-      <w:r>
-        <w:rPr>
-          <w:sz w:val="22"/>
-          <w:szCs w:val="22"/>
-          <w:u w:val="single"/>
-        </w:rPr>
-        <w:t>80–350 Hz</w:t>
-      </w:r>
-      <w:r>
-        <w:rPr>
-          <w:sz w:val="22"/>
-          <w:szCs w:val="22"/>
-        </w:rPr>
-        <w:t xml:space="preserve">. </w:t>
-      </w:r>
-      <w:r>
-        <w:rPr>
-          <w:sz w:val="22"/>
-          <w:szCs w:val="22"/>
-        </w:rPr>
-        <w:t xml:space="preserve"> </w:t>
-      </w:r>
-      <w:r>
-        <w:rPr>
-          <w:sz w:val="22"/>
-          <w:szCs w:val="22"/>
-        </w:rPr>
-        <w:t xml:space="preserve">The </w:t>
-      </w:r>
-      <w:r>
-        <w:rPr>
-          <w:sz w:val="22"/>
-          <w:szCs w:val="22"/>
-          <w:u w:val="single"/>
-        </w:rPr>
-        <w:t>LFC</w:t>
-      </w:r>
-      <w:r>
-        <w:rPr>
-          <w:sz w:val="22"/>
-          <w:szCs w:val="22"/>
-        </w:rPr>
-        <w:t xml:space="preserve"> lay in the range of </w:t>
-      </w:r>
-      <w:r>
-        <w:rPr>
-          <w:sz w:val="22"/>
-          <w:szCs w:val="22"/>
-          <w:u w:val="single"/>
-        </w:rPr>
-        <w:t>25–79 Hz</w:t>
-      </w:r>
-      <w:r>
-        <w:rPr>
-          <w:sz w:val="22"/>
-          <w:szCs w:val="22"/>
-        </w:rPr>
-        <w:t>.</w:t>
-      </w:r>
-      <w:r>
-        <w:rPr>
-          <w:sz w:val="22"/>
-          <w:szCs w:val="22"/>
-        </w:rPr>
-        <w:t xml:space="preserve"> </w:t>
-      </w:r>
-      <w:r>
-        <w:rPr>
-          <w:sz w:val="22"/>
-          <w:szCs w:val="22"/>
-        </w:rPr>
-        <w:t xml:space="preserve">Then, the fast Fourier transform (FFT) was applied to these sub-signals to produce the </w:t>
-      </w:r>
-      <w:proofErr w:type="spellStart"/>
-      <w:r>
-        <w:rPr>
-          <w:sz w:val="22"/>
-          <w:szCs w:val="22"/>
-        </w:rPr>
-        <w:t>LFSSf</w:t>
-      </w:r>
-      <w:proofErr w:type="spellEnd"/>
-      <w:r>
-        <w:rPr>
-          <w:sz w:val="22"/>
-          <w:szCs w:val="22"/>
-        </w:rPr>
-        <w:t xml:space="preserve"> and </w:t>
-      </w:r>
-      <w:proofErr w:type="spellStart"/>
-      <w:r>
-        <w:rPr>
-          <w:sz w:val="22"/>
-          <w:szCs w:val="22"/>
-        </w:rPr>
-        <w:t>HFSSf</w:t>
-      </w:r>
-      <w:proofErr w:type="spellEnd"/>
-      <w:r>
-        <w:rPr>
-          <w:sz w:val="22"/>
-          <w:szCs w:val="22"/>
-        </w:rPr>
-        <w:t>.</w:t>
-      </w:r>
-    </w:p>
-    <w:p>
-      <w:pPr>
-        <w:jc w:val="both"/>
-        <w:rPr>
-          <w:sz w:val="22"/>
-          <w:szCs w:val="22"/>
-        </w:rPr>
-      </w:pPr>
-      <w:r>
-        <w:rPr>
           <w:rFonts w:ascii="Arial" w:hAnsi="Arial" w:cs="Arial"/>
           <w:noProof/>
           <w:color w:val="000000"/>
         </w:rPr>
         <w:drawing>
-          <wp:anchor distT="0" distB="0" distL="114300" distR="114300" simplePos="0" relativeHeight="251668480" behindDoc="0" locked="0" layoutInCell="1" allowOverlap="1" wp14:anchorId="75CD2D75" wp14:editId="0AEDE29A">
+          <wp:anchor distT="0" distB="0" distL="114300" distR="114300" simplePos="0" relativeHeight="251668480" behindDoc="0" locked="0" layoutInCell="1" allowOverlap="1" wp14:anchorId="75CD2D75" wp14:editId="177FB5E9">
             <wp:simplePos x="0" y="0"/>
             <wp:positionH relativeFrom="margin">
-              <wp:posOffset>1498655</wp:posOffset>
+              <wp:posOffset>1710175</wp:posOffset>
             </wp:positionH>
             <wp:positionV relativeFrom="page">
-              <wp:posOffset>8292410</wp:posOffset>
+              <wp:posOffset>4201855</wp:posOffset>
             </wp:positionV>
             <wp:extent cx="3056890" cy="344170"/>
             <wp:effectExtent l="0" t="0" r="0" b="0"/>
@@ -2427,7 +1855,7 @@
                     </pic:cNvPicPr>
                   </pic:nvPicPr>
                   <pic:blipFill>
-                    <a:blip r:embed="rId18">
+                    <a:blip r:embed="rId14">
                       <a:extLst>
                         <a:ext uri="{28A0092B-C50C-407E-A947-70E740481C1C}">
                           <a14:useLocalDpi xmlns:a14="http://schemas.microsoft.com/office/drawing/2010/main" val="0"/>
@@ -2461,6 +1889,205 @@
           </wp:anchor>
         </w:drawing>
       </w:r>
+      <w:r>
+        <w:rPr>
+          <w:sz w:val="22"/>
+          <w:szCs w:val="22"/>
+        </w:rPr>
+        <w:t xml:space="preserve">The second metric evaluated is the one extracted from </w:t>
+      </w:r>
+      <w:r>
+        <w:rPr>
+          <w:sz w:val="22"/>
+          <w:szCs w:val="22"/>
+        </w:rPr>
+        <w:t xml:space="preserve">Algorithm B </w:t>
+      </w:r>
+      <w:r>
+        <w:rPr>
+          <w:sz w:val="22"/>
+          <w:szCs w:val="22"/>
+        </w:rPr>
+        <w:t>during the</w:t>
+      </w:r>
+      <w:r>
+        <w:rPr>
+          <w:sz w:val="22"/>
+          <w:szCs w:val="22"/>
+        </w:rPr>
+        <w:t xml:space="preserve"> thesis</w:t>
+      </w:r>
+      <w:r>
+        <w:rPr>
+          <w:sz w:val="22"/>
+          <w:szCs w:val="22"/>
+        </w:rPr>
+        <w:t xml:space="preserve"> (</w:t>
+      </w:r>
+      <w:hyperlink r:id="rId15" w:history="1">
+        <w:r>
+          <w:rPr>
+            <w:rStyle w:val="Hyperlink"/>
+            <w:sz w:val="22"/>
+            <w:szCs w:val="22"/>
+          </w:rPr>
+          <w:t>https://doi.org/10.3390/s22051900</w:t>
+        </w:r>
+      </w:hyperlink>
+      <w:r>
+        <w:rPr>
+          <w:sz w:val="22"/>
+          <w:szCs w:val="22"/>
+        </w:rPr>
+        <w:t>) but</w:t>
+      </w:r>
+      <w:r>
+        <w:rPr>
+          <w:sz w:val="22"/>
+          <w:szCs w:val="22"/>
+        </w:rPr>
+        <w:t xml:space="preserve"> improved. This algorithm divides the segmented signal in a </w:t>
+      </w:r>
+      <w:r>
+        <w:rPr>
+          <w:b/>
+          <w:bCs/>
+          <w:sz w:val="22"/>
+          <w:szCs w:val="22"/>
+        </w:rPr>
+        <w:t>high-frequency sub-signal (HFSS)</w:t>
+      </w:r>
+      <w:r>
+        <w:rPr>
+          <w:sz w:val="22"/>
+          <w:szCs w:val="22"/>
+        </w:rPr>
+        <w:t xml:space="preserve"> and a </w:t>
+      </w:r>
+      <w:r>
+        <w:rPr>
+          <w:b/>
+          <w:bCs/>
+          <w:sz w:val="22"/>
+          <w:szCs w:val="22"/>
+        </w:rPr>
+        <w:t>low-frequency sub-signal (LFSS)</w:t>
+      </w:r>
+      <w:r>
+        <w:rPr>
+          <w:sz w:val="22"/>
+          <w:szCs w:val="22"/>
+        </w:rPr>
+        <w:t xml:space="preserve">. Then, the </w:t>
+      </w:r>
+      <w:r>
+        <w:rPr>
+          <w:b/>
+          <w:bCs/>
+          <w:sz w:val="22"/>
+          <w:szCs w:val="22"/>
+        </w:rPr>
+        <w:t>instantaneous mean amplitude (IMA)</w:t>
+      </w:r>
+      <w:r>
+        <w:rPr>
+          <w:sz w:val="22"/>
+          <w:szCs w:val="22"/>
+        </w:rPr>
+        <w:t xml:space="preserve"> was calculated for the two sub-signals to ultimately obtain the fatigue index, which represents the difference between the IMA values of the LFSS and HFSS, respectively. The </w:t>
+      </w:r>
+      <w:r>
+        <w:rPr>
+          <w:sz w:val="22"/>
+          <w:szCs w:val="22"/>
+          <w:u w:val="single"/>
+        </w:rPr>
+        <w:t>high-frequency components</w:t>
+      </w:r>
+      <w:r>
+        <w:rPr>
+          <w:sz w:val="22"/>
+          <w:szCs w:val="22"/>
+        </w:rPr>
+        <w:t xml:space="preserve"> had been identified to be in the range of </w:t>
+      </w:r>
+      <w:r>
+        <w:rPr>
+          <w:sz w:val="22"/>
+          <w:szCs w:val="22"/>
+          <w:u w:val="single"/>
+        </w:rPr>
+        <w:t>80–350 Hz</w:t>
+      </w:r>
+      <w:r>
+        <w:rPr>
+          <w:sz w:val="22"/>
+          <w:szCs w:val="22"/>
+        </w:rPr>
+        <w:t xml:space="preserve">.  The </w:t>
+      </w:r>
+      <w:r>
+        <w:rPr>
+          <w:sz w:val="22"/>
+          <w:szCs w:val="22"/>
+          <w:u w:val="single"/>
+        </w:rPr>
+        <w:t>LFC</w:t>
+      </w:r>
+      <w:r>
+        <w:rPr>
+          <w:sz w:val="22"/>
+          <w:szCs w:val="22"/>
+        </w:rPr>
+        <w:t xml:space="preserve"> lay in the range of </w:t>
+      </w:r>
+      <w:r>
+        <w:rPr>
+          <w:sz w:val="22"/>
+          <w:szCs w:val="22"/>
+          <w:u w:val="single"/>
+        </w:rPr>
+        <w:t>25–79 Hz</w:t>
+      </w:r>
+      <w:r>
+        <w:rPr>
+          <w:sz w:val="22"/>
+          <w:szCs w:val="22"/>
+        </w:rPr>
+        <w:t xml:space="preserve">. Then, the fast Fourier transform (FFT) was applied to these sub-signals to produce the </w:t>
+      </w:r>
+      <w:proofErr w:type="spellStart"/>
+      <w:r>
+        <w:rPr>
+          <w:sz w:val="22"/>
+          <w:szCs w:val="22"/>
+        </w:rPr>
+        <w:t>LFSSf</w:t>
+      </w:r>
+      <w:proofErr w:type="spellEnd"/>
+      <w:r>
+        <w:rPr>
+          <w:sz w:val="22"/>
+          <w:szCs w:val="22"/>
+        </w:rPr>
+        <w:t xml:space="preserve"> and </w:t>
+      </w:r>
+      <w:proofErr w:type="spellStart"/>
+      <w:r>
+        <w:rPr>
+          <w:sz w:val="22"/>
+          <w:szCs w:val="22"/>
+        </w:rPr>
+        <w:t>HFSSf</w:t>
+      </w:r>
+      <w:proofErr w:type="spellEnd"/>
+      <w:r>
+        <w:rPr>
+          <w:sz w:val="22"/>
+          <w:szCs w:val="22"/>
+        </w:rPr>
+        <w:t>.</w:t>
+      </w:r>
     </w:p>
     <w:p>
       <w:pPr>
@@ -2485,7 +2112,6 @@
           <w:sz w:val="22"/>
           <w:szCs w:val="22"/>
         </w:rPr>
-        <w:lastRenderedPageBreak/>
         <w:t xml:space="preserve">Plotted the fatigue index of each person. Iterations side by side </w:t>
       </w:r>
       <w:r>
@@ -2532,287 +2158,6 @@
         </w:rPr>
         <w:t>.</w:t>
       </w:r>
-    </w:p>
-    <w:p>
-      <w:pPr>
-        <w:ind w:left="720"/>
-        <w:jc w:val="center"/>
-        <w:rPr>
-          <w:sz w:val="22"/>
-          <w:szCs w:val="22"/>
-        </w:rPr>
-      </w:pPr>
-      <w:r>
-        <w:rPr>
-          <w:noProof/>
-        </w:rPr>
-        <w:drawing>
-          <wp:inline distT="0" distB="0" distL="0" distR="0" wp14:anchorId="465AF122" wp14:editId="054B67C2">
-            <wp:extent cx="5943600" cy="3096895"/>
-            <wp:effectExtent l="0" t="0" r="0" b="8255"/>
-            <wp:docPr id="704269486" name="Picture 1" descr="A graph showing a graph&#10;&#10;Description automatically generated with medium confidence"/>
-            <wp:cNvGraphicFramePr>
-              <a:graphicFrameLocks xmlns:a="http://schemas.openxmlformats.org/drawingml/2006/main" noChangeAspect="1"/>
-            </wp:cNvGraphicFramePr>
-            <a:graphic xmlns:a="http://schemas.openxmlformats.org/drawingml/2006/main">
-              <a:graphicData uri="http://schemas.openxmlformats.org/drawingml/2006/picture">
-                <pic:pic xmlns:pic="http://schemas.openxmlformats.org/drawingml/2006/picture">
-                  <pic:nvPicPr>
-                    <pic:cNvPr id="704269486" name="Picture 1" descr="A graph showing a graph&#10;&#10;Description automatically generated with medium confidence"/>
-                    <pic:cNvPicPr/>
-                  </pic:nvPicPr>
-                  <pic:blipFill>
-                    <a:blip r:embed="rId19"/>
-                    <a:stretch>
-                      <a:fillRect/>
-                    </a:stretch>
-                  </pic:blipFill>
-                  <pic:spPr>
-                    <a:xfrm>
-                      <a:off x="0" y="0"/>
-                      <a:ext cx="5943600" cy="3096895"/>
-                    </a:xfrm>
-                    <a:prstGeom prst="rect">
-                      <a:avLst/>
-                    </a:prstGeom>
-                  </pic:spPr>
-                </pic:pic>
-              </a:graphicData>
-            </a:graphic>
-          </wp:inline>
-        </w:drawing>
-      </w:r>
-    </w:p>
-    <w:p>
-      <w:pPr>
-        <w:ind w:left="720"/>
-        <w:jc w:val="center"/>
-        <w:rPr>
-          <w:sz w:val="22"/>
-          <w:szCs w:val="22"/>
-        </w:rPr>
-      </w:pPr>
-      <w:r>
-        <w:rPr>
-          <w:noProof/>
-        </w:rPr>
-        <w:drawing>
-          <wp:inline distT="0" distB="0" distL="0" distR="0" wp14:anchorId="1AFF8143" wp14:editId="5E1B84AD">
-            <wp:extent cx="5943600" cy="3206115"/>
-            <wp:effectExtent l="0" t="0" r="0" b="0"/>
-            <wp:docPr id="49606366" name="Picture 1" descr="A graph showing a line&#10;&#10;Description automatically generated with medium confidence"/>
-            <wp:cNvGraphicFramePr>
-              <a:graphicFrameLocks xmlns:a="http://schemas.openxmlformats.org/drawingml/2006/main" noChangeAspect="1"/>
-            </wp:cNvGraphicFramePr>
-            <a:graphic xmlns:a="http://schemas.openxmlformats.org/drawingml/2006/main">
-              <a:graphicData uri="http://schemas.openxmlformats.org/drawingml/2006/picture">
-                <pic:pic xmlns:pic="http://schemas.openxmlformats.org/drawingml/2006/picture">
-                  <pic:nvPicPr>
-                    <pic:cNvPr id="49606366" name="Picture 1" descr="A graph showing a line&#10;&#10;Description automatically generated with medium confidence"/>
-                    <pic:cNvPicPr/>
-                  </pic:nvPicPr>
-                  <pic:blipFill>
-                    <a:blip r:embed="rId20"/>
-                    <a:stretch>
-                      <a:fillRect/>
-                    </a:stretch>
-                  </pic:blipFill>
-                  <pic:spPr>
-                    <a:xfrm>
-                      <a:off x="0" y="0"/>
-                      <a:ext cx="5943600" cy="3206115"/>
-                    </a:xfrm>
-                    <a:prstGeom prst="rect">
-                      <a:avLst/>
-                    </a:prstGeom>
-                  </pic:spPr>
-                </pic:pic>
-              </a:graphicData>
-            </a:graphic>
-          </wp:inline>
-        </w:drawing>
-      </w:r>
-    </w:p>
-    <w:p>
-      <w:pPr>
-        <w:ind w:left="720"/>
-        <w:jc w:val="center"/>
-        <w:rPr>
-          <w:sz w:val="22"/>
-          <w:szCs w:val="22"/>
-        </w:rPr>
-      </w:pPr>
-      <w:r>
-        <w:rPr>
-          <w:noProof/>
-        </w:rPr>
-        <w:lastRenderedPageBreak/>
-        <w:drawing>
-          <wp:inline distT="0" distB="0" distL="0" distR="0" wp14:anchorId="36B40C9C" wp14:editId="689315D3">
-            <wp:extent cx="4285753" cy="2370901"/>
-            <wp:effectExtent l="0" t="0" r="635" b="0"/>
-            <wp:docPr id="173180971" name="Picture 1" descr="A graph with blue lines&#10;&#10;Description automatically generated"/>
-            <wp:cNvGraphicFramePr>
-              <a:graphicFrameLocks xmlns:a="http://schemas.openxmlformats.org/drawingml/2006/main" noChangeAspect="1"/>
-            </wp:cNvGraphicFramePr>
-            <a:graphic xmlns:a="http://schemas.openxmlformats.org/drawingml/2006/main">
-              <a:graphicData uri="http://schemas.openxmlformats.org/drawingml/2006/picture">
-                <pic:pic xmlns:pic="http://schemas.openxmlformats.org/drawingml/2006/picture">
-                  <pic:nvPicPr>
-                    <pic:cNvPr id="173180971" name="Picture 1" descr="A graph with blue lines&#10;&#10;Description automatically generated"/>
-                    <pic:cNvPicPr/>
-                  </pic:nvPicPr>
-                  <pic:blipFill>
-                    <a:blip r:embed="rId21"/>
-                    <a:stretch>
-                      <a:fillRect/>
-                    </a:stretch>
-                  </pic:blipFill>
-                  <pic:spPr>
-                    <a:xfrm>
-                      <a:off x="0" y="0"/>
-                      <a:ext cx="4296932" cy="2377085"/>
-                    </a:xfrm>
-                    <a:prstGeom prst="rect">
-                      <a:avLst/>
-                    </a:prstGeom>
-                  </pic:spPr>
-                </pic:pic>
-              </a:graphicData>
-            </a:graphic>
-          </wp:inline>
-        </w:drawing>
-      </w:r>
-    </w:p>
-    <w:p>
-      <w:pPr>
-        <w:ind w:left="720"/>
-        <w:jc w:val="center"/>
-        <w:rPr>
-          <w:sz w:val="22"/>
-          <w:szCs w:val="22"/>
-        </w:rPr>
-      </w:pPr>
-      <w:r>
-        <w:rPr>
-          <w:noProof/>
-        </w:rPr>
-        <w:drawing>
-          <wp:inline distT="0" distB="0" distL="0" distR="0" wp14:anchorId="2DD33E74" wp14:editId="37685823">
-            <wp:extent cx="4015408" cy="2358591"/>
-            <wp:effectExtent l="0" t="0" r="4445" b="3810"/>
-            <wp:docPr id="1695628689" name="Picture 1" descr="A graph showing a graph&#10;&#10;Description automatically generated with medium confidence"/>
-            <wp:cNvGraphicFramePr>
-              <a:graphicFrameLocks xmlns:a="http://schemas.openxmlformats.org/drawingml/2006/main" noChangeAspect="1"/>
-            </wp:cNvGraphicFramePr>
-            <a:graphic xmlns:a="http://schemas.openxmlformats.org/drawingml/2006/main">
-              <a:graphicData uri="http://schemas.openxmlformats.org/drawingml/2006/picture">
-                <pic:pic xmlns:pic="http://schemas.openxmlformats.org/drawingml/2006/picture">
-                  <pic:nvPicPr>
-                    <pic:cNvPr id="1695628689" name="Picture 1" descr="A graph showing a graph&#10;&#10;Description automatically generated with medium confidence"/>
-                    <pic:cNvPicPr/>
-                  </pic:nvPicPr>
-                  <pic:blipFill>
-                    <a:blip r:embed="rId22"/>
-                    <a:stretch>
-                      <a:fillRect/>
-                    </a:stretch>
-                  </pic:blipFill>
-                  <pic:spPr>
-                    <a:xfrm>
-                      <a:off x="0" y="0"/>
-                      <a:ext cx="4033580" cy="2369265"/>
-                    </a:xfrm>
-                    <a:prstGeom prst="rect">
-                      <a:avLst/>
-                    </a:prstGeom>
-                  </pic:spPr>
-                </pic:pic>
-              </a:graphicData>
-            </a:graphic>
-          </wp:inline>
-        </w:drawing>
-      </w:r>
-    </w:p>
-    <w:p>
-      <w:pPr>
-        <w:ind w:left="720"/>
-        <w:jc w:val="center"/>
-        <w:rPr>
-          <w:sz w:val="22"/>
-          <w:szCs w:val="22"/>
-        </w:rPr>
-      </w:pPr>
-      <w:r>
-        <w:rPr>
-          <w:noProof/>
-        </w:rPr>
-        <w:drawing>
-          <wp:inline distT="0" distB="0" distL="0" distR="0" wp14:anchorId="5E74B644" wp14:editId="75640776">
-            <wp:extent cx="4113902" cy="2274073"/>
-            <wp:effectExtent l="0" t="0" r="1270" b="0"/>
-            <wp:docPr id="1460079013" name="Picture 1" descr="A graph with blue lines&#10;&#10;Description automatically generated"/>
-            <wp:cNvGraphicFramePr>
-              <a:graphicFrameLocks xmlns:a="http://schemas.openxmlformats.org/drawingml/2006/main" noChangeAspect="1"/>
-            </wp:cNvGraphicFramePr>
-            <a:graphic xmlns:a="http://schemas.openxmlformats.org/drawingml/2006/main">
-              <a:graphicData uri="http://schemas.openxmlformats.org/drawingml/2006/picture">
-                <pic:pic xmlns:pic="http://schemas.openxmlformats.org/drawingml/2006/picture">
-                  <pic:nvPicPr>
-                    <pic:cNvPr id="1460079013" name="Picture 1" descr="A graph with blue lines&#10;&#10;Description automatically generated"/>
-                    <pic:cNvPicPr/>
-                  </pic:nvPicPr>
-                  <pic:blipFill>
-                    <a:blip r:embed="rId23"/>
-                    <a:stretch>
-                      <a:fillRect/>
-                    </a:stretch>
-                  </pic:blipFill>
-                  <pic:spPr>
-                    <a:xfrm>
-                      <a:off x="0" y="0"/>
-                      <a:ext cx="4124359" cy="2279853"/>
-                    </a:xfrm>
-                    <a:prstGeom prst="rect">
-                      <a:avLst/>
-                    </a:prstGeom>
-                  </pic:spPr>
-                </pic:pic>
-              </a:graphicData>
-            </a:graphic>
-          </wp:inline>
-        </w:drawing>
-      </w:r>
-    </w:p>
-    <w:p>
-      <w:pPr>
-        <w:ind w:left="720"/>
-        <w:jc w:val="center"/>
-        <w:rPr>
-          <w:sz w:val="22"/>
-          <w:szCs w:val="22"/>
-        </w:rPr>
-      </w:pPr>
-    </w:p>
-    <w:p>
-      <w:pPr>
-        <w:ind w:left="720"/>
-        <w:jc w:val="center"/>
-        <w:rPr>
-          <w:sz w:val="22"/>
-          <w:szCs w:val="22"/>
-        </w:rPr>
-      </w:pPr>
-    </w:p>
-    <w:p>
-      <w:pPr>
-        <w:ind w:left="720"/>
-        <w:jc w:val="both"/>
-        <w:rPr>
-          <w:sz w:val="22"/>
-          <w:szCs w:val="22"/>
-        </w:rPr>
-      </w:pPr>
     </w:p>
     <w:p>
       <w:pPr>
@@ -2832,10 +2177,9 @@
           <w:sz w:val="22"/>
           <w:szCs w:val="22"/>
         </w:rPr>
-        <w:lastRenderedPageBreak/>
         <w:t>Another very promising work was done this year (</w:t>
       </w:r>
-      <w:hyperlink r:id="rId24" w:history="1">
+      <w:hyperlink r:id="rId16" w:history="1">
         <w:r>
           <w:rPr>
             <w:rStyle w:val="Hyperlink"/>
@@ -2850,21 +2194,7 @@
           <w:sz w:val="22"/>
           <w:szCs w:val="22"/>
         </w:rPr>
-        <w:t xml:space="preserve">). This work is based on </w:t>
-      </w:r>
-      <w:r>
-        <w:rPr>
-          <w:sz w:val="22"/>
-          <w:szCs w:val="22"/>
-        </w:rPr>
-        <w:t>multifractal detrended moving average (MFDMA</w:t>
-      </w:r>
-      <w:r>
-        <w:rPr>
-          <w:sz w:val="22"/>
-          <w:szCs w:val="22"/>
-        </w:rPr>
-        <w:t>)</w:t>
+        <w:t>). This work is based on multifractal detrended moving average (MFDMA)</w:t>
       </w:r>
       <w:r>
         <w:rPr>
@@ -2891,16 +2221,8 @@
         <w:rPr>
           <w:sz w:val="22"/>
           <w:szCs w:val="22"/>
-          <w:highlight w:val="yellow"/>
-        </w:rPr>
-        <w:t>SOM, DOM, DFS and PSE</w:t>
-      </w:r>
-      <w:r>
-        <w:rPr>
-          <w:sz w:val="22"/>
-          <w:szCs w:val="22"/>
-        </w:rPr>
-        <w:t xml:space="preserve"> widths of the multifractal spectra were wider during fatigue than when they were during non-fatigue. </w:t>
+        </w:rPr>
+        <w:t xml:space="preserve">SOM, DOM, DFS and PSE widths of the multifractal spectra were wider during fatigue than when they were during non-fatigue. </w:t>
       </w:r>
     </w:p>
     <w:p>
@@ -2916,37 +2238,15 @@
         <w:rPr>
           <w:sz w:val="22"/>
           <w:szCs w:val="22"/>
-          <w:highlight w:val="yellow"/>
-        </w:rPr>
-        <w:t>SOM</w:t>
-      </w:r>
-      <w:r>
-        <w:rPr>
-          <w:sz w:val="22"/>
-          <w:szCs w:val="22"/>
-        </w:rPr>
-        <w:t>: Strength of Multifractality</w:t>
-      </w:r>
-      <w:r>
-        <w:rPr>
-          <w:sz w:val="22"/>
-          <w:szCs w:val="22"/>
-        </w:rPr>
-        <w:t xml:space="preserve"> (</w:t>
-      </w:r>
-      <w:r>
-        <w:rPr>
-          <w:sz w:val="22"/>
-          <w:szCs w:val="22"/>
-        </w:rPr>
-        <w:t>range of singularity strengths (αmax−αmin) in the multifractal spectrum.</w:t>
-      </w:r>
-      <w:r>
-        <w:rPr>
-          <w:sz w:val="22"/>
-          <w:szCs w:val="22"/>
-        </w:rPr>
-        <w:t>)</w:t>
+        </w:rPr>
+        <w:t>SOM: Strength of Multifractality</w:t>
+      </w:r>
+      <w:r>
+        <w:rPr>
+          <w:sz w:val="22"/>
+          <w:szCs w:val="22"/>
+        </w:rPr>
+        <w:t xml:space="preserve"> (range of singularity strengths (αmax−αmin) in the multifractal spectrum.)</w:t>
       </w:r>
     </w:p>
     <w:p>
@@ -2962,30 +2262,15 @@
         <w:rPr>
           <w:sz w:val="22"/>
           <w:szCs w:val="22"/>
-          <w:highlight w:val="yellow"/>
-        </w:rPr>
-        <w:t>DOM</w:t>
-      </w:r>
-      <w:r>
-        <w:rPr>
-          <w:sz w:val="22"/>
-          <w:szCs w:val="22"/>
-        </w:rPr>
-        <w:t>: Degree of Multifractality</w:t>
-      </w:r>
-      <w:r>
-        <w:rPr>
-          <w:sz w:val="22"/>
-          <w:szCs w:val="22"/>
-        </w:rPr>
-        <w:t xml:space="preserve"> (</w:t>
-      </w:r>
-      <w:r>
-        <w:rPr>
-          <w:sz w:val="22"/>
-          <w:szCs w:val="22"/>
-        </w:rPr>
-        <w:t>range of Hurst exponents (</w:t>
+        </w:rPr>
+        <w:t>DOM: Degree of Multifractality</w:t>
+      </w:r>
+      <w:r>
+        <w:rPr>
+          <w:sz w:val="22"/>
+          <w:szCs w:val="22"/>
+        </w:rPr>
+        <w:t xml:space="preserve"> (range of Hurst exponents (</w:t>
       </w:r>
       <w:proofErr w:type="spellStart"/>
       <w:r>
@@ -3001,14 +2286,7 @@
           <w:sz w:val="22"/>
           <w:szCs w:val="22"/>
         </w:rPr>
-        <w:t>), which describe long-term correlations in the signal.</w:t>
-      </w:r>
-      <w:r>
-        <w:rPr>
-          <w:sz w:val="22"/>
-          <w:szCs w:val="22"/>
-        </w:rPr>
-        <w:t>)</w:t>
+        <w:t>), which describe long-term correlations in the signal.)</w:t>
       </w:r>
     </w:p>
     <w:p>
@@ -3024,30 +2302,15 @@
         <w:rPr>
           <w:sz w:val="22"/>
           <w:szCs w:val="22"/>
-          <w:highlight w:val="yellow"/>
-        </w:rPr>
-        <w:t>DFS</w:t>
-      </w:r>
-      <w:r>
-        <w:rPr>
-          <w:sz w:val="22"/>
-          <w:szCs w:val="22"/>
-        </w:rPr>
-        <w:t>: Difference of Multifractal Spectrum</w:t>
-      </w:r>
-      <w:r>
-        <w:rPr>
-          <w:sz w:val="22"/>
-          <w:szCs w:val="22"/>
-        </w:rPr>
-        <w:t xml:space="preserve"> (</w:t>
-      </w:r>
-      <w:r>
-        <w:rPr>
-          <w:sz w:val="22"/>
-          <w:szCs w:val="22"/>
-        </w:rPr>
-        <w:t>height difference in the multifractal spectrum (f(α</w:t>
+        </w:rPr>
+        <w:t>DFS: Difference of Multifractal Spectrum</w:t>
+      </w:r>
+      <w:r>
+        <w:rPr>
+          <w:sz w:val="22"/>
+          <w:szCs w:val="22"/>
+        </w:rPr>
+        <w:t xml:space="preserve"> (height difference in the multifractal spectrum (f(α</w:t>
       </w:r>
       <w:proofErr w:type="gramStart"/>
       <w:r>
@@ -3063,14 +2326,7 @@
           <w:sz w:val="22"/>
           <w:szCs w:val="22"/>
         </w:rPr>
-        <w:t>f(αmin)).</w:t>
-      </w:r>
-      <w:r>
-        <w:rPr>
-          <w:sz w:val="22"/>
-          <w:szCs w:val="22"/>
-        </w:rPr>
-        <w:t>)</w:t>
+        <w:t>f(αmin)).)</w:t>
       </w:r>
     </w:p>
     <w:p>
@@ -3086,37 +2342,15 @@
         <w:rPr>
           <w:sz w:val="22"/>
           <w:szCs w:val="22"/>
-          <w:highlight w:val="yellow"/>
-        </w:rPr>
-        <w:t>PSE</w:t>
-      </w:r>
-      <w:r>
-        <w:rPr>
-          <w:sz w:val="22"/>
-          <w:szCs w:val="22"/>
-        </w:rPr>
-        <w:t>: Peak Singularity Exponent</w:t>
-      </w:r>
-      <w:r>
-        <w:rPr>
-          <w:sz w:val="22"/>
-          <w:szCs w:val="22"/>
-        </w:rPr>
-        <w:t xml:space="preserve"> (</w:t>
-      </w:r>
-      <w:r>
-        <w:rPr>
-          <w:sz w:val="22"/>
-          <w:szCs w:val="22"/>
-        </w:rPr>
-        <w:t>focuses on a specific point in the multifractal spectrum (α(q=−5)), representing the dominant local scaling behavior.</w:t>
-      </w:r>
-      <w:r>
-        <w:rPr>
-          <w:sz w:val="22"/>
-          <w:szCs w:val="22"/>
-        </w:rPr>
-        <w:t>)</w:t>
+        </w:rPr>
+        <w:t>PSE: Peak Singularity Exponent</w:t>
+      </w:r>
+      <w:r>
+        <w:rPr>
+          <w:sz w:val="22"/>
+          <w:szCs w:val="22"/>
+        </w:rPr>
+        <w:t xml:space="preserve"> (focuses on a specific point in the multifractal spectrum (α(q=−5)), representing the dominant local scaling behavior.)</w:t>
       </w:r>
     </w:p>
     <w:p>
@@ -3231,6 +2465,7 @@
           <w:sz w:val="22"/>
           <w:szCs w:val="22"/>
         </w:rPr>
+        <w:lastRenderedPageBreak/>
         <w:t xml:space="preserve">The difference between the </w:t>
       </w:r>
       <w:proofErr w:type="gramStart"/>
@@ -3294,6 +2529,11 @@
     </w:p>
     <w:p>
       <w:pPr>
+        <w:pStyle w:val="ListParagraph"/>
+        <w:numPr>
+          <w:ilvl w:val="0"/>
+          <w:numId w:val="13"/>
+        </w:numPr>
         <w:jc w:val="both"/>
         <w:rPr>
           <w:sz w:val="22"/>
@@ -3305,33 +2545,39 @@
           <w:sz w:val="22"/>
           <w:szCs w:val="22"/>
         </w:rPr>
-        <w:t xml:space="preserve">***********Still on implementation </w:t>
-      </w:r>
-      <w:proofErr w:type="gramStart"/>
-      <w:r>
-        <w:rPr>
-          <w:sz w:val="22"/>
-          <w:szCs w:val="22"/>
-        </w:rPr>
-        <w:t>phase.*</w:t>
-      </w:r>
-      <w:proofErr w:type="gramEnd"/>
-      <w:r>
-        <w:rPr>
-          <w:sz w:val="22"/>
-          <w:szCs w:val="22"/>
-        </w:rPr>
-        <w:t>****************</w:t>
-      </w:r>
-    </w:p>
-    <w:p>
-      <w:pPr>
-        <w:jc w:val="both"/>
-        <w:rPr>
-          <w:sz w:val="22"/>
-          <w:szCs w:val="22"/>
-        </w:rPr>
-      </w:pPr>
+        <w:t>A useful nonstationary and nonlinear signal processing technique, known as empirical mode decomposition (EMD)</w:t>
+      </w:r>
+      <w:r>
+        <w:rPr>
+          <w:sz w:val="22"/>
+          <w:szCs w:val="22"/>
+        </w:rPr>
+        <w:t xml:space="preserve"> (</w:t>
+      </w:r>
+      <w:hyperlink r:id="rId17" w:history="1">
+        <w:r>
+          <w:rPr>
+            <w:rStyle w:val="Hyperlink"/>
+            <w:sz w:val="22"/>
+            <w:szCs w:val="22"/>
+          </w:rPr>
+          <w:t>https://ieeexplore.ieee.org/document/6889077</w:t>
+        </w:r>
+      </w:hyperlink>
+      <w:r>
+        <w:rPr>
+          <w:sz w:val="22"/>
+          <w:szCs w:val="22"/>
+        </w:rPr>
+        <w:t>)</w:t>
+      </w:r>
+      <w:r>
+        <w:rPr>
+          <w:sz w:val="22"/>
+          <w:szCs w:val="22"/>
+        </w:rPr>
+        <w:t xml:space="preserve"> </w:t>
+      </w:r>
     </w:p>
     <w:p>
       <w:pPr>

</xml_diff>

<commit_message>
to ksereis hdh edit
</commit_message>
<xml_diff>
--- a/Documentation/koubias deliverable.docx
+++ b/Documentation/koubias deliverable.docx
@@ -1,11 +1,61 @@
 
 <file path=word/document.xml><?xml version="1.0" encoding="utf-8"?>
-<w:document xmlns:wpc="http://schemas.microsoft.com/office/word/2010/wordprocessingCanvas" xmlns:cx="http://schemas.microsoft.com/office/drawing/2014/chartex" xmlns:cx1="http://schemas.microsoft.com/office/drawing/2015/9/8/chartex" xmlns:cx2="http://schemas.microsoft.com/office/drawing/2015/10/21/chartex" xmlns:cx3="http://schemas.microsoft.com/office/drawing/2016/5/9/chartex" xmlns:cx4="http://schemas.microsoft.com/office/drawing/2016/5/10/chartex" xmlns:cx5="http://schemas.microsoft.com/office/drawing/2016/5/11/chartex" xmlns:cx6="http://schemas.microsoft.com/office/drawing/2016/5/12/chartex" xmlns:cx7="http://schemas.microsoft.com/office/drawing/2016/5/13/chartex" xmlns:cx8="http://schemas.microsoft.com/office/drawing/2016/5/14/chartex" xmlns:mc="http://schemas.openxmlformats.org/markup-compatibility/2006" xmlns:aink="http://schemas.microsoft.com/office/drawing/2016/ink" xmlns:am3d="http://schemas.microsoft.com/office/drawing/2017/model3d" xmlns:o="urn:schemas-microsoft-com:office:office" xmlns:oel="http://schemas.microsoft.com/office/2019/extlst" xmlns:r="http://schemas.openxmlformats.org/officeDocument/2006/relationships" xmlns:m="http://schemas.openxmlformats.org/officeDocument/2006/math" xmlns:v="urn:schemas-microsoft-com:vml" xmlns:wp14="http://schemas.microsoft.com/office/word/2010/wordprocessingDrawing" xmlns:wp="http://schemas.openxmlformats.org/drawingml/2006/wordprocessingDrawing" xmlns:w10="urn:schemas-microsoft-com:office:word" xmlns:w="http://schemas.openxmlformats.org/wordprocessingml/2006/main" xmlns:w14="http://schemas.microsoft.com/office/word/2010/wordml" xmlns:w15="http://schemas.microsoft.com/office/word/2012/wordml" xmlns:w16cex="http://schemas.microsoft.com/office/word/2018/wordml/cex" xmlns:w16cid="http://schemas.microsoft.com/office/word/2016/wordml/cid" xmlns:w16="http://schemas.microsoft.com/office/word/2018/wordml" xmlns:w16sdtdh="http://schemas.microsoft.com/office/word/2020/wordml/sdtdatahash" xmlns:w16se="http://schemas.microsoft.com/office/word/2015/wordml/symex" xmlns:wpg="http://schemas.microsoft.com/office/word/2010/wordprocessingGroup" xmlns:wpi="http://schemas.microsoft.com/office/word/2010/wordprocessingInk" xmlns:wne="http://schemas.microsoft.com/office/word/2006/wordml" xmlns:wps="http://schemas.microsoft.com/office/word/2010/wordprocessingShape" mc:Ignorable="w14 w15 w16se w16cid w16 w16cex w16sdtdh wp14">
+<w:document xmlns:wpc="http://schemas.microsoft.com/office/word/2010/wordprocessingCanvas" xmlns:cx="http://schemas.microsoft.com/office/drawing/2014/chartex" xmlns:cx1="http://schemas.microsoft.com/office/drawing/2015/9/8/chartex" xmlns:cx2="http://schemas.microsoft.com/office/drawing/2015/10/21/chartex" xmlns:cx3="http://schemas.microsoft.com/office/drawing/2016/5/9/chartex" xmlns:cx4="http://schemas.microsoft.com/office/drawing/2016/5/10/chartex" xmlns:cx5="http://schemas.microsoft.com/office/drawing/2016/5/11/chartex" xmlns:cx6="http://schemas.microsoft.com/office/drawing/2016/5/12/chartex" xmlns:cx7="http://schemas.microsoft.com/office/drawing/2016/5/13/chartex" xmlns:cx8="http://schemas.microsoft.com/office/drawing/2016/5/14/chartex" xmlns:mc="http://schemas.openxmlformats.org/markup-compatibility/2006" xmlns:aink="http://schemas.microsoft.com/office/drawing/2016/ink" xmlns:am3d="http://schemas.microsoft.com/office/drawing/2017/model3d" xmlns:o="urn:schemas-microsoft-com:office:office" xmlns:oel="http://schemas.microsoft.com/office/2019/extlst" xmlns:r="http://schemas.openxmlformats.org/officeDocument/2006/relationships" xmlns:m="http://schemas.openxmlformats.org/officeDocument/2006/math" xmlns:v="urn:schemas-microsoft-com:vml" xmlns:wp14="http://schemas.microsoft.com/office/word/2010/wordprocessingDrawing" xmlns:wp="http://schemas.openxmlformats.org/drawingml/2006/wordprocessingDrawing" xmlns:w10="urn:schemas-microsoft-com:office:word" xmlns:w="http://schemas.openxmlformats.org/wordprocessingml/2006/main" xmlns:w14="http://schemas.microsoft.com/office/word/2010/wordml" xmlns:w15="http://schemas.microsoft.com/office/word/2012/wordml" xmlns:w16cex="http://schemas.microsoft.com/office/word/2018/wordml/cex" xmlns:w16cid="http://schemas.microsoft.com/office/word/2016/wordml/cid" xmlns:w16="http://schemas.microsoft.com/office/word/2018/wordml" xmlns:w16du="http://schemas.microsoft.com/office/word/2023/wordml/word16du" xmlns:w16sdtdh="http://schemas.microsoft.com/office/word/2020/wordml/sdtdatahash" xmlns:w16se="http://schemas.microsoft.com/office/word/2015/wordml/symex" xmlns:wpg="http://schemas.microsoft.com/office/word/2010/wordprocessingGroup" xmlns:wpi="http://schemas.microsoft.com/office/word/2010/wordprocessingInk" xmlns:wne="http://schemas.microsoft.com/office/word/2006/wordml" xmlns:wps="http://schemas.microsoft.com/office/word/2010/wordprocessingShape" mc:Ignorable="w14 w15 w16se w16cid w16 w16cex w16sdtdh w16du wp14">
   <w:body>
     <w:p>
       <w:pPr>
+        <w:pStyle w:val="NoSpacing"/>
+        <w:jc w:val="right"/>
+        <w:rPr>
+          <w:sz w:val="18"/>
+          <w:szCs w:val="18"/>
+        </w:rPr>
+      </w:pPr>
+      <w:r>
+        <w:rPr>
+          <w:sz w:val="18"/>
+          <w:szCs w:val="18"/>
+        </w:rPr>
+        <w:t>D. Miaoulis</w:t>
+      </w:r>
+    </w:p>
+    <w:p>
+      <w:pPr>
+        <w:pStyle w:val="NoSpacing"/>
+        <w:jc w:val="right"/>
+        <w:rPr>
+          <w:sz w:val="18"/>
+          <w:szCs w:val="18"/>
+        </w:rPr>
+      </w:pPr>
+      <w:r>
+        <w:rPr>
+          <w:sz w:val="18"/>
+          <w:szCs w:val="18"/>
+        </w:rPr>
+        <w:t>J. Stivaros</w:t>
+      </w:r>
+    </w:p>
+    <w:p>
+      <w:pPr>
+        <w:pStyle w:val="NoSpacing"/>
+        <w:jc w:val="right"/>
+        <w:rPr>
+          <w:sz w:val="18"/>
+          <w:szCs w:val="18"/>
+        </w:rPr>
+      </w:pPr>
+      <w:r>
+        <w:rPr>
+          <w:sz w:val="18"/>
+          <w:szCs w:val="18"/>
+        </w:rPr>
+        <w:t>23/12/2024</w:t>
+      </w:r>
+    </w:p>
+    <w:p>
+      <w:pPr>
         <w:pStyle w:val="Title"/>
-        <w:jc w:val="center"/>
         <w:rPr>
           <w:sz w:val="44"/>
           <w:szCs w:val="44"/>
@@ -22,7 +72,6 @@
     <w:p>
       <w:pPr>
         <w:pStyle w:val="Title"/>
-        <w:jc w:val="center"/>
         <w:rPr>
           <w:sz w:val="44"/>
           <w:szCs w:val="44"/>
@@ -163,7 +212,21 @@
           <w:sz w:val="22"/>
           <w:szCs w:val="22"/>
         </w:rPr>
-        <w:t xml:space="preserve"> data from multiple participants performing sustained muscle contractions under continuous fatigue. From this data, we identified and validated custom metrics that reliably correlate with fatigue progression.</w:t>
+        <w:t xml:space="preserve"> data from multiple participants performing sustained muscle contractions under continuous fatigue. From this data, we identified and validated </w:t>
+      </w:r>
+      <w:r>
+        <w:rPr>
+          <w:sz w:val="22"/>
+          <w:szCs w:val="22"/>
+        </w:rPr>
+        <w:t xml:space="preserve">time-domain, frequency-domain and combined-domain </w:t>
+      </w:r>
+      <w:r>
+        <w:rPr>
+          <w:sz w:val="22"/>
+          <w:szCs w:val="22"/>
+        </w:rPr>
+        <w:t>metrics that reliably correlate with fatigue progression.</w:t>
       </w:r>
     </w:p>
     <w:p>
@@ -724,7 +787,7 @@
                 <w:noProof/>
                 <w:webHidden/>
               </w:rPr>
-              <w:t>4</w:t>
+              <w:t>5</w:t>
             </w:r>
             <w:r>
               <w:rPr>
@@ -818,7 +881,7 @@
                 <w:noProof/>
                 <w:webHidden/>
               </w:rPr>
-              <w:t>4</w:t>
+              <w:t>5</w:t>
             </w:r>
             <w:r>
               <w:rPr>
@@ -912,7 +975,7 @@
                 <w:noProof/>
                 <w:webHidden/>
               </w:rPr>
-              <w:t>4</w:t>
+              <w:t>5</w:t>
             </w:r>
             <w:r>
               <w:rPr>
@@ -1006,7 +1069,7 @@
                 <w:noProof/>
                 <w:webHidden/>
               </w:rPr>
-              <w:t>6</w:t>
+              <w:t>7</w:t>
             </w:r>
             <w:r>
               <w:rPr>
@@ -1100,7 +1163,7 @@
                 <w:noProof/>
                 <w:webHidden/>
               </w:rPr>
-              <w:t>7</w:t>
+              <w:t>9</w:t>
             </w:r>
             <w:r>
               <w:rPr>
@@ -1194,7 +1257,7 @@
                 <w:noProof/>
                 <w:webHidden/>
               </w:rPr>
-              <w:t>8</w:t>
+              <w:t>11</w:t>
             </w:r>
             <w:r>
               <w:rPr>
@@ -1288,7 +1351,7 @@
                 <w:noProof/>
                 <w:webHidden/>
               </w:rPr>
-              <w:t>9</w:t>
+              <w:t>12</w:t>
             </w:r>
             <w:r>
               <w:rPr>
@@ -1359,7 +1422,7 @@
                 <w:noProof/>
                 <w:webHidden/>
               </w:rPr>
-              <w:t>11</w:t>
+              <w:t>13</w:t>
             </w:r>
             <w:r>
               <w:rPr>
@@ -1453,7 +1516,7 @@
                 <w:noProof/>
                 <w:webHidden/>
               </w:rPr>
-              <w:t>11</w:t>
+              <w:t>13</w:t>
             </w:r>
             <w:r>
               <w:rPr>
@@ -1547,7 +1610,7 @@
                 <w:noProof/>
                 <w:webHidden/>
               </w:rPr>
-              <w:t>11</w:t>
+              <w:t>13</w:t>
             </w:r>
             <w:r>
               <w:rPr>
@@ -1641,7 +1704,7 @@
                 <w:noProof/>
                 <w:webHidden/>
               </w:rPr>
-              <w:t>11</w:t>
+              <w:t>13</w:t>
             </w:r>
             <w:r>
               <w:rPr>
@@ -1735,7 +1798,7 @@
                 <w:noProof/>
                 <w:webHidden/>
               </w:rPr>
-              <w:t>11</w:t>
+              <w:t>13</w:t>
             </w:r>
             <w:r>
               <w:rPr>
@@ -1885,24 +1948,475 @@
       </w:pPr>
       <w:r>
         <w:rPr>
+          <w:sz w:val="22"/>
+          <w:szCs w:val="22"/>
+        </w:rPr>
+        <w:t xml:space="preserve">The </w:t>
+      </w:r>
+      <w:r>
+        <w:rPr>
+          <w:sz w:val="22"/>
+          <w:szCs w:val="22"/>
+        </w:rPr>
+        <w:t>measurement process</w:t>
+      </w:r>
+      <w:r>
+        <w:rPr>
+          <w:sz w:val="22"/>
+          <w:szCs w:val="22"/>
+        </w:rPr>
+        <w:t xml:space="preserve"> consists 3 phases</w:t>
+      </w:r>
+      <w:r>
+        <w:rPr>
+          <w:sz w:val="22"/>
+          <w:szCs w:val="22"/>
+        </w:rPr>
+        <w:t>:</w:t>
+      </w:r>
+    </w:p>
+    <w:p>
+      <w:pPr>
+        <w:pStyle w:val="ListParagraph"/>
+        <w:numPr>
+          <w:ilvl w:val="0"/>
+          <w:numId w:val="20"/>
+        </w:numPr>
+        <w:rPr>
+          <w:sz w:val="22"/>
+          <w:szCs w:val="22"/>
+        </w:rPr>
+      </w:pPr>
+      <w:r>
+        <w:rPr>
+          <w:sz w:val="22"/>
+          <w:szCs w:val="22"/>
+        </w:rPr>
+        <w:t>The</w:t>
+      </w:r>
+      <w:r>
+        <w:rPr>
+          <w:sz w:val="22"/>
+          <w:szCs w:val="22"/>
+        </w:rPr>
+        <w:t xml:space="preserve"> rest</w:t>
+      </w:r>
+      <w:r>
+        <w:rPr>
+          <w:sz w:val="22"/>
+          <w:szCs w:val="22"/>
+        </w:rPr>
+        <w:t xml:space="preserve"> </w:t>
+      </w:r>
+      <w:r>
+        <w:rPr>
+          <w:sz w:val="22"/>
+          <w:szCs w:val="22"/>
+        </w:rPr>
+        <w:t xml:space="preserve">phase </w:t>
+      </w:r>
+      <w:r>
+        <w:rPr>
+          <w:sz w:val="22"/>
+          <w:szCs w:val="22"/>
+        </w:rPr>
+        <w:t xml:space="preserve">at first </w:t>
+      </w:r>
+      <w:r>
+        <w:rPr>
+          <w:sz w:val="22"/>
+          <w:szCs w:val="22"/>
+        </w:rPr>
+        <w:t>for some seconds, the</w:t>
+      </w:r>
+      <w:r>
+        <w:rPr>
+          <w:sz w:val="22"/>
+          <w:szCs w:val="22"/>
+        </w:rPr>
+        <w:t>n</w:t>
+      </w:r>
+    </w:p>
+    <w:p>
+      <w:pPr>
+        <w:pStyle w:val="ListParagraph"/>
+        <w:numPr>
+          <w:ilvl w:val="0"/>
+          <w:numId w:val="20"/>
+        </w:numPr>
+        <w:jc w:val="both"/>
+        <w:rPr>
+          <w:sz w:val="22"/>
+          <w:szCs w:val="22"/>
+        </w:rPr>
+      </w:pPr>
+      <w:r>
+        <w:rPr>
+          <w:sz w:val="22"/>
+          <w:szCs w:val="22"/>
+        </w:rPr>
+        <w:t>T</w:t>
+      </w:r>
+      <w:r>
+        <w:rPr>
+          <w:sz w:val="22"/>
+          <w:szCs w:val="22"/>
+        </w:rPr>
+        <w:t>he activation</w:t>
+      </w:r>
+      <w:r>
+        <w:rPr>
+          <w:sz w:val="22"/>
+          <w:szCs w:val="22"/>
+        </w:rPr>
+        <w:t xml:space="preserve"> </w:t>
+      </w:r>
+      <w:r>
+        <w:rPr>
+          <w:sz w:val="22"/>
+          <w:szCs w:val="22"/>
+        </w:rPr>
+        <w:t>phase</w:t>
+      </w:r>
+      <w:r>
+        <w:rPr>
+          <w:sz w:val="22"/>
+          <w:szCs w:val="22"/>
+        </w:rPr>
+        <w:t xml:space="preserve">, when </w:t>
+      </w:r>
+      <w:r>
+        <w:rPr>
+          <w:sz w:val="22"/>
+          <w:szCs w:val="22"/>
+        </w:rPr>
+        <w:t xml:space="preserve">the participant extends his leg to maintain a stable position for the isometric contraction and ultimately </w:t>
+      </w:r>
+    </w:p>
+    <w:p>
+      <w:pPr>
+        <w:pStyle w:val="ListParagraph"/>
+        <w:numPr>
+          <w:ilvl w:val="0"/>
+          <w:numId w:val="20"/>
+        </w:numPr>
+        <w:rPr>
+          <w:sz w:val="22"/>
+          <w:szCs w:val="22"/>
+        </w:rPr>
+      </w:pPr>
+      <w:r>
+        <w:rPr>
+          <w:sz w:val="22"/>
+          <w:szCs w:val="22"/>
+        </w:rPr>
+        <w:t>T</w:t>
+      </w:r>
+      <w:r>
+        <w:rPr>
+          <w:sz w:val="22"/>
+          <w:szCs w:val="22"/>
+        </w:rPr>
+        <w:t>he active</w:t>
+      </w:r>
+      <w:r>
+        <w:rPr>
+          <w:sz w:val="22"/>
+          <w:szCs w:val="22"/>
+        </w:rPr>
+        <w:t xml:space="preserve"> </w:t>
+      </w:r>
+      <w:r>
+        <w:rPr>
+          <w:sz w:val="22"/>
+          <w:szCs w:val="22"/>
+        </w:rPr>
+        <w:t>phase</w:t>
+      </w:r>
+      <w:r>
+        <w:rPr>
+          <w:sz w:val="22"/>
+          <w:szCs w:val="22"/>
+        </w:rPr>
+        <w:t>,</w:t>
+      </w:r>
+      <w:r>
+        <w:rPr>
+          <w:sz w:val="22"/>
+          <w:szCs w:val="22"/>
+        </w:rPr>
+        <w:t xml:space="preserve"> whe</w:t>
+      </w:r>
+      <w:r>
+        <w:rPr>
+          <w:sz w:val="22"/>
+          <w:szCs w:val="22"/>
+        </w:rPr>
+        <w:t>n</w:t>
+      </w:r>
+      <w:r>
+        <w:rPr>
+          <w:sz w:val="22"/>
+          <w:szCs w:val="22"/>
+        </w:rPr>
+        <w:t xml:space="preserve"> the leg remains extended for almost a minute.</w:t>
+      </w:r>
+      <w:r>
+        <w:rPr>
           <w:noProof/>
           <w:sz w:val="22"/>
           <w:szCs w:val="22"/>
+        </w:rPr>
+        <w:t xml:space="preserve"> </w:t>
+      </w:r>
+    </w:p>
+    <w:p>
+      <w:pPr>
+        <w:ind w:left="360"/>
+        <w:jc w:val="center"/>
+        <w:rPr>
+          <w:sz w:val="22"/>
+          <w:szCs w:val="22"/>
+        </w:rPr>
+      </w:pPr>
+      <w:r>
+        <w:rPr>
+          <w:noProof/>
         </w:rPr>
         <mc:AlternateContent>
           <mc:Choice Requires="wpg">
             <w:drawing>
-              <wp:anchor distT="0" distB="0" distL="114300" distR="114300" simplePos="0" relativeHeight="251663360" behindDoc="0" locked="0" layoutInCell="1" allowOverlap="1" wp14:anchorId="16B34358" wp14:editId="4B4B2D84">
-                <wp:simplePos x="0" y="0"/>
-                <wp:positionH relativeFrom="column">
-                  <wp:posOffset>641140</wp:posOffset>
-                </wp:positionH>
-                <wp:positionV relativeFrom="paragraph">
-                  <wp:posOffset>3774344</wp:posOffset>
-                </wp:positionV>
+              <wp:inline distT="0" distB="0" distL="0" distR="0" wp14:anchorId="2F2400AF" wp14:editId="77746E33">
+                <wp:extent cx="5943511" cy="2997893"/>
+                <wp:effectExtent l="0" t="0" r="635" b="0"/>
+                <wp:docPr id="5" name="Group 5"/>
+                <wp:cNvGraphicFramePr/>
+                <a:graphic xmlns:a="http://schemas.openxmlformats.org/drawingml/2006/main">
+                  <a:graphicData uri="http://schemas.microsoft.com/office/word/2010/wordprocessingGroup">
+                    <wpg:wgp>
+                      <wpg:cNvGrpSpPr/>
+                      <wpg:grpSpPr>
+                        <a:xfrm>
+                          <a:off x="0" y="0"/>
+                          <a:ext cx="5943511" cy="2997893"/>
+                          <a:chOff x="0" y="0"/>
+                          <a:chExt cx="6321719" cy="3188468"/>
+                        </a:xfrm>
+                      </wpg:grpSpPr>
+                      <pic:pic xmlns:pic="http://schemas.openxmlformats.org/drawingml/2006/picture">
+                        <pic:nvPicPr>
+                          <pic:cNvPr id="1" name="Picture 1"/>
+                          <pic:cNvPicPr>
+                            <a:picLocks noChangeAspect="1"/>
+                          </pic:cNvPicPr>
+                        </pic:nvPicPr>
+                        <pic:blipFill>
+                          <a:blip r:embed="rId6" cstate="print">
+                            <a:extLst>
+                              <a:ext uri="{28A0092B-C50C-407E-A947-70E740481C1C}">
+                                <a14:useLocalDpi xmlns:a14="http://schemas.microsoft.com/office/drawing/2010/main" val="0"/>
+                              </a:ext>
+                            </a:extLst>
+                          </a:blip>
+                          <a:stretch>
+                            <a:fillRect/>
+                          </a:stretch>
+                        </pic:blipFill>
+                        <pic:spPr>
+                          <a:xfrm>
+                            <a:off x="0" y="0"/>
+                            <a:ext cx="5943600" cy="2985135"/>
+                          </a:xfrm>
+                          <a:prstGeom prst="rect">
+                            <a:avLst/>
+                          </a:prstGeom>
+                        </pic:spPr>
+                      </pic:pic>
+                      <wps:wsp>
+                        <wps:cNvPr id="4" name="Text Box 4"/>
+                        <wps:cNvSpPr txBox="1"/>
+                        <wps:spPr>
+                          <a:xfrm>
+                            <a:off x="379484" y="2871721"/>
+                            <a:ext cx="5942235" cy="316747"/>
+                          </a:xfrm>
+                          <a:prstGeom prst="rect">
+                            <a:avLst/>
+                          </a:prstGeom>
+                          <a:solidFill>
+                            <a:prstClr val="white"/>
+                          </a:solidFill>
+                          <a:ln>
+                            <a:noFill/>
+                          </a:ln>
+                        </wps:spPr>
+                        <wps:txbx>
+                          <w:txbxContent>
+                            <w:p>
+                              <w:pPr>
+                                <w:pStyle w:val="Caption"/>
+                                <w:rPr>
+                                  <w:sz w:val="22"/>
+                                  <w:szCs w:val="22"/>
+                                </w:rPr>
+                              </w:pPr>
+                              <w:r>
+                                <w:rPr>
+                                  <w:sz w:val="22"/>
+                                  <w:szCs w:val="22"/>
+                                </w:rPr>
+                                <w:t>Figure</w:t>
+                              </w:r>
+                              <w:r>
+                                <w:rPr>
+                                  <w:sz w:val="22"/>
+                                  <w:szCs w:val="22"/>
+                                </w:rPr>
+                                <w:t xml:space="preserve"> 1</w:t>
+                              </w:r>
+                              <w:r>
+                                <w:rPr>
+                                  <w:sz w:val="22"/>
+                                  <w:szCs w:val="22"/>
+                                </w:rPr>
+                                <w:t>:</w:t>
+                              </w:r>
+                              <w:r>
+                                <w:rPr>
+                                  <w:sz w:val="22"/>
+                                  <w:szCs w:val="22"/>
+                                </w:rPr>
+                                <w:t xml:space="preserve"> </w:t>
+                              </w:r>
+                              <w:r>
+                                <w:rPr>
+                                  <w:sz w:val="22"/>
+                                  <w:szCs w:val="22"/>
+                                </w:rPr>
+                                <w:t>Rest phase side by side for multiple participants</w:t>
+                              </w:r>
+                            </w:p>
+                          </w:txbxContent>
+                        </wps:txbx>
+                        <wps:bodyPr rot="0" spcFirstLastPara="0" vertOverflow="overflow" horzOverflow="overflow" vert="horz" wrap="square" lIns="0" tIns="0" rIns="0" bIns="0" numCol="1" spcCol="0" rtlCol="0" fromWordArt="0" anchor="t" anchorCtr="0" forceAA="0" compatLnSpc="1">
+                          <a:prstTxWarp prst="textNoShape">
+                            <a:avLst/>
+                          </a:prstTxWarp>
+                          <a:spAutoFit/>
+                        </wps:bodyPr>
+                      </wps:wsp>
+                    </wpg:wgp>
+                  </a:graphicData>
+                </a:graphic>
+              </wp:inline>
+            </w:drawing>
+          </mc:Choice>
+          <mc:Fallback>
+            <w:pict>
+              <v:group w14:anchorId="2F2400AF" id="Group 5" o:spid="_x0000_s1026" style="width:468pt;height:236.05pt;mso-position-horizontal-relative:char;mso-position-vertical-relative:line" coordsize="63217,31884" o:gfxdata="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">
+                <v:shapetype id="_x0000_t75" coordsize="21600,21600" o:spt="75" o:preferrelative="t" path="m@4@5l@4@11@9@11@9@5xe" filled="f" stroked="f">
+                  <v:stroke joinstyle="miter"/>
+                  <v:formulas>
+                    <v:f eqn="if lineDrawn pixelLineWidth 0"/>
+                    <v:f eqn="sum @0 1 0"/>
+                    <v:f eqn="sum 0 0 @1"/>
+                    <v:f eqn="prod @2 1 2"/>
+                    <v:f eqn="prod @3 21600 pixelWidth"/>
+                    <v:f eqn="prod @3 21600 pixelHeight"/>
+                    <v:f eqn="sum @0 0 1"/>
+                    <v:f eqn="prod @6 1 2"/>
+                    <v:f eqn="prod @7 21600 pixelWidth"/>
+                    <v:f eqn="sum @8 21600 0"/>
+                    <v:f eqn="prod @7 21600 pixelHeight"/>
+                    <v:f eqn="sum @10 21600 0"/>
+                  </v:formulas>
+                  <v:path o:extrusionok="f" gradientshapeok="t" o:connecttype="rect"/>
+                  <o:lock v:ext="edit" aspectratio="t"/>
+                </v:shapetype>
+                <v:shape id="Picture 1" o:spid="_x0000_s1027" type="#_x0000_t75" style="position:absolute;width:59436;height:29851;visibility:visible;mso-wrap-style:square" o:gfxdata="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">
+                  <v:imagedata r:id="rId7" o:title=""/>
+                </v:shape>
+                <v:shapetype id="_x0000_t202" coordsize="21600,21600" o:spt="202" path="m,l,21600r21600,l21600,xe">
+                  <v:stroke joinstyle="miter"/>
+                  <v:path gradientshapeok="t" o:connecttype="rect"/>
+                </v:shapetype>
+                <v:shape id="Text Box 4" o:spid="_x0000_s1028" type="#_x0000_t202" style="position:absolute;left:3794;top:28717;width:59423;height:3167;visibility:visible;mso-wrap-style:square;v-text-anchor:top" o:gfxdata="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" stroked="f">
+                  <v:textbox style="mso-fit-shape-to-text:t" inset="0,0,0,0">
+                    <w:txbxContent>
+                      <w:p>
+                        <w:pPr>
+                          <w:pStyle w:val="Caption"/>
+                          <w:rPr>
+                            <w:sz w:val="22"/>
+                            <w:szCs w:val="22"/>
+                          </w:rPr>
+                        </w:pPr>
+                        <w:r>
+                          <w:rPr>
+                            <w:sz w:val="22"/>
+                            <w:szCs w:val="22"/>
+                          </w:rPr>
+                          <w:t>Figure</w:t>
+                        </w:r>
+                        <w:r>
+                          <w:rPr>
+                            <w:sz w:val="22"/>
+                            <w:szCs w:val="22"/>
+                          </w:rPr>
+                          <w:t xml:space="preserve"> 1</w:t>
+                        </w:r>
+                        <w:r>
+                          <w:rPr>
+                            <w:sz w:val="22"/>
+                            <w:szCs w:val="22"/>
+                          </w:rPr>
+                          <w:t>:</w:t>
+                        </w:r>
+                        <w:r>
+                          <w:rPr>
+                            <w:sz w:val="22"/>
+                            <w:szCs w:val="22"/>
+                          </w:rPr>
+                          <w:t xml:space="preserve"> </w:t>
+                        </w:r>
+                        <w:r>
+                          <w:rPr>
+                            <w:sz w:val="22"/>
+                            <w:szCs w:val="22"/>
+                          </w:rPr>
+                          <w:t>Rest phase side by side for multiple participants</w:t>
+                        </w:r>
+                      </w:p>
+                    </w:txbxContent>
+                  </v:textbox>
+                </v:shape>
+                <w10:anchorlock/>
+              </v:group>
+            </w:pict>
+          </mc:Fallback>
+        </mc:AlternateContent>
+      </w:r>
+    </w:p>
+    <w:p>
+      <w:pPr>
+        <w:ind w:left="360"/>
+        <w:jc w:val="center"/>
+        <w:rPr>
+          <w:sz w:val="22"/>
+          <w:szCs w:val="22"/>
+        </w:rPr>
+      </w:pPr>
+      <w:r>
+        <w:rPr>
+          <w:noProof/>
+        </w:rPr>
+        <w:lastRenderedPageBreak/>
+        <mc:AlternateContent>
+          <mc:Choice Requires="wpg">
+            <w:drawing>
+              <wp:inline distT="0" distB="0" distL="0" distR="0" wp14:anchorId="748C316F" wp14:editId="5BBCDCEE">
                 <wp:extent cx="4966970" cy="2729865"/>
                 <wp:effectExtent l="0" t="0" r="5080" b="0"/>
-                <wp:wrapSquare wrapText="bothSides"/>
                 <wp:docPr id="7" name="Group 7"/>
                 <wp:cNvGraphicFramePr/>
                 <a:graphic xmlns:a="http://schemas.openxmlformats.org/drawingml/2006/main">
@@ -1925,7 +2439,7 @@
                           </pic:cNvPicPr>
                         </pic:nvPicPr>
                         <pic:blipFill>
-                          <a:blip r:embed="rId6" cstate="print">
+                          <a:blip r:embed="rId8" cstate="print">
                             <a:extLst>
                               <a:ext uri="{28A0092B-C50C-407E-A947-70E740481C1C}">
                                 <a14:useLocalDpi xmlns:a14="http://schemas.microsoft.com/office/drawing/2010/main" val="0"/>
@@ -1981,7 +2495,6 @@
                                 </w:rPr>
                                 <w:t xml:space="preserve">Figure </w:t>
                               </w:r>
-                              <w:proofErr w:type="gramStart"/>
                               <w:r>
                                 <w:rPr>
                                   <w:sz w:val="22"/>
@@ -1994,15 +2507,21 @@
                                   <w:sz w:val="22"/>
                                   <w:szCs w:val="22"/>
                                 </w:rPr>
-                                <w:t>:Activation</w:t>
+                                <w:t>:</w:t>
                               </w:r>
-                              <w:proofErr w:type="gramEnd"/>
                               <w:r>
                                 <w:rPr>
                                   <w:sz w:val="22"/>
                                   <w:szCs w:val="22"/>
                                 </w:rPr>
-                                <w:t xml:space="preserve"> phase side by side for multiple participants</w:t>
+                                <w:t xml:space="preserve"> </w:t>
+                              </w:r>
+                              <w:r>
+                                <w:rPr>
+                                  <w:sz w:val="22"/>
+                                  <w:szCs w:val="22"/>
+                                </w:rPr>
+                                <w:t>Activation phase side by side for multiple participants</w:t>
                               </w:r>
                             </w:p>
                           </w:txbxContent>
@@ -2017,39 +2536,16 @@
                     </wpg:wgp>
                   </a:graphicData>
                 </a:graphic>
-              </wp:anchor>
+              </wp:inline>
             </w:drawing>
           </mc:Choice>
           <mc:Fallback>
             <w:pict>
-              <v:group w14:anchorId="16B34358" id="Group 7" o:spid="_x0000_s1026" style="position:absolute;left:0;text-align:left;margin-left:50.5pt;margin-top:297.2pt;width:391.1pt;height:214.95pt;z-index:251663360" coordsize="49669,27298" o:gfxdata="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">
-                <v:shapetype id="_x0000_t75" coordsize="21600,21600" o:spt="75" o:preferrelative="t" path="m@4@5l@4@11@9@11@9@5xe" filled="f" stroked="f">
-                  <v:stroke joinstyle="miter"/>
-                  <v:formulas>
-                    <v:f eqn="if lineDrawn pixelLineWidth 0"/>
-                    <v:f eqn="sum @0 1 0"/>
-                    <v:f eqn="sum 0 0 @1"/>
-                    <v:f eqn="prod @2 1 2"/>
-                    <v:f eqn="prod @3 21600 pixelWidth"/>
-                    <v:f eqn="prod @3 21600 pixelHeight"/>
-                    <v:f eqn="sum @0 0 1"/>
-                    <v:f eqn="prod @6 1 2"/>
-                    <v:f eqn="prod @7 21600 pixelWidth"/>
-                    <v:f eqn="sum @8 21600 0"/>
-                    <v:f eqn="prod @7 21600 pixelHeight"/>
-                    <v:f eqn="sum @10 21600 0"/>
-                  </v:formulas>
-                  <v:path o:extrusionok="f" gradientshapeok="t" o:connecttype="rect"/>
-                  <o:lock v:ext="edit" aspectratio="t"/>
-                </v:shapetype>
-                <v:shape id="Picture 2" o:spid="_x0000_s1027" type="#_x0000_t75" style="position:absolute;width:49669;height:24142;visibility:visible;mso-wrap-style:square" o:gfxdata="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">
-                  <v:imagedata r:id="rId7" o:title=""/>
+              <v:group w14:anchorId="748C316F" id="Group 7" o:spid="_x0000_s1029" style="width:391.1pt;height:214.95pt;mso-position-horizontal-relative:char;mso-position-vertical-relative:line" coordsize="49669,27298" o:gfxdata="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">
+                <v:shape id="Picture 2" o:spid="_x0000_s1030" type="#_x0000_t75" style="position:absolute;width:49669;height:24142;visibility:visible;mso-wrap-style:square" o:gfxdata="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">
+                  <v:imagedata r:id="rId9" o:title=""/>
                 </v:shape>
-                <v:shapetype id="_x0000_t202" coordsize="21600,21600" o:spt="202" path="m,l,21600r21600,l21600,xe">
-                  <v:stroke joinstyle="miter"/>
-                  <v:path gradientshapeok="t" o:connecttype="rect"/>
-                </v:shapetype>
-                <v:shape id="Text Box 6" o:spid="_x0000_s1028" type="#_x0000_t202" style="position:absolute;top:24320;width:49669;height:2978;visibility:visible;mso-wrap-style:square;v-text-anchor:top" o:gfxdata="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" stroked="f">
+                <v:shape id="Text Box 6" o:spid="_x0000_s1031" type="#_x0000_t202" style="position:absolute;top:24320;width:49669;height:2978;visibility:visible;mso-wrap-style:square;v-text-anchor:top" o:gfxdata="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" stroked="f">
                   <v:textbox style="mso-fit-shape-to-text:t" inset="0,0,0,0">
                     <w:txbxContent>
                       <w:p>
@@ -2067,7 +2563,6 @@
                           </w:rPr>
                           <w:t xml:space="preserve">Figure </w:t>
                         </w:r>
-                        <w:proofErr w:type="gramStart"/>
                         <w:r>
                           <w:rPr>
                             <w:sz w:val="22"/>
@@ -2080,193 +2575,7 @@
                             <w:sz w:val="22"/>
                             <w:szCs w:val="22"/>
                           </w:rPr>
-                          <w:t>:Activation</w:t>
-                        </w:r>
-                        <w:proofErr w:type="gramEnd"/>
-                        <w:r>
-                          <w:rPr>
-                            <w:sz w:val="22"/>
-                            <w:szCs w:val="22"/>
-                          </w:rPr>
-                          <w:t xml:space="preserve"> phase side by side for multiple participants</w:t>
-                        </w:r>
-                      </w:p>
-                    </w:txbxContent>
-                  </v:textbox>
-                </v:shape>
-                <w10:wrap type="square"/>
-              </v:group>
-            </w:pict>
-          </mc:Fallback>
-        </mc:AlternateContent>
-      </w:r>
-      <w:r>
-        <w:rPr>
-          <w:noProof/>
-          <w:sz w:val="22"/>
-          <w:szCs w:val="22"/>
-        </w:rPr>
-        <mc:AlternateContent>
-          <mc:Choice Requires="wpg">
-            <w:drawing>
-              <wp:anchor distT="0" distB="0" distL="114300" distR="114300" simplePos="0" relativeHeight="251660288" behindDoc="0" locked="0" layoutInCell="1" allowOverlap="1" wp14:anchorId="0A06A68A" wp14:editId="080BE48A">
-                <wp:simplePos x="0" y="0"/>
-                <wp:positionH relativeFrom="column">
-                  <wp:posOffset>258792</wp:posOffset>
-                </wp:positionH>
-                <wp:positionV relativeFrom="paragraph">
-                  <wp:posOffset>641110</wp:posOffset>
-                </wp:positionV>
-                <wp:extent cx="6321814" cy="3169924"/>
-                <wp:effectExtent l="0" t="0" r="3175" b="0"/>
-                <wp:wrapSquare wrapText="bothSides"/>
-                <wp:docPr id="5" name="Group 5"/>
-                <wp:cNvGraphicFramePr/>
-                <a:graphic xmlns:a="http://schemas.openxmlformats.org/drawingml/2006/main">
-                  <a:graphicData uri="http://schemas.microsoft.com/office/word/2010/wordprocessingGroup">
-                    <wpg:wgp>
-                      <wpg:cNvGrpSpPr/>
-                      <wpg:grpSpPr>
-                        <a:xfrm>
-                          <a:off x="0" y="0"/>
-                          <a:ext cx="6321814" cy="3169924"/>
-                          <a:chOff x="0" y="0"/>
-                          <a:chExt cx="6321814" cy="3169924"/>
-                        </a:xfrm>
-                      </wpg:grpSpPr>
-                      <pic:pic xmlns:pic="http://schemas.openxmlformats.org/drawingml/2006/picture">
-                        <pic:nvPicPr>
-                          <pic:cNvPr id="1" name="Picture 1"/>
-                          <pic:cNvPicPr>
-                            <a:picLocks noChangeAspect="1"/>
-                          </pic:cNvPicPr>
-                        </pic:nvPicPr>
-                        <pic:blipFill>
-                          <a:blip r:embed="rId8" cstate="print">
-                            <a:extLst>
-                              <a:ext uri="{28A0092B-C50C-407E-A947-70E740481C1C}">
-                                <a14:useLocalDpi xmlns:a14="http://schemas.microsoft.com/office/drawing/2010/main" val="0"/>
-                              </a:ext>
-                            </a:extLst>
-                          </a:blip>
-                          <a:stretch>
-                            <a:fillRect/>
-                          </a:stretch>
-                        </pic:blipFill>
-                        <pic:spPr>
-                          <a:xfrm>
-                            <a:off x="0" y="0"/>
-                            <a:ext cx="5943600" cy="2985135"/>
-                          </a:xfrm>
-                          <a:prstGeom prst="rect">
-                            <a:avLst/>
-                          </a:prstGeom>
-                        </pic:spPr>
-                      </pic:pic>
-                      <wps:wsp>
-                        <wps:cNvPr id="4" name="Text Box 4"/>
-                        <wps:cNvSpPr txBox="1"/>
-                        <wps:spPr>
-                          <a:xfrm>
-                            <a:off x="379484" y="2872109"/>
-                            <a:ext cx="5942330" cy="297815"/>
-                          </a:xfrm>
-                          <a:prstGeom prst="rect">
-                            <a:avLst/>
-                          </a:prstGeom>
-                          <a:solidFill>
-                            <a:prstClr val="white"/>
-                          </a:solidFill>
-                          <a:ln>
-                            <a:noFill/>
-                          </a:ln>
-                        </wps:spPr>
-                        <wps:txbx>
-                          <w:txbxContent>
-                            <w:p>
-                              <w:pPr>
-                                <w:pStyle w:val="Caption"/>
-                                <w:rPr>
-                                  <w:sz w:val="22"/>
-                                  <w:szCs w:val="22"/>
-                                </w:rPr>
-                              </w:pPr>
-                              <w:r>
-                                <w:rPr>
-                                  <w:sz w:val="22"/>
-                                  <w:szCs w:val="22"/>
-                                </w:rPr>
-                                <w:t>Figure</w:t>
-                              </w:r>
-                              <w:r>
-                                <w:rPr>
-                                  <w:sz w:val="22"/>
-                                  <w:szCs w:val="22"/>
-                                </w:rPr>
-                                <w:t xml:space="preserve"> </w:t>
-                              </w:r>
-                              <w:proofErr w:type="gramStart"/>
-                              <w:r>
-                                <w:rPr>
-                                  <w:sz w:val="22"/>
-                                  <w:szCs w:val="22"/>
-                                </w:rPr>
-                                <w:t>1</w:t>
-                              </w:r>
-                              <w:r>
-                                <w:rPr>
-                                  <w:sz w:val="22"/>
-                                  <w:szCs w:val="22"/>
-                                </w:rPr>
-                                <w:t>:Rest</w:t>
-                              </w:r>
-                              <w:proofErr w:type="gramEnd"/>
-                              <w:r>
-                                <w:rPr>
-                                  <w:sz w:val="22"/>
-                                  <w:szCs w:val="22"/>
-                                </w:rPr>
-                                <w:t xml:space="preserve"> phase side by side for multiple participants</w:t>
-                              </w:r>
-                            </w:p>
-                          </w:txbxContent>
-                        </wps:txbx>
-                        <wps:bodyPr rot="0" spcFirstLastPara="0" vertOverflow="overflow" horzOverflow="overflow" vert="horz" wrap="square" lIns="0" tIns="0" rIns="0" bIns="0" numCol="1" spcCol="0" rtlCol="0" fromWordArt="0" anchor="t" anchorCtr="0" forceAA="0" compatLnSpc="1">
-                          <a:prstTxWarp prst="textNoShape">
-                            <a:avLst/>
-                          </a:prstTxWarp>
-                          <a:spAutoFit/>
-                        </wps:bodyPr>
-                      </wps:wsp>
-                    </wpg:wgp>
-                  </a:graphicData>
-                </a:graphic>
-              </wp:anchor>
-            </w:drawing>
-          </mc:Choice>
-          <mc:Fallback>
-            <w:pict>
-              <v:group w14:anchorId="0A06A68A" id="Group 5" o:spid="_x0000_s1029" style="position:absolute;left:0;text-align:left;margin-left:20.4pt;margin-top:50.5pt;width:497.8pt;height:249.6pt;z-index:251660288" coordsize="63218,31699" o:gfxdata="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">
-                <v:shape id="Picture 1" o:spid="_x0000_s1030" type="#_x0000_t75" style="position:absolute;width:59436;height:29851;visibility:visible;mso-wrap-style:square" o:gfxdata="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">
-                  <v:imagedata r:id="rId9" o:title=""/>
-                </v:shape>
-                <v:shape id="Text Box 4" o:spid="_x0000_s1031" type="#_x0000_t202" style="position:absolute;left:3794;top:28721;width:59424;height:2978;visibility:visible;mso-wrap-style:square;v-text-anchor:top" o:gfxdata="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" stroked="f">
-                  <v:textbox style="mso-fit-shape-to-text:t" inset="0,0,0,0">
-                    <w:txbxContent>
-                      <w:p>
-                        <w:pPr>
-                          <w:pStyle w:val="Caption"/>
-                          <w:rPr>
-                            <w:sz w:val="22"/>
-                            <w:szCs w:val="22"/>
-                          </w:rPr>
-                        </w:pPr>
-                        <w:r>
-                          <w:rPr>
-                            <w:sz w:val="22"/>
-                            <w:szCs w:val="22"/>
-                          </w:rPr>
-                          <w:t>Figure</w:t>
+                          <w:t>:</w:t>
                         </w:r>
                         <w:r>
                           <w:rPr>
@@ -2275,136 +2584,28 @@
                           </w:rPr>
                           <w:t xml:space="preserve"> </w:t>
                         </w:r>
-                        <w:proofErr w:type="gramStart"/>
                         <w:r>
                           <w:rPr>
                             <w:sz w:val="22"/>
                             <w:szCs w:val="22"/>
                           </w:rPr>
-                          <w:t>1</w:t>
-                        </w:r>
-                        <w:r>
-                          <w:rPr>
-                            <w:sz w:val="22"/>
-                            <w:szCs w:val="22"/>
-                          </w:rPr>
-                          <w:t>:Rest</w:t>
-                        </w:r>
-                        <w:proofErr w:type="gramEnd"/>
-                        <w:r>
-                          <w:rPr>
-                            <w:sz w:val="22"/>
-                            <w:szCs w:val="22"/>
-                          </w:rPr>
-                          <w:t xml:space="preserve"> phase side by side for multiple participants</w:t>
+                          <w:t>Activation phase side by side for multiple participants</w:t>
                         </w:r>
                       </w:p>
                     </w:txbxContent>
                   </v:textbox>
                 </v:shape>
-                <w10:wrap type="square"/>
+                <w10:anchorlock/>
               </v:group>
             </w:pict>
           </mc:Fallback>
         </mc:AlternateContent>
       </w:r>
-      <w:r>
-        <w:rPr>
-          <w:sz w:val="22"/>
-          <w:szCs w:val="22"/>
-        </w:rPr>
-        <w:t xml:space="preserve">The </w:t>
-      </w:r>
-      <w:r>
-        <w:rPr>
-          <w:sz w:val="22"/>
-          <w:szCs w:val="22"/>
-        </w:rPr>
-        <w:t>measurement process</w:t>
-      </w:r>
-      <w:r>
-        <w:rPr>
-          <w:sz w:val="22"/>
-          <w:szCs w:val="22"/>
-        </w:rPr>
-        <w:t xml:space="preserve"> </w:t>
-      </w:r>
-      <w:proofErr w:type="gramStart"/>
-      <w:r>
-        <w:rPr>
-          <w:sz w:val="22"/>
-          <w:szCs w:val="22"/>
-        </w:rPr>
-        <w:t>consists</w:t>
-      </w:r>
-      <w:proofErr w:type="gramEnd"/>
-      <w:r>
-        <w:rPr>
-          <w:sz w:val="22"/>
-          <w:szCs w:val="22"/>
-        </w:rPr>
-        <w:t xml:space="preserve"> 3 phases, at first a </w:t>
-      </w:r>
-      <w:proofErr w:type="spellStart"/>
-      <w:r>
-        <w:rPr>
-          <w:sz w:val="22"/>
-          <w:szCs w:val="22"/>
-        </w:rPr>
-        <w:t>rest_phase</w:t>
-      </w:r>
-      <w:proofErr w:type="spellEnd"/>
-      <w:r>
-        <w:rPr>
-          <w:sz w:val="22"/>
-          <w:szCs w:val="22"/>
-        </w:rPr>
-        <w:t xml:space="preserve"> for some seconds, then the </w:t>
-      </w:r>
-      <w:proofErr w:type="spellStart"/>
-      <w:r>
-        <w:rPr>
-          <w:sz w:val="22"/>
-          <w:szCs w:val="22"/>
-        </w:rPr>
-        <w:t>activation_phase</w:t>
-      </w:r>
-      <w:proofErr w:type="spellEnd"/>
-      <w:r>
-        <w:rPr>
-          <w:sz w:val="22"/>
-          <w:szCs w:val="22"/>
-        </w:rPr>
-        <w:t xml:space="preserve"> (the participant extends his leg to maintain a stable position for the isometric </w:t>
-      </w:r>
-      <w:r>
-        <w:rPr>
-          <w:sz w:val="22"/>
-          <w:szCs w:val="22"/>
-        </w:rPr>
-        <w:t xml:space="preserve">contraction) and ultimately the </w:t>
-      </w:r>
-      <w:proofErr w:type="spellStart"/>
-      <w:r>
-        <w:rPr>
-          <w:sz w:val="22"/>
-          <w:szCs w:val="22"/>
-        </w:rPr>
-        <w:t>active_phase</w:t>
-      </w:r>
-      <w:proofErr w:type="spellEnd"/>
-      <w:r>
-        <w:rPr>
-          <w:sz w:val="22"/>
-          <w:szCs w:val="22"/>
-        </w:rPr>
-        <w:t xml:space="preserve"> where the leg remains extended for almost a minute.</w:t>
-      </w:r>
     </w:p>
     <w:p>
       <w:pPr>
-        <w:ind w:left="1440"/>
-        <w:jc w:val="both"/>
+        <w:ind w:left="360"/>
+        <w:jc w:val="center"/>
         <w:rPr>
           <w:sz w:val="22"/>
           <w:szCs w:val="22"/>
@@ -2413,34 +2614,33 @@
     </w:p>
     <w:p>
       <w:pPr>
-        <w:ind w:left="1440"/>
         <w:jc w:val="center"/>
         <w:rPr>
           <w:sz w:val="22"/>
           <w:szCs w:val="22"/>
         </w:rPr>
       </w:pPr>
+    </w:p>
+    <w:p>
+      <w:pPr>
+        <w:jc w:val="center"/>
+        <w:rPr>
+          <w:sz w:val="22"/>
+          <w:szCs w:val="22"/>
+        </w:rPr>
+      </w:pPr>
       <w:r>
         <w:rPr>
           <w:noProof/>
           <w:sz w:val="22"/>
           <w:szCs w:val="22"/>
         </w:rPr>
-        <w:lastRenderedPageBreak/>
         <mc:AlternateContent>
           <mc:Choice Requires="wpg">
             <w:drawing>
-              <wp:anchor distT="0" distB="0" distL="114300" distR="114300" simplePos="0" relativeHeight="251666432" behindDoc="0" locked="0" layoutInCell="1" allowOverlap="1" wp14:anchorId="41496BED" wp14:editId="7598F56A">
-                <wp:simplePos x="0" y="0"/>
-                <wp:positionH relativeFrom="column">
-                  <wp:posOffset>592150</wp:posOffset>
-                </wp:positionH>
-                <wp:positionV relativeFrom="paragraph">
-                  <wp:posOffset>-610</wp:posOffset>
-                </wp:positionV>
+              <wp:inline distT="0" distB="0" distL="0" distR="0" wp14:anchorId="41496BED" wp14:editId="279A0BA1">
                 <wp:extent cx="4779010" cy="2695575"/>
                 <wp:effectExtent l="0" t="0" r="2540" b="9525"/>
-                <wp:wrapSquare wrapText="bothSides"/>
                 <wp:docPr id="9" name="Group 9"/>
                 <wp:cNvGraphicFramePr/>
                 <a:graphic xmlns:a="http://schemas.openxmlformats.org/drawingml/2006/main">
@@ -2524,44 +2724,28 @@
                                   <w:sz w:val="22"/>
                                   <w:szCs w:val="22"/>
                                 </w:rPr>
-                                <w:fldChar w:fldCharType="begin"/>
+                                <w:t>3</w:t>
                               </w:r>
                               <w:r>
                                 <w:rPr>
                                   <w:sz w:val="22"/>
                                   <w:szCs w:val="22"/>
                                 </w:rPr>
-                                <w:instrText xml:space="preserve"> SEQ Figure \* ARABIC </w:instrText>
+                                <w:t>:</w:t>
                               </w:r>
                               <w:r>
                                 <w:rPr>
                                   <w:sz w:val="22"/>
                                   <w:szCs w:val="22"/>
                                 </w:rPr>
-                                <w:fldChar w:fldCharType="separate"/>
-                              </w:r>
-                              <w:r>
-                                <w:rPr>
-                                  <w:noProof/>
-                                  <w:sz w:val="22"/>
-                                  <w:szCs w:val="22"/>
-                                </w:rPr>
-                                <w:t>1</w:t>
-                              </w:r>
-                              <w:r>
-                                <w:rPr>
-                                  <w:noProof/>
-                                  <w:sz w:val="22"/>
-                                  <w:szCs w:val="22"/>
-                                </w:rPr>
-                                <w:fldChar w:fldCharType="end"/>
+                                <w:t xml:space="preserve"> </w:t>
                               </w:r>
                               <w:r>
                                 <w:rPr>
                                   <w:sz w:val="22"/>
                                   <w:szCs w:val="22"/>
                                 </w:rPr>
-                                <w:t>:Active phase side by side for multiple participants</w:t>
+                                <w:t>Active phase side by side for multiple participants</w:t>
                               </w:r>
                             </w:p>
                           </w:txbxContent>
@@ -2576,12 +2760,12 @@
                     </wpg:wgp>
                   </a:graphicData>
                 </a:graphic>
-              </wp:anchor>
+              </wp:inline>
             </w:drawing>
           </mc:Choice>
           <mc:Fallback>
             <w:pict>
-              <v:group w14:anchorId="41496BED" id="Group 9" o:spid="_x0000_s1032" style="position:absolute;left:0;text-align:left;margin-left:46.65pt;margin-top:-.05pt;width:376.3pt;height:212.25pt;z-index:251666432" coordsize="47790,26955" o:gfxdata="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">
+              <v:group w14:anchorId="41496BED" id="Group 9" o:spid="_x0000_s1032" style="width:376.3pt;height:212.25pt;mso-position-horizontal-relative:char;mso-position-vertical-relative:line" coordsize="47790,26955" o:gfxdata="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">
                 <v:shape id="Picture 3" o:spid="_x0000_s1033" type="#_x0000_t75" style="position:absolute;width:47790;height:23374;visibility:visible;mso-wrap-style:square" o:gfxdata="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">
                   <v:imagedata r:id="rId11" o:title=""/>
                 </v:shape>
@@ -2608,154 +2792,66 @@
                             <w:sz w:val="22"/>
                             <w:szCs w:val="22"/>
                           </w:rPr>
-                          <w:fldChar w:fldCharType="begin"/>
+                          <w:t>3</w:t>
                         </w:r>
                         <w:r>
                           <w:rPr>
                             <w:sz w:val="22"/>
                             <w:szCs w:val="22"/>
                           </w:rPr>
-                          <w:instrText xml:space="preserve"> SEQ Figure \* ARABIC </w:instrText>
+                          <w:t>:</w:t>
                         </w:r>
                         <w:r>
                           <w:rPr>
                             <w:sz w:val="22"/>
                             <w:szCs w:val="22"/>
                           </w:rPr>
-                          <w:fldChar w:fldCharType="separate"/>
-                        </w:r>
-                        <w:r>
-                          <w:rPr>
-                            <w:noProof/>
-                            <w:sz w:val="22"/>
-                            <w:szCs w:val="22"/>
-                          </w:rPr>
-                          <w:t>1</w:t>
-                        </w:r>
-                        <w:r>
-                          <w:rPr>
-                            <w:noProof/>
-                            <w:sz w:val="22"/>
-                            <w:szCs w:val="22"/>
-                          </w:rPr>
-                          <w:fldChar w:fldCharType="end"/>
+                          <w:t xml:space="preserve"> </w:t>
                         </w:r>
                         <w:r>
                           <w:rPr>
                             <w:sz w:val="22"/>
                             <w:szCs w:val="22"/>
                           </w:rPr>
-                          <w:t>:Active phase side by side for multiple participants</w:t>
+                          <w:t>Active phase side by side for multiple participants</w:t>
                         </w:r>
                       </w:p>
                     </w:txbxContent>
                   </v:textbox>
                 </v:shape>
-                <w10:wrap type="square"/>
+                <w10:anchorlock/>
               </v:group>
             </w:pict>
           </mc:Fallback>
         </mc:AlternateContent>
       </w:r>
+      <w:r>
+        <w:rPr>
+          <w:b/>
+          <w:bCs/>
+          <w:sz w:val="22"/>
+          <w:szCs w:val="22"/>
+        </w:rPr>
+        <w:br/>
+      </w:r>
     </w:p>
     <w:p>
       <w:pPr>
-        <w:ind w:left="1440"/>
-        <w:jc w:val="center"/>
-        <w:rPr>
-          <w:sz w:val="22"/>
-          <w:szCs w:val="22"/>
-        </w:rPr>
-      </w:pPr>
-    </w:p>
-    <w:p>
-      <w:pPr>
-        <w:ind w:left="1440"/>
-        <w:jc w:val="center"/>
-        <w:rPr>
-          <w:sz w:val="22"/>
-          <w:szCs w:val="22"/>
-        </w:rPr>
-      </w:pPr>
-    </w:p>
-    <w:p>
-      <w:pPr>
-        <w:ind w:left="1440"/>
-        <w:jc w:val="center"/>
-        <w:rPr>
-          <w:sz w:val="22"/>
-          <w:szCs w:val="22"/>
-        </w:rPr>
-      </w:pPr>
-    </w:p>
-    <w:p>
-      <w:pPr>
-        <w:ind w:left="1440"/>
-        <w:jc w:val="center"/>
-        <w:rPr>
-          <w:sz w:val="22"/>
-          <w:szCs w:val="22"/>
-        </w:rPr>
-      </w:pPr>
-    </w:p>
-    <w:p>
-      <w:pPr>
-        <w:ind w:left="1440"/>
-        <w:jc w:val="center"/>
-        <w:rPr>
-          <w:sz w:val="22"/>
-          <w:szCs w:val="22"/>
-        </w:rPr>
-      </w:pPr>
-    </w:p>
-    <w:p>
-      <w:pPr>
-        <w:ind w:left="1440"/>
-        <w:jc w:val="center"/>
-        <w:rPr>
-          <w:sz w:val="22"/>
-          <w:szCs w:val="22"/>
-        </w:rPr>
-      </w:pPr>
-    </w:p>
-    <w:p>
-      <w:pPr>
-        <w:ind w:left="1440"/>
-        <w:jc w:val="center"/>
-        <w:rPr>
-          <w:sz w:val="22"/>
-          <w:szCs w:val="22"/>
-        </w:rPr>
-      </w:pPr>
-    </w:p>
-    <w:p>
-      <w:pPr>
-        <w:ind w:left="720"/>
-        <w:jc w:val="both"/>
-        <w:rPr>
+        <w:rPr>
+          <w:rFonts w:asciiTheme="majorHAnsi" w:eastAsiaTheme="majorEastAsia" w:hAnsiTheme="majorHAnsi" w:cstheme="majorBidi"/>
           <w:b/>
           <w:bCs/>
-          <w:sz w:val="22"/>
-          <w:szCs w:val="22"/>
-        </w:rPr>
-      </w:pPr>
+          <w:color w:val="000000" w:themeColor="text1"/>
+        </w:rPr>
+      </w:pPr>
+      <w:bookmarkStart w:id="4" w:name="_Toc185860111"/>
       <w:r>
         <w:rPr>
           <w:b/>
           <w:bCs/>
-          <w:sz w:val="22"/>
-          <w:szCs w:val="22"/>
-        </w:rPr>
-        <w:br/>
-      </w:r>
-      <w:r>
-        <w:rPr>
-          <w:b/>
-          <w:bCs/>
-          <w:sz w:val="22"/>
-          <w:szCs w:val="22"/>
-        </w:rPr>
-        <w:br/>
+          <w:color w:val="000000" w:themeColor="text1"/>
+        </w:rPr>
+        <w:br w:type="page"/>
       </w:r>
     </w:p>
     <w:p>
@@ -2773,7 +2869,6 @@
           <w:szCs w:val="24"/>
         </w:rPr>
       </w:pPr>
-      <w:bookmarkStart w:id="4" w:name="_Toc185860111"/>
       <w:r>
         <w:rPr>
           <w:b/>
@@ -2782,6 +2877,7 @@
           <w:sz w:val="24"/>
           <w:szCs w:val="24"/>
         </w:rPr>
+        <w:lastRenderedPageBreak/>
         <w:t>Data Collection</w:t>
       </w:r>
       <w:bookmarkEnd w:id="4"/>
@@ -2911,6 +3007,15 @@
         </w:rPr>
         <w:t xml:space="preserve"> of 5V output.</w:t>
       </w:r>
+    </w:p>
+    <w:p>
+      <w:pPr>
+        <w:jc w:val="both"/>
+        <w:rPr>
+          <w:sz w:val="22"/>
+          <w:szCs w:val="22"/>
+        </w:rPr>
+      </w:pPr>
     </w:p>
     <w:p>
       <w:pPr>
@@ -3199,7 +3304,7 @@
           <w:sz w:val="22"/>
           <w:szCs w:val="22"/>
         </w:rPr>
-        <w:t>However, to calculate correlation coefficient stably requires a</w:t>
+        <w:t>However, to calculate correlation coefficient stably requires a long interval, which generates delay in the estimation. If the interval is shortened, the correlation coefficient may fluctuate between positive and negative. Moreover, the correlation</w:t>
       </w:r>
       <w:r>
         <w:rPr>
@@ -3213,71 +3318,7 @@
           <w:sz w:val="22"/>
           <w:szCs w:val="22"/>
         </w:rPr>
-        <w:t>long interval, which generates delay in the estimation. If the</w:t>
-      </w:r>
-      <w:r>
-        <w:rPr>
-          <w:sz w:val="22"/>
-          <w:szCs w:val="22"/>
-        </w:rPr>
-        <w:t xml:space="preserve"> </w:t>
-      </w:r>
-      <w:r>
-        <w:rPr>
-          <w:sz w:val="22"/>
-          <w:szCs w:val="22"/>
-        </w:rPr>
-        <w:t xml:space="preserve">interval is shortened, the correlation </w:t>
-      </w:r>
-      <w:r>
-        <w:rPr>
-          <w:sz w:val="22"/>
-          <w:szCs w:val="22"/>
-        </w:rPr>
-        <w:lastRenderedPageBreak/>
-        <w:t>coefficient may fluctuate</w:t>
-      </w:r>
-      <w:r>
-        <w:rPr>
-          <w:sz w:val="22"/>
-          <w:szCs w:val="22"/>
-        </w:rPr>
-        <w:t xml:space="preserve"> </w:t>
-      </w:r>
-      <w:r>
-        <w:rPr>
-          <w:sz w:val="22"/>
-          <w:szCs w:val="22"/>
-        </w:rPr>
-        <w:t>between positive and negative. Moreover, the correlation</w:t>
-      </w:r>
-      <w:r>
-        <w:rPr>
-          <w:sz w:val="22"/>
-          <w:szCs w:val="22"/>
-        </w:rPr>
-        <w:t xml:space="preserve"> </w:t>
-      </w:r>
-      <w:r>
-        <w:rPr>
-          <w:sz w:val="22"/>
-          <w:szCs w:val="22"/>
-        </w:rPr>
-        <w:t>coefficient for non-fatigued muscle may also decrease, and</w:t>
-      </w:r>
-      <w:r>
-        <w:rPr>
-          <w:sz w:val="22"/>
-          <w:szCs w:val="22"/>
-        </w:rPr>
-        <w:t xml:space="preserve"> </w:t>
-      </w:r>
-      <w:r>
-        <w:rPr>
-          <w:sz w:val="22"/>
-          <w:szCs w:val="22"/>
-        </w:rPr>
-        <w:t>thus become indistinguishable with fatigued muscle.</w:t>
+        <w:t>coefficient for non-fatigued muscle may also decrease, and thus become indistinguishable with fatigued muscle.</w:t>
       </w:r>
       <w:r>
         <w:rPr>
@@ -3337,9 +3378,11 @@
       </w:pPr>
       <w:r>
         <w:rPr>
-          <w:sz w:val="22"/>
-          <w:szCs w:val="22"/>
-        </w:rPr>
+          <w:noProof/>
+          <w:sz w:val="22"/>
+          <w:szCs w:val="22"/>
+        </w:rPr>
+        <w:lastRenderedPageBreak/>
         <w:drawing>
           <wp:inline distT="0" distB="0" distL="0" distR="0" wp14:anchorId="20C07AC7" wp14:editId="4533AD74">
             <wp:extent cx="4517409" cy="3564337"/>
@@ -3394,10 +3437,16 @@
           <w:szCs w:val="22"/>
         </w:rPr>
       </w:pPr>
-      <w:r>
-        <w:rPr>
-          <w:sz w:val="22"/>
-          <w:szCs w:val="22"/>
+    </w:p>
+    <w:p>
+      <w:pPr>
+        <w:rPr>
+          <w:noProof/>
+        </w:rPr>
+      </w:pPr>
+      <w:r>
+        <w:rPr>
+          <w:noProof/>
         </w:rPr>
         <w:drawing>
           <wp:anchor distT="0" distB="0" distL="114300" distR="114300" simplePos="0" relativeHeight="251669504" behindDoc="0" locked="0" layoutInCell="1" allowOverlap="1" wp14:anchorId="363DDD2A" wp14:editId="73401AFD">
@@ -3472,6 +3521,14 @@
     </w:p>
     <w:p>
       <w:pPr>
+        <w:rPr>
+          <w:sz w:val="22"/>
+          <w:szCs w:val="22"/>
+        </w:rPr>
+      </w:pPr>
+    </w:p>
+    <w:p>
+      <w:pPr>
         <w:pStyle w:val="ListParagraph"/>
         <w:rPr>
           <w:sz w:val="22"/>
@@ -3503,74 +3560,226 @@
           <w:sz w:val="22"/>
           <w:szCs w:val="22"/>
         </w:rPr>
-        <w:t>I</w:t>
-      </w:r>
-      <w:r>
-        <w:rPr>
-          <w:b/>
-          <w:bCs/>
-          <w:color w:val="000000" w:themeColor="text1"/>
-          <w:sz w:val="22"/>
-          <w:szCs w:val="22"/>
-        </w:rPr>
-        <w:t xml:space="preserve">nstantaneous </w:t>
-      </w:r>
-      <w:r>
-        <w:rPr>
-          <w:b/>
-          <w:bCs/>
-          <w:color w:val="000000" w:themeColor="text1"/>
-          <w:sz w:val="22"/>
-          <w:szCs w:val="22"/>
-        </w:rPr>
-        <w:t>M</w:t>
-      </w:r>
-      <w:r>
-        <w:rPr>
-          <w:b/>
-          <w:bCs/>
-          <w:color w:val="000000" w:themeColor="text1"/>
-          <w:sz w:val="22"/>
-          <w:szCs w:val="22"/>
-        </w:rPr>
-        <w:t xml:space="preserve">ean </w:t>
-      </w:r>
-      <w:r>
-        <w:rPr>
-          <w:b/>
-          <w:bCs/>
-          <w:color w:val="000000" w:themeColor="text1"/>
-          <w:sz w:val="22"/>
-          <w:szCs w:val="22"/>
-        </w:rPr>
-        <w:t>A</w:t>
-      </w:r>
-      <w:r>
-        <w:rPr>
-          <w:b/>
-          <w:bCs/>
-          <w:color w:val="000000" w:themeColor="text1"/>
-          <w:sz w:val="22"/>
-          <w:szCs w:val="22"/>
-        </w:rPr>
-        <w:t>mplitude</w:t>
-      </w:r>
-      <w:r>
-        <w:rPr>
-          <w:b/>
-          <w:bCs/>
-          <w:color w:val="000000" w:themeColor="text1"/>
-          <w:sz w:val="22"/>
-          <w:szCs w:val="22"/>
-        </w:rPr>
-        <w:t xml:space="preserve"> difference of High and Low Frequency component</w:t>
+        <w:lastRenderedPageBreak/>
+        <w:t>Instantaneous Mean Amplitude difference of High and Low Frequency component</w:t>
       </w:r>
       <w:bookmarkEnd w:id="7"/>
     </w:p>
     <w:p>
       <w:pPr>
-        <w:pStyle w:val="ListParagraph"/>
         <w:jc w:val="both"/>
+        <w:rPr>
+          <w:sz w:val="22"/>
+          <w:szCs w:val="22"/>
+        </w:rPr>
+      </w:pPr>
+      <w:r>
+        <w:rPr>
+          <w:sz w:val="22"/>
+          <w:szCs w:val="22"/>
+        </w:rPr>
+        <w:t xml:space="preserve">The second metric evaluated is the one extracted from </w:t>
+      </w:r>
+      <w:r>
+        <w:rPr>
+          <w:sz w:val="22"/>
+          <w:szCs w:val="22"/>
+        </w:rPr>
+        <w:t xml:space="preserve">Algorithm B </w:t>
+      </w:r>
+      <w:r>
+        <w:rPr>
+          <w:sz w:val="22"/>
+          <w:szCs w:val="22"/>
+        </w:rPr>
+        <w:t>during the</w:t>
+      </w:r>
+      <w:r>
+        <w:rPr>
+          <w:sz w:val="22"/>
+          <w:szCs w:val="22"/>
+        </w:rPr>
+        <w:t xml:space="preserve"> thesis</w:t>
+      </w:r>
+      <w:r>
+        <w:rPr>
+          <w:sz w:val="22"/>
+          <w:szCs w:val="22"/>
+        </w:rPr>
+        <w:t xml:space="preserve"> (</w:t>
+      </w:r>
+      <w:hyperlink r:id="rId15" w:history="1">
+        <w:r>
+          <w:rPr>
+            <w:rStyle w:val="Hyperlink"/>
+            <w:sz w:val="22"/>
+            <w:szCs w:val="22"/>
+          </w:rPr>
+          <w:t>https://doi.org/10.3390/s22051900</w:t>
+        </w:r>
+      </w:hyperlink>
+      <w:r>
+        <w:rPr>
+          <w:sz w:val="22"/>
+          <w:szCs w:val="22"/>
+        </w:rPr>
+        <w:t>) but</w:t>
+      </w:r>
+      <w:r>
+        <w:rPr>
+          <w:sz w:val="22"/>
+          <w:szCs w:val="22"/>
+        </w:rPr>
+        <w:t xml:space="preserve"> improved. This algorithm divides the segmented signal in a </w:t>
+      </w:r>
+      <w:r>
+        <w:rPr>
+          <w:b/>
+          <w:bCs/>
+          <w:sz w:val="22"/>
+          <w:szCs w:val="22"/>
+        </w:rPr>
+        <w:t>high-frequency sub-signal (HFSS)</w:t>
+      </w:r>
+      <w:r>
+        <w:rPr>
+          <w:sz w:val="22"/>
+          <w:szCs w:val="22"/>
+        </w:rPr>
+        <w:t xml:space="preserve"> and a </w:t>
+      </w:r>
+      <w:r>
+        <w:rPr>
+          <w:b/>
+          <w:bCs/>
+          <w:sz w:val="22"/>
+          <w:szCs w:val="22"/>
+        </w:rPr>
+        <w:t>low-frequency sub-signal (LFSS)</w:t>
+      </w:r>
+      <w:r>
+        <w:rPr>
+          <w:sz w:val="22"/>
+          <w:szCs w:val="22"/>
+        </w:rPr>
+        <w:t xml:space="preserve">. Then, the </w:t>
+      </w:r>
+      <w:r>
+        <w:rPr>
+          <w:b/>
+          <w:bCs/>
+          <w:sz w:val="22"/>
+          <w:szCs w:val="22"/>
+        </w:rPr>
+        <w:t>instantaneous mean amplitude (IMA)</w:t>
+      </w:r>
+      <w:r>
+        <w:rPr>
+          <w:sz w:val="22"/>
+          <w:szCs w:val="22"/>
+        </w:rPr>
+        <w:t xml:space="preserve"> was calculated for the two sub-signals to ultimately obtain the fatigue index, which represents the difference between the IMA values of the LFSS and HFSS, respectively. The </w:t>
+      </w:r>
+      <w:r>
+        <w:rPr>
+          <w:b/>
+          <w:bCs/>
+          <w:sz w:val="22"/>
+          <w:szCs w:val="22"/>
+        </w:rPr>
+        <w:t>high-frequency components</w:t>
+      </w:r>
+      <w:r>
+        <w:rPr>
+          <w:sz w:val="22"/>
+          <w:szCs w:val="22"/>
+        </w:rPr>
+        <w:t xml:space="preserve"> had been identified to be in the range of </w:t>
+      </w:r>
+      <w:r>
+        <w:rPr>
+          <w:b/>
+          <w:bCs/>
+          <w:sz w:val="22"/>
+          <w:szCs w:val="22"/>
+        </w:rPr>
+        <w:t>80–350 Hz</w:t>
+      </w:r>
+      <w:r>
+        <w:rPr>
+          <w:sz w:val="22"/>
+          <w:szCs w:val="22"/>
+        </w:rPr>
+        <w:t xml:space="preserve">.  The </w:t>
+      </w:r>
+      <w:r>
+        <w:rPr>
+          <w:b/>
+          <w:bCs/>
+          <w:sz w:val="22"/>
+          <w:szCs w:val="22"/>
+        </w:rPr>
+        <w:t>LFC</w:t>
+      </w:r>
+      <w:r>
+        <w:rPr>
+          <w:sz w:val="22"/>
+          <w:szCs w:val="22"/>
+        </w:rPr>
+        <w:t xml:space="preserve"> lay in the range of </w:t>
+      </w:r>
+      <w:r>
+        <w:rPr>
+          <w:b/>
+          <w:bCs/>
+          <w:sz w:val="22"/>
+          <w:szCs w:val="22"/>
+        </w:rPr>
+        <w:t>25–79 Hz</w:t>
+      </w:r>
+      <w:r>
+        <w:rPr>
+          <w:sz w:val="22"/>
+          <w:szCs w:val="22"/>
+        </w:rPr>
+        <w:t xml:space="preserve">. Then, the fast Fourier transform (FFT) was applied to these sub-signals to produce the </w:t>
+      </w:r>
+      <w:proofErr w:type="spellStart"/>
+      <w:r>
+        <w:rPr>
+          <w:sz w:val="22"/>
+          <w:szCs w:val="22"/>
+        </w:rPr>
+        <w:t>LFSSf</w:t>
+      </w:r>
+      <w:proofErr w:type="spellEnd"/>
+      <w:r>
+        <w:rPr>
+          <w:sz w:val="22"/>
+          <w:szCs w:val="22"/>
+        </w:rPr>
+        <w:t xml:space="preserve"> and </w:t>
+      </w:r>
+      <w:proofErr w:type="spellStart"/>
+      <w:r>
+        <w:rPr>
+          <w:sz w:val="22"/>
+          <w:szCs w:val="22"/>
+        </w:rPr>
+        <w:t>HFSSf</w:t>
+      </w:r>
+      <w:proofErr w:type="spellEnd"/>
+      <w:r>
+        <w:rPr>
+          <w:sz w:val="22"/>
+          <w:szCs w:val="22"/>
+        </w:rPr>
+        <w:t>.</w:t>
+      </w:r>
+    </w:p>
+    <w:p>
+      <w:pPr>
+        <w:jc w:val="center"/>
         <w:rPr>
           <w:sz w:val="22"/>
           <w:szCs w:val="22"/>
@@ -3583,17 +3792,9 @@
           <w:color w:val="000000"/>
         </w:rPr>
         <w:drawing>
-          <wp:anchor distT="0" distB="0" distL="114300" distR="114300" simplePos="0" relativeHeight="251668480" behindDoc="0" locked="0" layoutInCell="1" allowOverlap="1" wp14:anchorId="75CD2D75" wp14:editId="6787EF63">
-            <wp:simplePos x="0" y="0"/>
-            <wp:positionH relativeFrom="margin">
-              <wp:posOffset>1690262</wp:posOffset>
-            </wp:positionH>
-            <wp:positionV relativeFrom="paragraph">
-              <wp:posOffset>1572895</wp:posOffset>
-            </wp:positionV>
+          <wp:inline distT="0" distB="0" distL="0" distR="0" wp14:anchorId="5CA30D74" wp14:editId="7647F547">
             <wp:extent cx="3056890" cy="344170"/>
             <wp:effectExtent l="0" t="0" r="0" b="0"/>
-            <wp:wrapSquare wrapText="bothSides"/>
             <wp:docPr id="16" name="Picture 16"/>
             <wp:cNvGraphicFramePr>
               <a:graphicFrameLocks xmlns:a="http://schemas.openxmlformats.org/drawingml/2006/main" noChangeAspect="1"/>
@@ -3608,7 +3809,7 @@
                     </pic:cNvPicPr>
                   </pic:nvPicPr>
                   <pic:blipFill>
-                    <a:blip r:embed="rId15">
+                    <a:blip r:embed="rId16">
                       <a:extLst>
                         <a:ext uri="{28A0092B-C50C-407E-A947-70E740481C1C}">
                           <a14:useLocalDpi xmlns:a14="http://schemas.microsoft.com/office/drawing/2010/main" val="0"/>
@@ -3633,224 +3834,8 @@
                 </pic:pic>
               </a:graphicData>
             </a:graphic>
-            <wp14:sizeRelH relativeFrom="margin">
-              <wp14:pctWidth>0</wp14:pctWidth>
-            </wp14:sizeRelH>
-            <wp14:sizeRelV relativeFrom="margin">
-              <wp14:pctHeight>0</wp14:pctHeight>
-            </wp14:sizeRelV>
-          </wp:anchor>
+          </wp:inline>
         </w:drawing>
-      </w:r>
-      <w:r>
-        <w:rPr>
-          <w:sz w:val="22"/>
-          <w:szCs w:val="22"/>
-        </w:rPr>
-        <w:t xml:space="preserve">The second metric evaluated is the one extracted from </w:t>
-      </w:r>
-      <w:r>
-        <w:rPr>
-          <w:sz w:val="22"/>
-          <w:szCs w:val="22"/>
-        </w:rPr>
-        <w:t xml:space="preserve">Algorithm B </w:t>
-      </w:r>
-      <w:r>
-        <w:rPr>
-          <w:sz w:val="22"/>
-          <w:szCs w:val="22"/>
-        </w:rPr>
-        <w:t>during the</w:t>
-      </w:r>
-      <w:r>
-        <w:rPr>
-          <w:sz w:val="22"/>
-          <w:szCs w:val="22"/>
-        </w:rPr>
-        <w:t xml:space="preserve"> thesis</w:t>
-      </w:r>
-      <w:r>
-        <w:rPr>
-          <w:sz w:val="22"/>
-          <w:szCs w:val="22"/>
-        </w:rPr>
-        <w:t xml:space="preserve"> (</w:t>
-      </w:r>
-      <w:hyperlink r:id="rId16" w:history="1">
-        <w:r>
-          <w:rPr>
-            <w:rStyle w:val="Hyperlink"/>
-            <w:sz w:val="22"/>
-            <w:szCs w:val="22"/>
-          </w:rPr>
-          <w:t>https://doi.org/10.3390/s22051900</w:t>
-        </w:r>
-      </w:hyperlink>
-      <w:r>
-        <w:rPr>
-          <w:sz w:val="22"/>
-          <w:szCs w:val="22"/>
-        </w:rPr>
-        <w:t>) but</w:t>
-      </w:r>
-      <w:r>
-        <w:rPr>
-          <w:sz w:val="22"/>
-          <w:szCs w:val="22"/>
-        </w:rPr>
-        <w:t xml:space="preserve"> improved. This algorithm divides the segmented signal in a </w:t>
-      </w:r>
-      <w:r>
-        <w:rPr>
-          <w:b/>
-          <w:bCs/>
-          <w:sz w:val="22"/>
-          <w:szCs w:val="22"/>
-        </w:rPr>
-        <w:t>high-frequency sub-signal (HFSS)</w:t>
-      </w:r>
-      <w:r>
-        <w:rPr>
-          <w:sz w:val="22"/>
-          <w:szCs w:val="22"/>
-        </w:rPr>
-        <w:t xml:space="preserve"> and a </w:t>
-      </w:r>
-      <w:r>
-        <w:rPr>
-          <w:b/>
-          <w:bCs/>
-          <w:sz w:val="22"/>
-          <w:szCs w:val="22"/>
-        </w:rPr>
-        <w:t>low-frequency sub-signal (LFSS)</w:t>
-      </w:r>
-      <w:r>
-        <w:rPr>
-          <w:sz w:val="22"/>
-          <w:szCs w:val="22"/>
-        </w:rPr>
-        <w:t xml:space="preserve">. Then, the </w:t>
-      </w:r>
-      <w:r>
-        <w:rPr>
-          <w:b/>
-          <w:bCs/>
-          <w:sz w:val="22"/>
-          <w:szCs w:val="22"/>
-        </w:rPr>
-        <w:t>instantaneous mean amplitude (IMA)</w:t>
-      </w:r>
-      <w:r>
-        <w:rPr>
-          <w:sz w:val="22"/>
-          <w:szCs w:val="22"/>
-        </w:rPr>
-        <w:t xml:space="preserve"> was calculated for the two sub-signals to ultimately obtain the fatigue index, which represents the difference between the IMA values of the LFSS and HFSS, respectively. </w:t>
-      </w:r>
-      <w:r>
-        <w:rPr>
-          <w:sz w:val="22"/>
-          <w:szCs w:val="22"/>
-        </w:rPr>
-        <w:t xml:space="preserve">The </w:t>
-      </w:r>
-      <w:r>
-        <w:rPr>
-          <w:b/>
-          <w:bCs/>
-          <w:sz w:val="22"/>
-          <w:szCs w:val="22"/>
-        </w:rPr>
-        <w:t>high-frequency components</w:t>
-      </w:r>
-      <w:r>
-        <w:rPr>
-          <w:sz w:val="22"/>
-          <w:szCs w:val="22"/>
-        </w:rPr>
-        <w:t xml:space="preserve"> had been identified to be in the range of </w:t>
-      </w:r>
-      <w:r>
-        <w:rPr>
-          <w:b/>
-          <w:bCs/>
-          <w:sz w:val="22"/>
-          <w:szCs w:val="22"/>
-        </w:rPr>
-        <w:t>80–350 Hz</w:t>
-      </w:r>
-      <w:r>
-        <w:rPr>
-          <w:sz w:val="22"/>
-          <w:szCs w:val="22"/>
-        </w:rPr>
-        <w:t xml:space="preserve">.  The </w:t>
-      </w:r>
-      <w:r>
-        <w:rPr>
-          <w:b/>
-          <w:bCs/>
-          <w:sz w:val="22"/>
-          <w:szCs w:val="22"/>
-        </w:rPr>
-        <w:t>LFC</w:t>
-      </w:r>
-      <w:r>
-        <w:rPr>
-          <w:sz w:val="22"/>
-          <w:szCs w:val="22"/>
-        </w:rPr>
-        <w:t xml:space="preserve"> lay in the range of </w:t>
-      </w:r>
-      <w:r>
-        <w:rPr>
-          <w:b/>
-          <w:bCs/>
-          <w:sz w:val="22"/>
-          <w:szCs w:val="22"/>
-        </w:rPr>
-        <w:t>25–79 Hz</w:t>
-      </w:r>
-      <w:r>
-        <w:rPr>
-          <w:sz w:val="22"/>
-          <w:szCs w:val="22"/>
-        </w:rPr>
-        <w:t xml:space="preserve">. Then, the fast Fourier transform (FFT) was applied to these sub-signals to produce the </w:t>
-      </w:r>
-      <w:proofErr w:type="spellStart"/>
-      <w:r>
-        <w:rPr>
-          <w:sz w:val="22"/>
-          <w:szCs w:val="22"/>
-        </w:rPr>
-        <w:t>LFSSf</w:t>
-      </w:r>
-      <w:proofErr w:type="spellEnd"/>
-      <w:r>
-        <w:rPr>
-          <w:sz w:val="22"/>
-          <w:szCs w:val="22"/>
-        </w:rPr>
-        <w:t xml:space="preserve"> and </w:t>
-      </w:r>
-      <w:proofErr w:type="spellStart"/>
-      <w:r>
-        <w:rPr>
-          <w:sz w:val="22"/>
-          <w:szCs w:val="22"/>
-        </w:rPr>
-        <w:t>HFSSf</w:t>
-      </w:r>
-      <w:proofErr w:type="spellEnd"/>
-      <w:r>
-        <w:rPr>
-          <w:sz w:val="22"/>
-          <w:szCs w:val="22"/>
-        </w:rPr>
-        <w:t>.</w:t>
       </w:r>
     </w:p>
     <w:p>
@@ -3861,6 +3846,90 @@
           <w:szCs w:val="22"/>
         </w:rPr>
       </w:pPr>
+      <w:r>
+        <w:rPr>
+          <w:sz w:val="22"/>
+          <w:szCs w:val="22"/>
+        </w:rPr>
+        <w:t>Below</w:t>
+      </w:r>
+      <w:r>
+        <w:rPr>
+          <w:sz w:val="22"/>
+          <w:szCs w:val="22"/>
+        </w:rPr>
+        <w:t>,</w:t>
+      </w:r>
+      <w:r>
+        <w:rPr>
+          <w:sz w:val="22"/>
+          <w:szCs w:val="22"/>
+        </w:rPr>
+        <w:t xml:space="preserve"> </w:t>
+      </w:r>
+      <w:r>
+        <w:rPr>
+          <w:sz w:val="22"/>
+          <w:szCs w:val="22"/>
+        </w:rPr>
+        <w:t>the fatigue index of each person</w:t>
+      </w:r>
+      <w:r>
+        <w:rPr>
+          <w:sz w:val="22"/>
+          <w:szCs w:val="22"/>
+        </w:rPr>
+        <w:t xml:space="preserve"> is presented</w:t>
+      </w:r>
+      <w:r>
+        <w:rPr>
+          <w:sz w:val="22"/>
+          <w:szCs w:val="22"/>
+        </w:rPr>
+        <w:t xml:space="preserve">. Iterations side by side </w:t>
+      </w:r>
+      <w:r>
+        <w:rPr>
+          <w:sz w:val="22"/>
+          <w:szCs w:val="22"/>
+        </w:rPr>
+        <w:t xml:space="preserve">for the 3 </w:t>
+      </w:r>
+      <w:r>
+        <w:rPr>
+          <w:sz w:val="22"/>
+          <w:szCs w:val="22"/>
+        </w:rPr>
+        <w:t>sessions</w:t>
+      </w:r>
+      <w:r>
+        <w:rPr>
+          <w:sz w:val="22"/>
+          <w:szCs w:val="22"/>
+        </w:rPr>
+        <w:t xml:space="preserve"> </w:t>
+      </w:r>
+      <w:r>
+        <w:rPr>
+          <w:sz w:val="22"/>
+          <w:szCs w:val="22"/>
+        </w:rPr>
+        <w:t>performed by one person</w:t>
+      </w:r>
+      <w:r>
+        <w:rPr>
+          <w:sz w:val="22"/>
+          <w:szCs w:val="22"/>
+        </w:rPr>
+        <w:t>. We expected and can actually see that this index gets larger the more time the muscle is being used</w:t>
+      </w:r>
+      <w:r>
+        <w:rPr>
+          <w:sz w:val="22"/>
+          <w:szCs w:val="22"/>
+        </w:rPr>
+        <w:t xml:space="preserve">. </w:t>
+      </w:r>
     </w:p>
     <w:p>
       <w:pPr>
@@ -3873,88 +3942,7 @@
       </w:pPr>
       <w:r>
         <w:rPr>
-          <w:sz w:val="22"/>
-          <w:szCs w:val="22"/>
-        </w:rPr>
-        <w:t>Below it is presented</w:t>
-      </w:r>
-      <w:r>
-        <w:rPr>
-          <w:sz w:val="22"/>
-          <w:szCs w:val="22"/>
-        </w:rPr>
-        <w:t xml:space="preserve"> the fatigue index of each person. Iterations side by side </w:t>
-      </w:r>
-      <w:r>
-        <w:rPr>
-          <w:sz w:val="22"/>
-          <w:szCs w:val="22"/>
-        </w:rPr>
-        <w:t xml:space="preserve">for the 3 </w:t>
-      </w:r>
-      <w:r>
-        <w:rPr>
-          <w:sz w:val="22"/>
-          <w:szCs w:val="22"/>
-        </w:rPr>
-        <w:t>sessions</w:t>
-      </w:r>
-      <w:r>
-        <w:rPr>
-          <w:sz w:val="22"/>
-          <w:szCs w:val="22"/>
-        </w:rPr>
-        <w:t xml:space="preserve"> </w:t>
-      </w:r>
-      <w:r>
-        <w:rPr>
-          <w:sz w:val="22"/>
-          <w:szCs w:val="22"/>
-        </w:rPr>
-        <w:t>performed by one person</w:t>
-      </w:r>
-      <w:r>
-        <w:rPr>
-          <w:sz w:val="22"/>
-          <w:szCs w:val="22"/>
-        </w:rPr>
-        <w:t xml:space="preserve">. We expected and can </w:t>
-      </w:r>
-      <w:proofErr w:type="gramStart"/>
-      <w:r>
-        <w:rPr>
-          <w:sz w:val="22"/>
-          <w:szCs w:val="22"/>
-        </w:rPr>
-        <w:t>actually see</w:t>
-      </w:r>
-      <w:proofErr w:type="gramEnd"/>
-      <w:r>
-        <w:rPr>
-          <w:sz w:val="22"/>
-          <w:szCs w:val="22"/>
-        </w:rPr>
-        <w:t xml:space="preserve"> that this index gets larger the more time the muscle is being used</w:t>
-      </w:r>
-      <w:r>
-        <w:rPr>
-          <w:sz w:val="22"/>
-          <w:szCs w:val="22"/>
-        </w:rPr>
-        <w:t xml:space="preserve">. </w:t>
-      </w:r>
-    </w:p>
-    <w:p>
-      <w:pPr>
-        <w:ind w:left="720"/>
-        <w:jc w:val="both"/>
-        <w:rPr>
-          <w:sz w:val="22"/>
-          <w:szCs w:val="22"/>
-        </w:rPr>
-      </w:pPr>
-      <w:r>
-        <w:rPr>
+          <w:noProof/>
           <w:sz w:val="22"/>
           <w:szCs w:val="22"/>
         </w:rPr>
@@ -4047,6 +4035,44 @@
     </w:p>
     <w:p>
       <w:pPr>
+        <w:jc w:val="both"/>
+        <w:rPr>
+          <w:sz w:val="22"/>
+          <w:szCs w:val="22"/>
+        </w:rPr>
+      </w:pPr>
+      <w:r>
+        <w:rPr>
+          <w:sz w:val="22"/>
+          <w:szCs w:val="22"/>
+        </w:rPr>
+        <w:lastRenderedPageBreak/>
+        <w:t xml:space="preserve">Moreover, </w:t>
+      </w:r>
+      <w:r>
+        <w:rPr>
+          <w:sz w:val="22"/>
+          <w:szCs w:val="22"/>
+        </w:rPr>
+        <w:t>in many cases the index gets higher by iteratio</w:t>
+      </w:r>
+      <w:r>
+        <w:rPr>
+          <w:sz w:val="22"/>
+          <w:szCs w:val="22"/>
+        </w:rPr>
+        <w:t>n</w:t>
+      </w:r>
+      <w:r>
+        <w:rPr>
+          <w:sz w:val="22"/>
+          <w:szCs w:val="22"/>
+        </w:rPr>
+        <w:t>, meaning that all 3 sessions were necessary to observe fatigue progression.</w:t>
+      </w:r>
+    </w:p>
+    <w:p>
+      <w:pPr>
         <w:ind w:left="720"/>
         <w:jc w:val="both"/>
         <w:rPr>
@@ -4056,45 +4082,7 @@
       </w:pPr>
       <w:r>
         <w:rPr>
-          <w:sz w:val="22"/>
-          <w:szCs w:val="22"/>
-        </w:rPr>
-        <w:lastRenderedPageBreak/>
-        <w:t xml:space="preserve">Moreover, </w:t>
-      </w:r>
-      <w:r>
-        <w:rPr>
-          <w:sz w:val="22"/>
-          <w:szCs w:val="22"/>
-        </w:rPr>
-        <w:t>in many cases the index gets higher by iteratio</w:t>
-      </w:r>
-      <w:r>
-        <w:rPr>
-          <w:sz w:val="22"/>
-          <w:szCs w:val="22"/>
-        </w:rPr>
-        <w:t>n</w:t>
-      </w:r>
-      <w:r>
-        <w:rPr>
-          <w:sz w:val="22"/>
-          <w:szCs w:val="22"/>
-        </w:rPr>
-        <w:t>, meaning that all 3 sessions were necessary to observe fatigue progression.</w:t>
-      </w:r>
-    </w:p>
-    <w:p>
-      <w:pPr>
-        <w:ind w:left="720"/>
-        <w:jc w:val="both"/>
-        <w:rPr>
-          <w:sz w:val="22"/>
-          <w:szCs w:val="22"/>
-        </w:rPr>
-      </w:pPr>
-      <w:r>
-        <w:rPr>
+          <w:noProof/>
           <w:sz w:val="22"/>
           <w:szCs w:val="22"/>
         </w:rPr>
@@ -4144,6 +4132,29 @@
     </w:p>
     <w:p>
       <w:pPr>
+        <w:rPr>
+          <w:rFonts w:eastAsiaTheme="majorEastAsia" w:cstheme="majorBidi"/>
+          <w:b/>
+          <w:bCs/>
+          <w:color w:val="000000" w:themeColor="text1"/>
+          <w:sz w:val="22"/>
+          <w:szCs w:val="22"/>
+        </w:rPr>
+      </w:pPr>
+      <w:bookmarkStart w:id="8" w:name="_Toc185860115"/>
+      <w:r>
+        <w:rPr>
+          <w:b/>
+          <w:bCs/>
+          <w:color w:val="000000" w:themeColor="text1"/>
+          <w:sz w:val="22"/>
+          <w:szCs w:val="22"/>
+        </w:rPr>
+        <w:br w:type="page"/>
+      </w:r>
+    </w:p>
+    <w:p>
+      <w:pPr>
         <w:pStyle w:val="Heading3"/>
         <w:numPr>
           <w:ilvl w:val="0"/>
@@ -4157,7 +4168,6 @@
           <w:szCs w:val="22"/>
         </w:rPr>
       </w:pPr>
-      <w:bookmarkStart w:id="8" w:name="_Toc185860115"/>
       <w:r>
         <w:rPr>
           <w:b/>
@@ -4166,6 +4176,7 @@
           <w:sz w:val="22"/>
           <w:szCs w:val="22"/>
         </w:rPr>
+        <w:lastRenderedPageBreak/>
         <w:t>Multifractal Detrended Moving Average (MFDMA)</w:t>
       </w:r>
       <w:bookmarkEnd w:id="8"/>
@@ -4393,23 +4404,7 @@
           <w:sz w:val="22"/>
           <w:szCs w:val="22"/>
         </w:rPr>
-        <w:t xml:space="preserve"> (height difference in the multifractal spectrum (f(α</w:t>
-      </w:r>
-      <w:proofErr w:type="gramStart"/>
-      <w:r>
-        <w:rPr>
-          <w:sz w:val="22"/>
-          <w:szCs w:val="22"/>
-        </w:rPr>
-        <w:t>max)−</w:t>
-      </w:r>
-      <w:proofErr w:type="gramEnd"/>
-      <w:r>
-        <w:rPr>
-          <w:sz w:val="22"/>
-          <w:szCs w:val="22"/>
-        </w:rPr>
-        <w:t>f(αmin)).)</w:t>
+        <w:t xml:space="preserve"> (height difference in the multifractal spectrum (f(αmax)−f(αmin)).)</w:t>
       </w:r>
     </w:p>
     <w:p>
@@ -4519,6 +4514,7 @@
       </w:pPr>
       <w:r>
         <w:rPr>
+          <w:noProof/>
           <w:sz w:val="22"/>
           <w:szCs w:val="22"/>
         </w:rPr>
@@ -4575,6 +4571,7 @@
       </w:r>
       <w:r>
         <w:rPr>
+          <w:noProof/>
           <w:sz w:val="22"/>
           <w:szCs w:val="22"/>
         </w:rPr>
@@ -4653,6 +4650,29 @@
     </w:p>
     <w:p>
       <w:pPr>
+        <w:rPr>
+          <w:rFonts w:eastAsiaTheme="majorEastAsia" w:cstheme="majorBidi"/>
+          <w:b/>
+          <w:bCs/>
+          <w:color w:val="000000" w:themeColor="text1"/>
+          <w:sz w:val="22"/>
+          <w:szCs w:val="22"/>
+        </w:rPr>
+      </w:pPr>
+      <w:bookmarkStart w:id="9" w:name="_Toc185860116"/>
+      <w:r>
+        <w:rPr>
+          <w:b/>
+          <w:bCs/>
+          <w:color w:val="000000" w:themeColor="text1"/>
+          <w:sz w:val="22"/>
+          <w:szCs w:val="22"/>
+        </w:rPr>
+        <w:br w:type="page"/>
+      </w:r>
+    </w:p>
+    <w:p>
+      <w:pPr>
         <w:pStyle w:val="Heading3"/>
         <w:numPr>
           <w:ilvl w:val="0"/>
@@ -4666,7 +4686,6 @@
           <w:szCs w:val="22"/>
         </w:rPr>
       </w:pPr>
-      <w:bookmarkStart w:id="9" w:name="_Toc185860116"/>
       <w:r>
         <w:rPr>
           <w:b/>
@@ -4675,6 +4694,7 @@
           <w:sz w:val="22"/>
           <w:szCs w:val="22"/>
         </w:rPr>
+        <w:lastRenderedPageBreak/>
         <w:t xml:space="preserve">Empirical Mode </w:t>
       </w:r>
       <w:r>
@@ -4701,7 +4721,6 @@
     </w:p>
     <w:p>
       <w:pPr>
-        <w:pStyle w:val="ListParagraph"/>
         <w:jc w:val="both"/>
         <w:rPr>
           <w:sz w:val="22"/>
@@ -4720,14 +4739,7 @@
           <w:sz w:val="22"/>
           <w:szCs w:val="22"/>
         </w:rPr>
-        <w:t xml:space="preserve">EMD) </w:t>
-      </w:r>
-      <w:r>
-        <w:rPr>
-          <w:sz w:val="22"/>
-          <w:szCs w:val="22"/>
-        </w:rPr>
-        <w:t xml:space="preserve">combining Intrinsic Mode Functions (IMFs) </w:t>
+        <w:t xml:space="preserve">EMD) combining Intrinsic Mode Functions (IMFs) </w:t>
       </w:r>
       <w:r>
         <w:rPr>
@@ -4795,21 +4807,11 @@
           <w:sz w:val="22"/>
           <w:szCs w:val="22"/>
         </w:rPr>
-        <w:t xml:space="preserve"> signal into IMFs, each representing oscillatory components corresponding to specific frequency bands without requiring predefined filters. Lower-order IMFs often capture high-</w:t>
-      </w:r>
-      <w:r>
-        <w:rPr>
-          <w:sz w:val="22"/>
-          <w:szCs w:val="22"/>
-        </w:rPr>
-        <w:lastRenderedPageBreak/>
-        <w:t xml:space="preserve">frequency components, which are associated with muscle activation, while higher-order IMFs represent low-frequency trends, often linked to fatigue-related changes like signal amplitude reductions and spectral shifts. </w:t>
+        <w:t xml:space="preserve"> signal into IMFs, each representing oscillatory components corresponding to specific frequency bands without requiring predefined filters. Lower-order IMFs often capture high-frequency components, which are associated with muscle activation, while higher-order IMFs represent low-frequency trends, often linked to fatigue-related changes like signal amplitude reductions and spectral shifts. </w:t>
       </w:r>
     </w:p>
     <w:p>
       <w:pPr>
-        <w:pStyle w:val="ListParagraph"/>
-        <w:jc w:val="both"/>
         <w:rPr>
           <w:sz w:val="22"/>
           <w:szCs w:val="22"/>
@@ -4831,8 +4833,7 @@
       </w:r>
       <w:r>
         <w:rPr>
-          <w:sz w:val="22"/>
-          <w:szCs w:val="22"/>
+          <w:noProof/>
         </w:rPr>
         <w:drawing>
           <wp:inline distT="0" distB="0" distL="0" distR="0" wp14:anchorId="7B498C20" wp14:editId="12CF5971">
@@ -4880,6 +4881,29 @@
     </w:p>
     <w:p>
       <w:pPr>
+        <w:rPr>
+          <w:rFonts w:eastAsiaTheme="majorEastAsia" w:cstheme="majorBidi"/>
+          <w:b/>
+          <w:bCs/>
+          <w:color w:val="000000" w:themeColor="text1"/>
+          <w:sz w:val="22"/>
+          <w:szCs w:val="22"/>
+        </w:rPr>
+      </w:pPr>
+      <w:bookmarkStart w:id="10" w:name="_Toc185860117"/>
+      <w:r>
+        <w:rPr>
+          <w:b/>
+          <w:bCs/>
+          <w:color w:val="000000" w:themeColor="text1"/>
+          <w:sz w:val="22"/>
+          <w:szCs w:val="22"/>
+        </w:rPr>
+        <w:br w:type="page"/>
+      </w:r>
+    </w:p>
+    <w:p>
+      <w:pPr>
         <w:pStyle w:val="Heading3"/>
         <w:numPr>
           <w:ilvl w:val="0"/>
@@ -4893,7 +4917,6 @@
           <w:szCs w:val="22"/>
         </w:rPr>
       </w:pPr>
-      <w:bookmarkStart w:id="10" w:name="_Toc185860117"/>
       <w:r>
         <w:rPr>
           <w:b/>
@@ -4902,13 +4925,13 @@
           <w:sz w:val="22"/>
           <w:szCs w:val="22"/>
         </w:rPr>
+        <w:lastRenderedPageBreak/>
         <w:t>Scaled Fluctuations and Range, Variance, Mean Abs Differences and Entropy</w:t>
       </w:r>
       <w:bookmarkEnd w:id="10"/>
     </w:p>
     <w:p>
       <w:pPr>
-        <w:pStyle w:val="ListParagraph"/>
         <w:jc w:val="both"/>
         <w:rPr>
           <w:sz w:val="22"/>
@@ -4936,23 +4959,7 @@
           <w:sz w:val="22"/>
           <w:szCs w:val="22"/>
         </w:rPr>
-        <w:t xml:space="preserve"> Detrended Moving Average. </w:t>
-      </w:r>
-      <w:proofErr w:type="gramStart"/>
-      <w:r>
-        <w:rPr>
-          <w:sz w:val="22"/>
-          <w:szCs w:val="22"/>
-        </w:rPr>
-        <w:t>In order to</w:t>
-      </w:r>
-      <w:proofErr w:type="gramEnd"/>
-      <w:r>
-        <w:rPr>
-          <w:sz w:val="22"/>
-          <w:szCs w:val="22"/>
-        </w:rPr>
-        <w:t xml:space="preserve"> understand this </w:t>
+        <w:t xml:space="preserve"> Detrended Moving Average. In order to understand this </w:t>
       </w:r>
       <w:r>
         <w:rPr>
@@ -4982,35 +4989,7 @@
           <w:sz w:val="22"/>
           <w:szCs w:val="22"/>
         </w:rPr>
-        <w:t xml:space="preserve"> work. A</w:t>
-      </w:r>
-      <w:r>
-        <w:rPr>
-          <w:sz w:val="22"/>
-          <w:szCs w:val="22"/>
-        </w:rPr>
-        <w:t xml:space="preserve"> processed signal </w:t>
-      </w:r>
-      <w:r>
-        <w:rPr>
-          <w:sz w:val="22"/>
-          <w:szCs w:val="22"/>
-        </w:rPr>
-        <w:t xml:space="preserve">was calculated that </w:t>
-      </w:r>
-      <w:r>
-        <w:rPr>
-          <w:sz w:val="22"/>
-          <w:szCs w:val="22"/>
-        </w:rPr>
-        <w:t>represents a rescaled fluctuation profile obtained from detrending the input signal at multiple scales. It reflects how the signal fluctuates over varying segment lengths or resolutions, which can highlight features of the signal that may not be obvious in the raw data.</w:t>
-      </w:r>
-      <w:r>
-        <w:rPr>
-          <w:sz w:val="22"/>
-          <w:szCs w:val="22"/>
-        </w:rPr>
-        <w:t xml:space="preserve"> Then,</w:t>
+        <w:t xml:space="preserve"> work. A processed signal was calculated that represents a rescaled fluctuation profile obtained from detrending the input signal at multiple scales. It reflects how the signal fluctuates over varying segment lengths or resolutions, which can highlight features of the signal that may not be obvious in the raw data. Then,</w:t>
       </w:r>
       <w:r>
         <w:t xml:space="preserve"> </w:t>
@@ -5020,42 +4999,7 @@
           <w:sz w:val="22"/>
           <w:szCs w:val="22"/>
         </w:rPr>
-        <w:t>the</w:t>
-      </w:r>
-      <w:r>
-        <w:rPr>
-          <w:sz w:val="22"/>
-          <w:szCs w:val="22"/>
-        </w:rPr>
-        <w:t xml:space="preserve"> signal is divided into windows of </w:t>
-      </w:r>
-      <w:r>
-        <w:rPr>
-          <w:sz w:val="22"/>
-          <w:szCs w:val="22"/>
-        </w:rPr>
-        <w:t xml:space="preserve">a certain </w:t>
-      </w:r>
-      <w:r>
-        <w:rPr>
-          <w:sz w:val="22"/>
-          <w:szCs w:val="22"/>
-        </w:rPr>
-        <w:t>size, with a sliding step.</w:t>
-      </w:r>
-      <w:r>
-        <w:rPr>
-          <w:sz w:val="22"/>
-          <w:szCs w:val="22"/>
-        </w:rPr>
-        <w:t xml:space="preserve">  </w:t>
-      </w:r>
-      <w:r>
-        <w:rPr>
-          <w:sz w:val="22"/>
-          <w:szCs w:val="22"/>
-        </w:rPr>
-        <w:t xml:space="preserve">For each window, metrics such as </w:t>
+        <w:t xml:space="preserve">the signal is divided into windows of a certain size, with a sliding step.  For each window, metrics such as </w:t>
       </w:r>
       <w:r>
         <w:rPr>
@@ -5156,52 +5100,41 @@
     </w:p>
     <w:p>
       <w:pPr>
-        <w:pStyle w:val="ListParagraph"/>
         <w:jc w:val="both"/>
         <w:rPr>
           <w:sz w:val="22"/>
           <w:szCs w:val="22"/>
         </w:rPr>
       </w:pPr>
+      <w:r>
+        <w:rPr>
+          <w:sz w:val="22"/>
+          <w:szCs w:val="22"/>
+        </w:rPr>
+        <w:t>Below it is presented the processed signal calculated as mentioned above.</w:t>
+      </w:r>
+      <w:r>
+        <w:rPr>
+          <w:sz w:val="22"/>
+          <w:szCs w:val="22"/>
+        </w:rPr>
+        <w:t xml:space="preserve"> Side by side the 3 sessions performed by one participant.</w:t>
+      </w:r>
     </w:p>
     <w:p>
       <w:pPr>
         <w:pStyle w:val="ListParagraph"/>
-        <w:jc w:val="both"/>
-        <w:rPr>
-          <w:sz w:val="22"/>
-          <w:szCs w:val="22"/>
-        </w:rPr>
-      </w:pPr>
-      <w:r>
-        <w:rPr>
-          <w:sz w:val="22"/>
-          <w:szCs w:val="22"/>
-        </w:rPr>
-        <w:t>Below it is presented the processed signal calculated as mentioned above.</w:t>
-      </w:r>
-      <w:r>
-        <w:rPr>
-          <w:sz w:val="22"/>
-          <w:szCs w:val="22"/>
-        </w:rPr>
-        <w:t xml:space="preserve"> Side by side the 3 sessions performed by one participant.</w:t>
-      </w:r>
-    </w:p>
-    <w:p>
-      <w:pPr>
-        <w:pStyle w:val="ListParagraph"/>
-        <w:rPr>
-          <w:sz w:val="22"/>
-          <w:szCs w:val="22"/>
-        </w:rPr>
-      </w:pPr>
-      <w:r>
-        <w:rPr>
-          <w:sz w:val="22"/>
-          <w:szCs w:val="22"/>
-        </w:rPr>
-        <w:lastRenderedPageBreak/>
+        <w:rPr>
+          <w:sz w:val="22"/>
+          <w:szCs w:val="22"/>
+        </w:rPr>
+      </w:pPr>
+      <w:r>
+        <w:rPr>
+          <w:noProof/>
+          <w:sz w:val="22"/>
+          <w:szCs w:val="22"/>
+        </w:rPr>
         <w:drawing>
           <wp:inline distT="0" distB="0" distL="0" distR="0" wp14:anchorId="6B61E10E" wp14:editId="57EC1E45">
             <wp:extent cx="3299507" cy="2638425"/>
@@ -5265,6 +5198,7 @@
       </w:pPr>
       <w:r>
         <w:rPr>
+          <w:noProof/>
           <w:sz w:val="22"/>
           <w:szCs w:val="22"/>
         </w:rPr>
@@ -5304,57 +5238,25 @@
           </wp:inline>
         </w:drawing>
       </w:r>
-    </w:p>
-    <w:p>
-      <w:pPr>
-        <w:jc w:val="both"/>
-        <w:rPr>
-          <w:sz w:val="22"/>
-          <w:szCs w:val="22"/>
-        </w:rPr>
-      </w:pPr>
-    </w:p>
-    <w:p>
-      <w:pPr>
-        <w:jc w:val="both"/>
-        <w:rPr>
-          <w:sz w:val="22"/>
-          <w:szCs w:val="22"/>
-        </w:rPr>
-      </w:pPr>
-    </w:p>
-    <w:p>
-      <w:pPr>
-        <w:jc w:val="both"/>
-        <w:rPr>
-          <w:sz w:val="22"/>
-          <w:szCs w:val="22"/>
-        </w:rPr>
-      </w:pPr>
-    </w:p>
-    <w:p>
-      <w:pPr>
-        <w:rPr>
-          <w:rFonts w:asciiTheme="majorHAnsi" w:eastAsiaTheme="majorEastAsia" w:hAnsiTheme="majorHAnsi" w:cstheme="majorBidi"/>
-          <w:color w:val="0F4761" w:themeColor="accent1" w:themeShade="BF"/>
-          <w:sz w:val="40"/>
-          <w:szCs w:val="40"/>
-        </w:rPr>
-      </w:pPr>
-      <w:r>
-        <w:br w:type="page"/>
-      </w:r>
-    </w:p>
-    <w:p>
-      <w:pPr>
-        <w:pStyle w:val="Heading1"/>
+      <w:bookmarkStart w:id="11" w:name="_Toc185860118"/>
+      <w:r>
         <w:rPr>
           <w:b/>
           <w:bCs/>
           <w:color w:val="000000" w:themeColor="text1"/>
         </w:rPr>
-      </w:pPr>
-      <w:bookmarkStart w:id="11" w:name="_Toc185860118"/>
+        <w:br w:type="page"/>
+      </w:r>
+    </w:p>
+    <w:p>
+      <w:pPr>
+        <w:pStyle w:val="Heading1"/>
+        <w:rPr>
+          <w:b/>
+          <w:bCs/>
+          <w:color w:val="000000" w:themeColor="text1"/>
+        </w:rPr>
+      </w:pPr>
       <w:r>
         <w:rPr>
           <w:b/>
@@ -5407,7 +5309,21 @@
           <w:sz w:val="22"/>
           <w:szCs w:val="22"/>
         </w:rPr>
-        <w:t xml:space="preserve"> To develop a new fatigue index by combining multiple fatigue-related metrics using regression techniques.</w:t>
+        <w:t xml:space="preserve"> To develop </w:t>
+      </w:r>
+      <w:r>
+        <w:rPr>
+          <w:sz w:val="22"/>
+          <w:szCs w:val="22"/>
+        </w:rPr>
+        <w:t xml:space="preserve">and monitor </w:t>
+      </w:r>
+      <w:r>
+        <w:rPr>
+          <w:sz w:val="22"/>
+          <w:szCs w:val="22"/>
+        </w:rPr>
+        <w:t>a new fatigue index by combining multiple fatigue-related metrics using regression techniques.</w:t>
       </w:r>
     </w:p>
     <w:p>
@@ -5530,7 +5446,21 @@
           <w:sz w:val="22"/>
           <w:szCs w:val="22"/>
         </w:rPr>
-        <w:t>Design the model’s output to approximate these expected fatigue trends.</w:t>
+        <w:t xml:space="preserve">Design the model’s output to </w:t>
+      </w:r>
+      <w:r>
+        <w:rPr>
+          <w:sz w:val="22"/>
+          <w:szCs w:val="22"/>
+        </w:rPr>
+        <w:t xml:space="preserve">estimate </w:t>
+      </w:r>
+      <w:r>
+        <w:rPr>
+          <w:sz w:val="22"/>
+          <w:szCs w:val="22"/>
+        </w:rPr>
+        <w:t>these expected fatigue trends.</w:t>
       </w:r>
     </w:p>
     <w:p>
@@ -5692,7 +5622,7 @@
 </file>
 
 <file path=word/numbering.xml><?xml version="1.0" encoding="utf-8"?>
-<w:numbering xmlns:wpc="http://schemas.microsoft.com/office/word/2010/wordprocessingCanvas" xmlns:cx="http://schemas.microsoft.com/office/drawing/2014/chartex" xmlns:cx1="http://schemas.microsoft.com/office/drawing/2015/9/8/chartex" xmlns:cx2="http://schemas.microsoft.com/office/drawing/2015/10/21/chartex" xmlns:cx3="http://schemas.microsoft.com/office/drawing/2016/5/9/chartex" xmlns:cx4="http://schemas.microsoft.com/office/drawing/2016/5/10/chartex" xmlns:cx5="http://schemas.microsoft.com/office/drawing/2016/5/11/chartex" xmlns:cx6="http://schemas.microsoft.com/office/drawing/2016/5/12/chartex" xmlns:cx7="http://schemas.microsoft.com/office/drawing/2016/5/13/chartex" xmlns:cx8="http://schemas.microsoft.com/office/drawing/2016/5/14/chartex" xmlns:mc="http://schemas.openxmlformats.org/markup-compatibility/2006" xmlns:aink="http://schemas.microsoft.com/office/drawing/2016/ink" xmlns:am3d="http://schemas.microsoft.com/office/drawing/2017/model3d" xmlns:o="urn:schemas-microsoft-com:office:office" xmlns:oel="http://schemas.microsoft.com/office/2019/extlst" xmlns:r="http://schemas.openxmlformats.org/officeDocument/2006/relationships" xmlns:m="http://schemas.openxmlformats.org/officeDocument/2006/math" xmlns:v="urn:schemas-microsoft-com:vml" xmlns:wp14="http://schemas.microsoft.com/office/word/2010/wordprocessingDrawing" xmlns:wp="http://schemas.openxmlformats.org/drawingml/2006/wordprocessingDrawing" xmlns:w10="urn:schemas-microsoft-com:office:word" xmlns:w="http://schemas.openxmlformats.org/wordprocessingml/2006/main" xmlns:w14="http://schemas.microsoft.com/office/word/2010/wordml" xmlns:w15="http://schemas.microsoft.com/office/word/2012/wordml" xmlns:w16cex="http://schemas.microsoft.com/office/word/2018/wordml/cex" xmlns:w16cid="http://schemas.microsoft.com/office/word/2016/wordml/cid" xmlns:w16="http://schemas.microsoft.com/office/word/2018/wordml" xmlns:w16sdtdh="http://schemas.microsoft.com/office/word/2020/wordml/sdtdatahash" xmlns:w16se="http://schemas.microsoft.com/office/word/2015/wordml/symex" xmlns:wpg="http://schemas.microsoft.com/office/word/2010/wordprocessingGroup" xmlns:wpi="http://schemas.microsoft.com/office/word/2010/wordprocessingInk" xmlns:wne="http://schemas.microsoft.com/office/word/2006/wordml" xmlns:wps="http://schemas.microsoft.com/office/word/2010/wordprocessingShape" mc:Ignorable="w14 w15 w16se w16cid w16 w16cex w16sdtdh wp14">
+<w:numbering xmlns:wpc="http://schemas.microsoft.com/office/word/2010/wordprocessingCanvas" xmlns:cx="http://schemas.microsoft.com/office/drawing/2014/chartex" xmlns:cx1="http://schemas.microsoft.com/office/drawing/2015/9/8/chartex" xmlns:cx2="http://schemas.microsoft.com/office/drawing/2015/10/21/chartex" xmlns:cx3="http://schemas.microsoft.com/office/drawing/2016/5/9/chartex" xmlns:cx4="http://schemas.microsoft.com/office/drawing/2016/5/10/chartex" xmlns:cx5="http://schemas.microsoft.com/office/drawing/2016/5/11/chartex" xmlns:cx6="http://schemas.microsoft.com/office/drawing/2016/5/12/chartex" xmlns:cx7="http://schemas.microsoft.com/office/drawing/2016/5/13/chartex" xmlns:cx8="http://schemas.microsoft.com/office/drawing/2016/5/14/chartex" xmlns:mc="http://schemas.openxmlformats.org/markup-compatibility/2006" xmlns:aink="http://schemas.microsoft.com/office/drawing/2016/ink" xmlns:am3d="http://schemas.microsoft.com/office/drawing/2017/model3d" xmlns:o="urn:schemas-microsoft-com:office:office" xmlns:oel="http://schemas.microsoft.com/office/2019/extlst" xmlns:r="http://schemas.openxmlformats.org/officeDocument/2006/relationships" xmlns:m="http://schemas.openxmlformats.org/officeDocument/2006/math" xmlns:v="urn:schemas-microsoft-com:vml" xmlns:wp14="http://schemas.microsoft.com/office/word/2010/wordprocessingDrawing" xmlns:wp="http://schemas.openxmlformats.org/drawingml/2006/wordprocessingDrawing" xmlns:w10="urn:schemas-microsoft-com:office:word" xmlns:w="http://schemas.openxmlformats.org/wordprocessingml/2006/main" xmlns:w14="http://schemas.microsoft.com/office/word/2010/wordml" xmlns:w15="http://schemas.microsoft.com/office/word/2012/wordml" xmlns:w16cex="http://schemas.microsoft.com/office/word/2018/wordml/cex" xmlns:w16cid="http://schemas.microsoft.com/office/word/2016/wordml/cid" xmlns:w16="http://schemas.microsoft.com/office/word/2018/wordml" xmlns:w16du="http://schemas.microsoft.com/office/word/2023/wordml/word16du" xmlns:w16sdtdh="http://schemas.microsoft.com/office/word/2020/wordml/sdtdatahash" xmlns:w16se="http://schemas.microsoft.com/office/word/2015/wordml/symex" xmlns:wpg="http://schemas.microsoft.com/office/word/2010/wordprocessingGroup" xmlns:wpi="http://schemas.microsoft.com/office/word/2010/wordprocessingInk" xmlns:wne="http://schemas.microsoft.com/office/word/2006/wordml" xmlns:wps="http://schemas.microsoft.com/office/word/2010/wordprocessingShape" mc:Ignorable="w14 w15 w16se w16cid w16 w16cex w16sdtdh w16du wp14">
   <w:abstractNum w:abstractNumId="0" w15:restartNumberingAfterBreak="0">
     <w:nsid w:val="0E952D0F"/>
     <w:multiLevelType w:val="hybridMultilevel"/>
@@ -6367,6 +6297,119 @@
     </w:lvl>
   </w:abstractNum>
   <w:abstractNum w:abstractNumId="5" w15:restartNumberingAfterBreak="0">
+    <w:nsid w:val="30A8635B"/>
+    <w:multiLevelType w:val="hybridMultilevel"/>
+    <w:tmpl w:val="B1940B80"/>
+    <w:lvl w:ilvl="0" w:tplc="04090001">
+      <w:start w:val="1"/>
+      <w:numFmt w:val="bullet"/>
+      <w:lvlText w:val=""/>
+      <w:lvlJc w:val="left"/>
+      <w:pPr>
+        <w:ind w:left="720" w:hanging="360"/>
+      </w:pPr>
+      <w:rPr>
+        <w:rFonts w:ascii="Symbol" w:hAnsi="Symbol" w:hint="default"/>
+      </w:rPr>
+    </w:lvl>
+    <w:lvl w:ilvl="1" w:tplc="04090003" w:tentative="1">
+      <w:start w:val="1"/>
+      <w:numFmt w:val="bullet"/>
+      <w:lvlText w:val="o"/>
+      <w:lvlJc w:val="left"/>
+      <w:pPr>
+        <w:ind w:left="1440" w:hanging="360"/>
+      </w:pPr>
+      <w:rPr>
+        <w:rFonts w:ascii="Courier New" w:hAnsi="Courier New" w:cs="Courier New" w:hint="default"/>
+      </w:rPr>
+    </w:lvl>
+    <w:lvl w:ilvl="2" w:tplc="04090005" w:tentative="1">
+      <w:start w:val="1"/>
+      <w:numFmt w:val="bullet"/>
+      <w:lvlText w:val=""/>
+      <w:lvlJc w:val="left"/>
+      <w:pPr>
+        <w:ind w:left="2160" w:hanging="360"/>
+      </w:pPr>
+      <w:rPr>
+        <w:rFonts w:ascii="Wingdings" w:hAnsi="Wingdings" w:hint="default"/>
+      </w:rPr>
+    </w:lvl>
+    <w:lvl w:ilvl="3" w:tplc="04090001" w:tentative="1">
+      <w:start w:val="1"/>
+      <w:numFmt w:val="bullet"/>
+      <w:lvlText w:val=""/>
+      <w:lvlJc w:val="left"/>
+      <w:pPr>
+        <w:ind w:left="2880" w:hanging="360"/>
+      </w:pPr>
+      <w:rPr>
+        <w:rFonts w:ascii="Symbol" w:hAnsi="Symbol" w:hint="default"/>
+      </w:rPr>
+    </w:lvl>
+    <w:lvl w:ilvl="4" w:tplc="04090003" w:tentative="1">
+      <w:start w:val="1"/>
+      <w:numFmt w:val="bullet"/>
+      <w:lvlText w:val="o"/>
+      <w:lvlJc w:val="left"/>
+      <w:pPr>
+        <w:ind w:left="3600" w:hanging="360"/>
+      </w:pPr>
+      <w:rPr>
+        <w:rFonts w:ascii="Courier New" w:hAnsi="Courier New" w:cs="Courier New" w:hint="default"/>
+      </w:rPr>
+    </w:lvl>
+    <w:lvl w:ilvl="5" w:tplc="04090005" w:tentative="1">
+      <w:start w:val="1"/>
+      <w:numFmt w:val="bullet"/>
+      <w:lvlText w:val=""/>
+      <w:lvlJc w:val="left"/>
+      <w:pPr>
+        <w:ind w:left="4320" w:hanging="360"/>
+      </w:pPr>
+      <w:rPr>
+        <w:rFonts w:ascii="Wingdings" w:hAnsi="Wingdings" w:hint="default"/>
+      </w:rPr>
+    </w:lvl>
+    <w:lvl w:ilvl="6" w:tplc="04090001" w:tentative="1">
+      <w:start w:val="1"/>
+      <w:numFmt w:val="bullet"/>
+      <w:lvlText w:val=""/>
+      <w:lvlJc w:val="left"/>
+      <w:pPr>
+        <w:ind w:left="5040" w:hanging="360"/>
+      </w:pPr>
+      <w:rPr>
+        <w:rFonts w:ascii="Symbol" w:hAnsi="Symbol" w:hint="default"/>
+      </w:rPr>
+    </w:lvl>
+    <w:lvl w:ilvl="7" w:tplc="04090003" w:tentative="1">
+      <w:start w:val="1"/>
+      <w:numFmt w:val="bullet"/>
+      <w:lvlText w:val="o"/>
+      <w:lvlJc w:val="left"/>
+      <w:pPr>
+        <w:ind w:left="5760" w:hanging="360"/>
+      </w:pPr>
+      <w:rPr>
+        <w:rFonts w:ascii="Courier New" w:hAnsi="Courier New" w:cs="Courier New" w:hint="default"/>
+      </w:rPr>
+    </w:lvl>
+    <w:lvl w:ilvl="8" w:tplc="04090005" w:tentative="1">
+      <w:start w:val="1"/>
+      <w:numFmt w:val="bullet"/>
+      <w:lvlText w:val=""/>
+      <w:lvlJc w:val="left"/>
+      <w:pPr>
+        <w:ind w:left="6480" w:hanging="360"/>
+      </w:pPr>
+      <w:rPr>
+        <w:rFonts w:ascii="Wingdings" w:hAnsi="Wingdings" w:hint="default"/>
+      </w:rPr>
+    </w:lvl>
+  </w:abstractNum>
+  <w:abstractNum w:abstractNumId="6" w15:restartNumberingAfterBreak="0">
     <w:nsid w:val="355E2374"/>
     <w:multiLevelType w:val="multilevel"/>
     <w:tmpl w:val="BAAC0FFC"/>
@@ -6511,7 +6554,7 @@
       </w:rPr>
     </w:lvl>
   </w:abstractNum>
-  <w:abstractNum w:abstractNumId="6" w15:restartNumberingAfterBreak="0">
+  <w:abstractNum w:abstractNumId="7" w15:restartNumberingAfterBreak="0">
     <w:nsid w:val="3E5D3F7F"/>
     <w:multiLevelType w:val="hybridMultilevel"/>
     <w:tmpl w:val="EF8667C4"/>
@@ -6600,7 +6643,7 @@
       </w:pPr>
     </w:lvl>
   </w:abstractNum>
-  <w:abstractNum w:abstractNumId="7" w15:restartNumberingAfterBreak="0">
+  <w:abstractNum w:abstractNumId="8" w15:restartNumberingAfterBreak="0">
     <w:nsid w:val="41A21AC2"/>
     <w:multiLevelType w:val="multilevel"/>
     <w:tmpl w:val="1809001F"/>
@@ -6686,7 +6729,7 @@
       </w:pPr>
     </w:lvl>
   </w:abstractNum>
-  <w:abstractNum w:abstractNumId="8" w15:restartNumberingAfterBreak="0">
+  <w:abstractNum w:abstractNumId="9" w15:restartNumberingAfterBreak="0">
     <w:nsid w:val="422F4D7D"/>
     <w:multiLevelType w:val="multilevel"/>
     <w:tmpl w:val="0D1676A0"/>
@@ -6835,7 +6878,7 @@
       </w:rPr>
     </w:lvl>
   </w:abstractNum>
-  <w:abstractNum w:abstractNumId="9" w15:restartNumberingAfterBreak="0">
+  <w:abstractNum w:abstractNumId="10" w15:restartNumberingAfterBreak="0">
     <w:nsid w:val="43AE3DAA"/>
     <w:multiLevelType w:val="multilevel"/>
     <w:tmpl w:val="21BA6420"/>
@@ -6980,7 +7023,7 @@
       </w:rPr>
     </w:lvl>
   </w:abstractNum>
-  <w:abstractNum w:abstractNumId="10" w15:restartNumberingAfterBreak="0">
+  <w:abstractNum w:abstractNumId="11" w15:restartNumberingAfterBreak="0">
     <w:nsid w:val="5D635DCE"/>
     <w:multiLevelType w:val="multilevel"/>
     <w:tmpl w:val="01AC76DC"/>
@@ -7129,7 +7172,7 @@
       </w:rPr>
     </w:lvl>
   </w:abstractNum>
-  <w:abstractNum w:abstractNumId="11" w15:restartNumberingAfterBreak="0">
+  <w:abstractNum w:abstractNumId="12" w15:restartNumberingAfterBreak="0">
     <w:nsid w:val="5EDA0F7A"/>
     <w:multiLevelType w:val="multilevel"/>
     <w:tmpl w:val="1809001F"/>
@@ -7215,7 +7258,7 @@
       </w:pPr>
     </w:lvl>
   </w:abstractNum>
-  <w:abstractNum w:abstractNumId="12" w15:restartNumberingAfterBreak="0">
+  <w:abstractNum w:abstractNumId="13" w15:restartNumberingAfterBreak="0">
     <w:nsid w:val="5EED019D"/>
     <w:multiLevelType w:val="multilevel"/>
     <w:tmpl w:val="08E6CA96"/>
@@ -7364,7 +7407,120 @@
       </w:rPr>
     </w:lvl>
   </w:abstractNum>
-  <w:abstractNum w:abstractNumId="13" w15:restartNumberingAfterBreak="0">
+  <w:abstractNum w:abstractNumId="14" w15:restartNumberingAfterBreak="0">
+    <w:nsid w:val="67AB62B1"/>
+    <w:multiLevelType w:val="hybridMultilevel"/>
+    <w:tmpl w:val="12E41AF2"/>
+    <w:lvl w:ilvl="0" w:tplc="0409000F">
+      <w:start w:val="1"/>
+      <w:numFmt w:val="decimal"/>
+      <w:lvlText w:val="%1."/>
+      <w:lvlJc w:val="left"/>
+      <w:pPr>
+        <w:ind w:left="720" w:hanging="360"/>
+      </w:pPr>
+      <w:rPr>
+        <w:rFonts w:hint="default"/>
+      </w:rPr>
+    </w:lvl>
+    <w:lvl w:ilvl="1" w:tplc="FFFFFFFF" w:tentative="1">
+      <w:start w:val="1"/>
+      <w:numFmt w:val="bullet"/>
+      <w:lvlText w:val="o"/>
+      <w:lvlJc w:val="left"/>
+      <w:pPr>
+        <w:ind w:left="1440" w:hanging="360"/>
+      </w:pPr>
+      <w:rPr>
+        <w:rFonts w:ascii="Courier New" w:hAnsi="Courier New" w:cs="Courier New" w:hint="default"/>
+      </w:rPr>
+    </w:lvl>
+    <w:lvl w:ilvl="2" w:tplc="FFFFFFFF" w:tentative="1">
+      <w:start w:val="1"/>
+      <w:numFmt w:val="bullet"/>
+      <w:lvlText w:val=""/>
+      <w:lvlJc w:val="left"/>
+      <w:pPr>
+        <w:ind w:left="2160" w:hanging="360"/>
+      </w:pPr>
+      <w:rPr>
+        <w:rFonts w:ascii="Wingdings" w:hAnsi="Wingdings" w:hint="default"/>
+      </w:rPr>
+    </w:lvl>
+    <w:lvl w:ilvl="3" w:tplc="FFFFFFFF" w:tentative="1">
+      <w:start w:val="1"/>
+      <w:numFmt w:val="bullet"/>
+      <w:lvlText w:val=""/>
+      <w:lvlJc w:val="left"/>
+      <w:pPr>
+        <w:ind w:left="2880" w:hanging="360"/>
+      </w:pPr>
+      <w:rPr>
+        <w:rFonts w:ascii="Symbol" w:hAnsi="Symbol" w:hint="default"/>
+      </w:rPr>
+    </w:lvl>
+    <w:lvl w:ilvl="4" w:tplc="FFFFFFFF" w:tentative="1">
+      <w:start w:val="1"/>
+      <w:numFmt w:val="bullet"/>
+      <w:lvlText w:val="o"/>
+      <w:lvlJc w:val="left"/>
+      <w:pPr>
+        <w:ind w:left="3600" w:hanging="360"/>
+      </w:pPr>
+      <w:rPr>
+        <w:rFonts w:ascii="Courier New" w:hAnsi="Courier New" w:cs="Courier New" w:hint="default"/>
+      </w:rPr>
+    </w:lvl>
+    <w:lvl w:ilvl="5" w:tplc="FFFFFFFF" w:tentative="1">
+      <w:start w:val="1"/>
+      <w:numFmt w:val="bullet"/>
+      <w:lvlText w:val=""/>
+      <w:lvlJc w:val="left"/>
+      <w:pPr>
+        <w:ind w:left="4320" w:hanging="360"/>
+      </w:pPr>
+      <w:rPr>
+        <w:rFonts w:ascii="Wingdings" w:hAnsi="Wingdings" w:hint="default"/>
+      </w:rPr>
+    </w:lvl>
+    <w:lvl w:ilvl="6" w:tplc="FFFFFFFF" w:tentative="1">
+      <w:start w:val="1"/>
+      <w:numFmt w:val="bullet"/>
+      <w:lvlText w:val=""/>
+      <w:lvlJc w:val="left"/>
+      <w:pPr>
+        <w:ind w:left="5040" w:hanging="360"/>
+      </w:pPr>
+      <w:rPr>
+        <w:rFonts w:ascii="Symbol" w:hAnsi="Symbol" w:hint="default"/>
+      </w:rPr>
+    </w:lvl>
+    <w:lvl w:ilvl="7" w:tplc="FFFFFFFF" w:tentative="1">
+      <w:start w:val="1"/>
+      <w:numFmt w:val="bullet"/>
+      <w:lvlText w:val="o"/>
+      <w:lvlJc w:val="left"/>
+      <w:pPr>
+        <w:ind w:left="5760" w:hanging="360"/>
+      </w:pPr>
+      <w:rPr>
+        <w:rFonts w:ascii="Courier New" w:hAnsi="Courier New" w:cs="Courier New" w:hint="default"/>
+      </w:rPr>
+    </w:lvl>
+    <w:lvl w:ilvl="8" w:tplc="FFFFFFFF" w:tentative="1">
+      <w:start w:val="1"/>
+      <w:numFmt w:val="bullet"/>
+      <w:lvlText w:val=""/>
+      <w:lvlJc w:val="left"/>
+      <w:pPr>
+        <w:ind w:left="6480" w:hanging="360"/>
+      </w:pPr>
+      <w:rPr>
+        <w:rFonts w:ascii="Wingdings" w:hAnsi="Wingdings" w:hint="default"/>
+      </w:rPr>
+    </w:lvl>
+  </w:abstractNum>
+  <w:abstractNum w:abstractNumId="15" w15:restartNumberingAfterBreak="0">
     <w:nsid w:val="6A4479B3"/>
     <w:multiLevelType w:val="multilevel"/>
     <w:tmpl w:val="14A2F2D2"/>
@@ -7513,7 +7669,7 @@
       </w:rPr>
     </w:lvl>
   </w:abstractNum>
-  <w:abstractNum w:abstractNumId="14" w15:restartNumberingAfterBreak="0">
+  <w:abstractNum w:abstractNumId="16" w15:restartNumberingAfterBreak="0">
     <w:nsid w:val="6F4B655B"/>
     <w:multiLevelType w:val="multilevel"/>
     <w:tmpl w:val="A16081DA"/>
@@ -7603,7 +7759,7 @@
       </w:pPr>
     </w:lvl>
   </w:abstractNum>
-  <w:abstractNum w:abstractNumId="15" w15:restartNumberingAfterBreak="0">
+  <w:abstractNum w:abstractNumId="17" w15:restartNumberingAfterBreak="0">
     <w:nsid w:val="71675075"/>
     <w:multiLevelType w:val="hybridMultilevel"/>
     <w:tmpl w:val="DB804608"/>
@@ -7716,7 +7872,7 @@
       </w:rPr>
     </w:lvl>
   </w:abstractNum>
-  <w:abstractNum w:abstractNumId="16" w15:restartNumberingAfterBreak="0">
+  <w:abstractNum w:abstractNumId="18" w15:restartNumberingAfterBreak="0">
     <w:nsid w:val="76D9386A"/>
     <w:multiLevelType w:val="multilevel"/>
     <w:tmpl w:val="CDCEEF48"/>
@@ -7829,7 +7985,7 @@
       </w:pPr>
     </w:lvl>
   </w:abstractNum>
-  <w:abstractNum w:abstractNumId="17" w15:restartNumberingAfterBreak="0">
+  <w:abstractNum w:abstractNumId="19" w15:restartNumberingAfterBreak="0">
     <w:nsid w:val="7ACA5D68"/>
     <w:multiLevelType w:val="multilevel"/>
     <w:tmpl w:val="765C3D4E"/>
@@ -7979,64 +8135,70 @@
     </w:lvl>
   </w:abstractNum>
   <w:num w:numId="1" w16cid:durableId="963997808">
-    <w:abstractNumId w:val="12"/>
+    <w:abstractNumId w:val="13"/>
   </w:num>
   <w:num w:numId="2" w16cid:durableId="897594637">
-    <w:abstractNumId w:val="9"/>
+    <w:abstractNumId w:val="10"/>
   </w:num>
   <w:num w:numId="3" w16cid:durableId="431585653">
-    <w:abstractNumId w:val="16"/>
+    <w:abstractNumId w:val="18"/>
   </w:num>
   <w:num w:numId="4" w16cid:durableId="252591425">
-    <w:abstractNumId w:val="13"/>
+    <w:abstractNumId w:val="15"/>
   </w:num>
   <w:num w:numId="5" w16cid:durableId="974487418">
     <w:abstractNumId w:val="4"/>
   </w:num>
   <w:num w:numId="6" w16cid:durableId="1180583120">
-    <w:abstractNumId w:val="5"/>
+    <w:abstractNumId w:val="6"/>
   </w:num>
   <w:num w:numId="7" w16cid:durableId="34738355">
     <w:abstractNumId w:val="1"/>
   </w:num>
   <w:num w:numId="8" w16cid:durableId="515659374">
-    <w:abstractNumId w:val="10"/>
+    <w:abstractNumId w:val="11"/>
   </w:num>
   <w:num w:numId="9" w16cid:durableId="793981314">
-    <w:abstractNumId w:val="17"/>
+    <w:abstractNumId w:val="19"/>
   </w:num>
   <w:num w:numId="10" w16cid:durableId="16859018">
     <w:abstractNumId w:val="2"/>
   </w:num>
   <w:num w:numId="11" w16cid:durableId="610818891">
-    <w:abstractNumId w:val="8"/>
+    <w:abstractNumId w:val="9"/>
   </w:num>
   <w:num w:numId="12" w16cid:durableId="1565868856">
-    <w:abstractNumId w:val="15"/>
+    <w:abstractNumId w:val="17"/>
   </w:num>
   <w:num w:numId="13" w16cid:durableId="862134160">
-    <w:abstractNumId w:val="6"/>
+    <w:abstractNumId w:val="7"/>
   </w:num>
   <w:num w:numId="14" w16cid:durableId="47611416">
     <w:abstractNumId w:val="3"/>
   </w:num>
   <w:num w:numId="15" w16cid:durableId="705132734">
-    <w:abstractNumId w:val="11"/>
+    <w:abstractNumId w:val="12"/>
   </w:num>
   <w:num w:numId="16" w16cid:durableId="829833412">
-    <w:abstractNumId w:val="14"/>
+    <w:abstractNumId w:val="16"/>
   </w:num>
   <w:num w:numId="17" w16cid:durableId="699235844">
-    <w:abstractNumId w:val="7"/>
+    <w:abstractNumId w:val="8"/>
   </w:num>
   <w:num w:numId="18" w16cid:durableId="782043843">
     <w:abstractNumId w:val="0"/>
+  </w:num>
+  <w:num w:numId="19" w16cid:durableId="978268621">
+    <w:abstractNumId w:val="5"/>
+  </w:num>
+  <w:num w:numId="20" w16cid:durableId="1897164360">
+    <w:abstractNumId w:val="14"/>
   </w:num>
 </w:numbering>
 </file>
 
 <file path=word/styles.xml><?xml version="1.0" encoding="utf-8"?>
-<w:styles xmlns:mc="http://schemas.openxmlformats.org/markup-compatibility/2006" xmlns:r="http://schemas.openxmlformats.org/officeDocument/2006/relationships" xmlns:w="http://schemas.openxmlformats.org/wordprocessingml/2006/main" xmlns:w14="http://schemas.microsoft.com/office/word/2010/wordml" xmlns:w15="http://schemas.microsoft.com/office/word/2012/wordml" xmlns:w16cex="http://schemas.microsoft.com/office/word/2018/wordml/cex" xmlns:w16cid="http://schemas.microsoft.com/office/word/2016/wordml/cid" xmlns:w16="http://schemas.microsoft.com/office/word/2018/wordml" xmlns:w16sdtdh="http://schemas.microsoft.com/office/word/2020/wordml/sdtdatahash" xmlns:w16se="http://schemas.microsoft.com/office/word/2015/wordml/symex" mc:Ignorable="w14 w15 w16se w16cid w16 w16cex w16sdtdh">
+<w:styles xmlns:mc="http://schemas.openxmlformats.org/markup-compatibility/2006" xmlns:r="http://schemas.openxmlformats.org/officeDocument/2006/relationships" xmlns:w="http://schemas.openxmlformats.org/wordprocessingml/2006/main" xmlns:w14="http://schemas.microsoft.com/office/word/2010/wordml" xmlns:w15="http://schemas.microsoft.com/office/word/2012/wordml" xmlns:w16cex="http://schemas.microsoft.com/office/word/2018/wordml/cex" xmlns:w16cid="http://schemas.microsoft.com/office/word/2016/wordml/cid" xmlns:w16="http://schemas.microsoft.com/office/word/2018/wordml" xmlns:w16du="http://schemas.microsoft.com/office/word/2023/wordml/word16du" xmlns:w16sdtdh="http://schemas.microsoft.com/office/word/2020/wordml/sdtdatahash" xmlns:w16se="http://schemas.microsoft.com/office/word/2015/wordml/symex" mc:Ignorable="w14 w15 w16se w16cid w16 w16cex w16sdtdh w16du">
   <w:docDefaults>
     <w:rPrDefault>
       <w:rPr>
@@ -9050,6 +9212,15 @@
       <w:ind w:left="480"/>
     </w:pPr>
   </w:style>
+  <w:style w:type="paragraph" w:styleId="NoSpacing">
+    <w:name w:val="No Spacing"/>
+    <w:uiPriority w:val="1"/>
+    <w:qFormat/>
+    <w:rsid w:val="003D33D4"/>
+    <w:pPr>
+      <w:spacing w:after="0" w:line="240" w:lineRule="auto"/>
+    </w:pPr>
+  </w:style>
 </w:styles>
 </file>
 

</xml_diff>